<commit_message>
Adding partially complete exercise 6
</commit_message>
<xml_diff>
--- a/courses/AI Agents Search and Reasoning/Excercises/Swanson_exercise06.docx
+++ b/courses/AI Agents Search and Reasoning/Excercises/Swanson_exercise06.docx
@@ -26,19 +26,7 @@
         <w:rPr>
           <w:rFonts w:ascii="Aptos" w:eastAsia="Aptos" w:hAnsi="Aptos" w:cs="Times New Roman"/>
         </w:rPr>
-        <w:t>2/1</w:t>
-      </w:r>
-      <w:r>
-        <w:rPr>
-          <w:rFonts w:ascii="Aptos" w:eastAsia="Aptos" w:hAnsi="Aptos" w:cs="Times New Roman"/>
-        </w:rPr>
-        <w:t>2</w:t>
-      </w:r>
-      <w:r>
-        <w:rPr>
-          <w:rFonts w:ascii="Aptos" w:eastAsia="Aptos" w:hAnsi="Aptos" w:cs="Times New Roman"/>
-        </w:rPr>
-        <w:t>/2026</w:t>
+        <w:t>2/12/2026</w:t>
       </w:r>
       <w:r>
         <w:rPr>
@@ -81,17 +69,2607 @@
       </w:r>
     </w:p>
     <w:p>
-      <w:pPr>
-        <w:spacing w:line="276" w:lineRule="auto"/>
-        <w:jc w:val="center"/>
-        <w:rPr>
-          <w:rFonts w:ascii="Aptos" w:eastAsia="Aptos" w:hAnsi="Aptos" w:cs="Times New Roman"/>
-          <w:sz w:val="36"/>
-          <w:szCs w:val="36"/>
-        </w:rPr>
-      </w:pPr>
+      <w:r>
+        <w:t>Problem 1:</w:t>
+      </w:r>
+    </w:p>
+    <w:p>
+      <w:r>
+        <w:t>Consider the problems of Vacuum-Cleaner World (module 2) and the Eight-Puzzle problem. For each of these two problems, illustrate your specification of them as CSPs. Explain why, or why not, these problems are appropriate to consider as a CSP</w:t>
+      </w:r>
+      <w:r>
+        <w:t>.</w:t>
+      </w:r>
+    </w:p>
+    <w:p>
+      <w:r>
+        <w:br/>
+        <w:t>For the Vacuum-Cleaner World from Module two, the rules for this one are quite simple.</w:t>
+      </w:r>
+      <w:r>
+        <w:br/>
+      </w:r>
+      <w:r>
+        <w:br/>
+        <w:t>Let’s first describe the three variables we would track here:</w:t>
+      </w:r>
+    </w:p>
+    <w:p>
+      <w:pPr>
+        <w:pStyle w:val="ListParagraph"/>
+        <w:numPr>
+          <w:ilvl w:val="0"/>
+          <w:numId w:val="1"/>
+        </w:numPr>
+      </w:pPr>
+      <w:r>
+        <w:t>Location = (A, B)</w:t>
+      </w:r>
+    </w:p>
+    <w:p>
+      <w:pPr>
+        <w:pStyle w:val="ListParagraph"/>
+        <w:numPr>
+          <w:ilvl w:val="0"/>
+          <w:numId w:val="1"/>
+        </w:numPr>
+      </w:pPr>
+      <w:proofErr w:type="spellStart"/>
+      <w:r>
+        <w:t>IsDirty</w:t>
+      </w:r>
+      <w:proofErr w:type="spellEnd"/>
+      <w:r>
+        <w:t xml:space="preserve"> = (Dirty, </w:t>
+      </w:r>
+      <w:proofErr w:type="gramStart"/>
+      <w:r>
+        <w:t>Not-Dirty</w:t>
+      </w:r>
+      <w:proofErr w:type="gramEnd"/>
+      <w:r>
+        <w:t>)</w:t>
+      </w:r>
+    </w:p>
+    <w:p>
+      <w:pPr>
+        <w:pStyle w:val="ListParagraph"/>
+        <w:numPr>
+          <w:ilvl w:val="0"/>
+          <w:numId w:val="1"/>
+        </w:numPr>
+      </w:pPr>
+      <w:r>
+        <w:t>Action = (None, Clean)</w:t>
+      </w:r>
+    </w:p>
+    <w:p>
+      <w:r>
+        <w:t xml:space="preserve">Based off these we know we want </w:t>
+      </w:r>
+      <w:proofErr w:type="gramStart"/>
+      <w:r>
+        <w:t>The</w:t>
+      </w:r>
+      <w:proofErr w:type="gramEnd"/>
+      <w:r>
+        <w:t xml:space="preserve"> robot to clean if the current state is dirty, and if the current state is not dirty, then we will transition to the next location to try again. To put these into rules:</w:t>
+      </w:r>
+    </w:p>
+    <w:p>
+      <w:pPr>
+        <w:pStyle w:val="ListParagraph"/>
+        <w:numPr>
+          <w:ilvl w:val="0"/>
+          <w:numId w:val="2"/>
+        </w:numPr>
+      </w:pPr>
+      <w:r>
+        <w:t>(</w:t>
+      </w:r>
+      <w:proofErr w:type="spellStart"/>
+      <w:r>
+        <w:t>IsDirty</w:t>
+      </w:r>
+      <w:proofErr w:type="spellEnd"/>
+      <w:r>
+        <w:t xml:space="preserve"> = Dirty), (Action = Clean)</w:t>
+      </w:r>
+    </w:p>
+    <w:p>
+      <w:pPr>
+        <w:pStyle w:val="ListParagraph"/>
+        <w:numPr>
+          <w:ilvl w:val="0"/>
+          <w:numId w:val="2"/>
+        </w:numPr>
+      </w:pPr>
+      <w:r>
+        <w:t>(</w:t>
+      </w:r>
+      <w:proofErr w:type="spellStart"/>
+      <w:r>
+        <w:t>IsDirty</w:t>
+      </w:r>
+      <w:proofErr w:type="spellEnd"/>
+      <w:r>
+        <w:t xml:space="preserve"> = </w:t>
+      </w:r>
+      <w:proofErr w:type="gramStart"/>
+      <w:r>
+        <w:t>Not-Dirty</w:t>
+      </w:r>
+      <w:proofErr w:type="gramEnd"/>
+      <w:r>
+        <w:t>), (Action = None)</w:t>
+      </w:r>
+    </w:p>
+    <w:p>
+      <w:pPr>
+        <w:pStyle w:val="ListParagraph"/>
+        <w:numPr>
+          <w:ilvl w:val="0"/>
+          <w:numId w:val="2"/>
+        </w:numPr>
+      </w:pPr>
+      <w:r>
+        <w:t>(</w:t>
+      </w:r>
+      <w:r>
+        <w:t>Action = None</w:t>
+      </w:r>
+      <w:r>
+        <w:t>), (Location = A), (</w:t>
+      </w:r>
+      <w:proofErr w:type="spellStart"/>
+      <w:r>
+        <w:t>Location</w:t>
+      </w:r>
+      <w:r>
+        <w:rPr>
+          <w:vertAlign w:val="subscript"/>
+        </w:rPr>
+        <w:t>Next</w:t>
+      </w:r>
+      <w:proofErr w:type="spellEnd"/>
+      <w:r>
+        <w:t xml:space="preserve"> = B)</w:t>
+      </w:r>
+    </w:p>
+    <w:p>
+      <w:pPr>
+        <w:pStyle w:val="ListParagraph"/>
+        <w:numPr>
+          <w:ilvl w:val="0"/>
+          <w:numId w:val="2"/>
+        </w:numPr>
+      </w:pPr>
+      <w:r>
+        <w:t>(</w:t>
+      </w:r>
+      <w:r>
+        <w:t>Action = None</w:t>
+      </w:r>
+      <w:r>
+        <w:t>), (Location = B), (</w:t>
+      </w:r>
+      <w:proofErr w:type="spellStart"/>
+      <w:r>
+        <w:t>Location</w:t>
+      </w:r>
+      <w:r>
+        <w:rPr>
+          <w:vertAlign w:val="subscript"/>
+        </w:rPr>
+        <w:t>Next</w:t>
+      </w:r>
+      <w:proofErr w:type="spellEnd"/>
+      <w:r>
+        <w:t xml:space="preserve"> = A)</w:t>
+      </w:r>
+    </w:p>
+    <w:p>
+      <w:r>
+        <w:t xml:space="preserve">This states that when the spot is dirty, </w:t>
+      </w:r>
+      <w:proofErr w:type="gramStart"/>
+      <w:r>
+        <w:t>clean</w:t>
+      </w:r>
+      <w:proofErr w:type="gramEnd"/>
+      <w:r>
+        <w:t xml:space="preserve">. If </w:t>
+      </w:r>
+      <w:proofErr w:type="gramStart"/>
+      <w:r>
+        <w:t>not</w:t>
+      </w:r>
+      <w:proofErr w:type="gramEnd"/>
+      <w:r>
+        <w:t xml:space="preserve"> then do nothing. If no action is taken, swap locations. This works out great as a CSP!</w:t>
+      </w:r>
+      <w:r>
+        <w:br/>
+      </w:r>
+      <w:r>
+        <w:br/>
+        <w:t>Let’s do the same thing for the 8-puzzle problem</w:t>
+      </w:r>
     </w:p>
     <w:p/>
+    <w:p>
+      <w:r>
+        <w:t>Problem 2:</w:t>
+      </w:r>
+      <w:r>
+        <w:br/>
+      </w:r>
+      <w:r>
+        <w:t xml:space="preserve">Consider the problem of </w:t>
+      </w:r>
+      <w:proofErr w:type="gramStart"/>
+      <w:r>
+        <w:t>placing </w:t>
+      </w:r>
+      <w:r>
+        <w:rPr>
+          <w:b/>
+          <w:bCs/>
+          <w:i/>
+          <w:iCs/>
+        </w:rPr>
+        <w:t>k</w:t>
+      </w:r>
+      <w:proofErr w:type="gramEnd"/>
+      <w:r>
+        <w:t> knights on an </w:t>
+      </w:r>
+      <w:r>
+        <w:rPr>
+          <w:b/>
+          <w:bCs/>
+          <w:i/>
+          <w:iCs/>
+        </w:rPr>
+        <w:t>n × n</w:t>
+      </w:r>
+      <w:r>
+        <w:t> chessboard such that no two knights are attacking each other, where </w:t>
+      </w:r>
+      <w:r>
+        <w:rPr>
+          <w:b/>
+          <w:bCs/>
+          <w:i/>
+          <w:iCs/>
+        </w:rPr>
+        <w:t>k</w:t>
+      </w:r>
+      <w:r>
+        <w:t> is given and </w:t>
+      </w:r>
+      <w:r>
+        <w:rPr>
+          <w:b/>
+          <w:bCs/>
+          <w:i/>
+          <w:iCs/>
+        </w:rPr>
+        <w:t>k ≤ n</w:t>
+      </w:r>
+      <w:r>
+        <w:rPr>
+          <w:b/>
+          <w:bCs/>
+          <w:i/>
+          <w:iCs/>
+          <w:vertAlign w:val="superscript"/>
+        </w:rPr>
+        <w:t>2</w:t>
+      </w:r>
+      <w:r>
+        <w:t>.</w:t>
+      </w:r>
+    </w:p>
+    <w:p>
+      <w:pPr>
+        <w:numPr>
+          <w:ilvl w:val="0"/>
+          <w:numId w:val="3"/>
+        </w:numPr>
+      </w:pPr>
+      <w:r>
+        <w:t>Choose a CSP formulation. In your formulation, what are the variables?</w:t>
+      </w:r>
+      <w:r>
+        <w:br/>
+        <w:t xml:space="preserve">Let’s go with a knight based CSP here. </w:t>
+      </w:r>
+      <w:r>
+        <w:br/>
+      </w:r>
+      <w:r>
+        <w:lastRenderedPageBreak/>
+        <w:t xml:space="preserve">In this option each knight is </w:t>
+      </w:r>
+      <w:proofErr w:type="gramStart"/>
+      <w:r>
+        <w:t>it’s</w:t>
+      </w:r>
+      <w:proofErr w:type="gramEnd"/>
+      <w:r>
+        <w:t xml:space="preserve"> own variable.</w:t>
+      </w:r>
+      <w:r>
+        <w:br/>
+        <w:t xml:space="preserve">We have a set of variables </w:t>
+      </w:r>
+      <w:proofErr w:type="spellStart"/>
+      <w:r>
+        <w:t>K</w:t>
+      </w:r>
+      <w:r>
+        <w:rPr>
+          <w:vertAlign w:val="subscript"/>
+        </w:rPr>
+        <w:t>n</w:t>
+      </w:r>
+      <w:proofErr w:type="spellEnd"/>
+      <w:r>
+        <w:t xml:space="preserve"> = {K</w:t>
+      </w:r>
+      <w:r>
+        <w:rPr>
+          <w:vertAlign w:val="subscript"/>
+        </w:rPr>
+        <w:t>1</w:t>
+      </w:r>
+      <w:r>
+        <w:t>, K</w:t>
+      </w:r>
+      <w:r>
+        <w:rPr>
+          <w:vertAlign w:val="subscript"/>
+        </w:rPr>
+        <w:t xml:space="preserve">2, </w:t>
+      </w:r>
+      <w:r>
+        <w:t xml:space="preserve">…, </w:t>
+      </w:r>
+      <w:proofErr w:type="spellStart"/>
+      <w:r>
+        <w:t>K</w:t>
+      </w:r>
+      <w:r>
+        <w:rPr>
+          <w:vertAlign w:val="subscript"/>
+        </w:rPr>
+        <w:t>n</w:t>
+      </w:r>
+      <w:proofErr w:type="spellEnd"/>
+      <w:r>
+        <w:t>} where n is equal to the number of knights defined by “</w:t>
+      </w:r>
+      <w:r>
+        <w:rPr>
+          <w:b/>
+          <w:bCs/>
+        </w:rPr>
+        <w:t>k</w:t>
+      </w:r>
+      <w:r>
+        <w:t>”</w:t>
+      </w:r>
+    </w:p>
+    <w:p>
+      <w:pPr>
+        <w:numPr>
+          <w:ilvl w:val="0"/>
+          <w:numId w:val="3"/>
+        </w:numPr>
+      </w:pPr>
+      <w:r>
+        <w:t>What are the domains of each variable?</w:t>
+      </w:r>
+      <w:r>
+        <w:br/>
+        <w:t>In this example let’s set the domain of each variable as all possible coordinates on the chess (probably chess?) board.</w:t>
+      </w:r>
+      <w:r>
+        <w:br/>
+        <w:t>Coordinate, C = (0, 0), (0,1) … (n, n)</w:t>
+      </w:r>
+    </w:p>
+    <w:p>
+      <w:pPr>
+        <w:numPr>
+          <w:ilvl w:val="0"/>
+          <w:numId w:val="3"/>
+        </w:numPr>
+      </w:pPr>
+      <w:r>
+        <w:t>What sets of variables are constrained, and how?</w:t>
+      </w:r>
+    </w:p>
+    <w:p>
+      <w:pPr>
+        <w:ind w:left="720"/>
+      </w:pPr>
+      <w:r>
+        <w:t>Here, the number of knights is defined by the problem, so that isn’t constrained by any additional rules.</w:t>
+      </w:r>
+      <w:r>
+        <w:br/>
+        <w:t xml:space="preserve">However, the </w:t>
+      </w:r>
+      <w:proofErr w:type="gramStart"/>
+      <w:r>
+        <w:t>coordinates</w:t>
+      </w:r>
+      <w:proofErr w:type="gramEnd"/>
+      <w:r>
+        <w:t xml:space="preserve"> of each knight </w:t>
+      </w:r>
+      <w:proofErr w:type="gramStart"/>
+      <w:r>
+        <w:t>is</w:t>
+      </w:r>
+      <w:proofErr w:type="gramEnd"/>
+      <w:r>
+        <w:t xml:space="preserve"> constrained by two things:</w:t>
+      </w:r>
+      <w:r>
+        <w:br/>
+        <w:t>1. No two knights can share the same coordinates</w:t>
+      </w:r>
+      <w:r>
+        <w:br/>
+        <w:t xml:space="preserve">     </w:t>
+      </w:r>
+      <w:r>
+        <w:tab/>
+      </w:r>
+      <w:r>
+        <w:rPr>
+          <w:rFonts w:ascii="Courier New" w:hAnsi="Courier New" w:cs="Courier New"/>
+        </w:rPr>
+        <w:t>1a. K</w:t>
+      </w:r>
+      <w:r>
+        <w:rPr>
+          <w:rFonts w:ascii="Courier New" w:hAnsi="Courier New" w:cs="Courier New"/>
+          <w:vertAlign w:val="subscript"/>
+        </w:rPr>
+        <w:t>a</w:t>
+      </w:r>
+      <w:r>
+        <w:rPr>
+          <w:rFonts w:ascii="Courier New" w:hAnsi="Courier New" w:cs="Courier New"/>
+        </w:rPr>
+        <w:t xml:space="preserve"> </w:t>
+      </w:r>
+      <w:r>
+        <w:rPr>
+          <w:rFonts w:ascii="Courier New" w:hAnsi="Courier New" w:cs="Courier New"/>
+        </w:rPr>
+        <w:t>(x</w:t>
+      </w:r>
+      <w:r>
+        <w:rPr>
+          <w:rFonts w:ascii="Courier New" w:hAnsi="Courier New" w:cs="Courier New"/>
+          <w:vertAlign w:val="subscript"/>
+        </w:rPr>
+        <w:t>a</w:t>
+      </w:r>
+      <w:r>
+        <w:rPr>
+          <w:rFonts w:ascii="Courier New" w:hAnsi="Courier New" w:cs="Courier New"/>
+        </w:rPr>
+        <w:t xml:space="preserve">, </w:t>
+      </w:r>
+      <w:proofErr w:type="spellStart"/>
+      <w:r>
+        <w:rPr>
+          <w:rFonts w:ascii="Courier New" w:hAnsi="Courier New" w:cs="Courier New"/>
+        </w:rPr>
+        <w:t>y</w:t>
+      </w:r>
+      <w:r>
+        <w:rPr>
+          <w:rFonts w:ascii="Courier New" w:hAnsi="Courier New" w:cs="Courier New"/>
+          <w:vertAlign w:val="subscript"/>
+        </w:rPr>
+        <w:t>a</w:t>
+      </w:r>
+      <w:proofErr w:type="spellEnd"/>
+      <w:r>
+        <w:rPr>
+          <w:rFonts w:ascii="Courier New" w:hAnsi="Courier New" w:cs="Courier New"/>
+        </w:rPr>
+        <w:t xml:space="preserve">) ≠ </w:t>
+      </w:r>
+      <w:proofErr w:type="spellStart"/>
+      <w:r>
+        <w:rPr>
+          <w:rFonts w:ascii="Courier New" w:hAnsi="Courier New" w:cs="Courier New"/>
+        </w:rPr>
+        <w:t>K</w:t>
+      </w:r>
+      <w:r>
+        <w:rPr>
+          <w:rFonts w:ascii="Courier New" w:hAnsi="Courier New" w:cs="Courier New"/>
+          <w:vertAlign w:val="subscript"/>
+        </w:rPr>
+        <w:t>b</w:t>
+      </w:r>
+      <w:proofErr w:type="spellEnd"/>
+      <w:r>
+        <w:rPr>
+          <w:rFonts w:ascii="Courier New" w:hAnsi="Courier New" w:cs="Courier New"/>
+        </w:rPr>
+        <w:t xml:space="preserve"> (</w:t>
+      </w:r>
+      <w:proofErr w:type="spellStart"/>
+      <w:r>
+        <w:rPr>
+          <w:rFonts w:ascii="Courier New" w:hAnsi="Courier New" w:cs="Courier New"/>
+        </w:rPr>
+        <w:t>x</w:t>
+      </w:r>
+      <w:r>
+        <w:rPr>
+          <w:rFonts w:ascii="Courier New" w:hAnsi="Courier New" w:cs="Courier New"/>
+          <w:vertAlign w:val="subscript"/>
+        </w:rPr>
+        <w:t>b</w:t>
+      </w:r>
+      <w:proofErr w:type="spellEnd"/>
+      <w:r>
+        <w:rPr>
+          <w:rFonts w:ascii="Courier New" w:hAnsi="Courier New" w:cs="Courier New"/>
+        </w:rPr>
+        <w:t xml:space="preserve">, </w:t>
+      </w:r>
+      <w:proofErr w:type="spellStart"/>
+      <w:r>
+        <w:rPr>
+          <w:rFonts w:ascii="Courier New" w:hAnsi="Courier New" w:cs="Courier New"/>
+        </w:rPr>
+        <w:t>y</w:t>
+      </w:r>
+      <w:r>
+        <w:rPr>
+          <w:rFonts w:ascii="Courier New" w:hAnsi="Courier New" w:cs="Courier New"/>
+          <w:vertAlign w:val="subscript"/>
+        </w:rPr>
+        <w:t>b</w:t>
+      </w:r>
+      <w:proofErr w:type="spellEnd"/>
+      <w:r>
+        <w:rPr>
+          <w:rFonts w:ascii="Courier New" w:hAnsi="Courier New" w:cs="Courier New"/>
+        </w:rPr>
+        <w:t>)</w:t>
+      </w:r>
+      <w:r>
+        <w:br/>
+        <w:t>2. No knights can attack another</w:t>
+      </w:r>
+      <w:r>
+        <w:t xml:space="preserve"> (no 3x2, or 2x3 L shape)</w:t>
+      </w:r>
+      <w:r>
+        <w:br/>
+      </w:r>
+      <w:r>
+        <w:rPr>
+          <w:rFonts w:ascii="Courier New" w:hAnsi="Courier New" w:cs="Courier New"/>
+        </w:rPr>
+        <w:t xml:space="preserve">      2a. </w:t>
+      </w:r>
+      <w:r>
+        <w:rPr>
+          <w:rFonts w:ascii="Courier New" w:hAnsi="Courier New" w:cs="Courier New"/>
+        </w:rPr>
+        <w:t>K</w:t>
+      </w:r>
+      <w:r>
+        <w:rPr>
+          <w:rFonts w:ascii="Courier New" w:hAnsi="Courier New" w:cs="Courier New"/>
+          <w:vertAlign w:val="subscript"/>
+        </w:rPr>
+        <w:t>a</w:t>
+      </w:r>
+      <w:r>
+        <w:rPr>
+          <w:rFonts w:ascii="Courier New" w:hAnsi="Courier New" w:cs="Courier New"/>
+        </w:rPr>
+        <w:t xml:space="preserve"> (x</w:t>
+      </w:r>
+      <w:r>
+        <w:rPr>
+          <w:rFonts w:ascii="Courier New" w:hAnsi="Courier New" w:cs="Courier New"/>
+          <w:vertAlign w:val="subscript"/>
+        </w:rPr>
+        <w:t>a</w:t>
+      </w:r>
+      <w:r>
+        <w:rPr>
+          <w:rFonts w:ascii="Courier New" w:hAnsi="Courier New" w:cs="Courier New"/>
+        </w:rPr>
+        <w:t xml:space="preserve">, </w:t>
+      </w:r>
+      <w:proofErr w:type="spellStart"/>
+      <w:r>
+        <w:rPr>
+          <w:rFonts w:ascii="Courier New" w:hAnsi="Courier New" w:cs="Courier New"/>
+        </w:rPr>
+        <w:t>y</w:t>
+      </w:r>
+      <w:r>
+        <w:rPr>
+          <w:rFonts w:ascii="Courier New" w:hAnsi="Courier New" w:cs="Courier New"/>
+          <w:vertAlign w:val="subscript"/>
+        </w:rPr>
+        <w:t>a</w:t>
+      </w:r>
+      <w:proofErr w:type="spellEnd"/>
+      <w:r>
+        <w:rPr>
+          <w:rFonts w:ascii="Courier New" w:hAnsi="Courier New" w:cs="Courier New"/>
+        </w:rPr>
+        <w:t>)</w:t>
+      </w:r>
+      <w:r>
+        <w:rPr>
+          <w:rFonts w:ascii="Courier New" w:hAnsi="Courier New" w:cs="Courier New"/>
+        </w:rPr>
+        <w:t xml:space="preserve"> </w:t>
+      </w:r>
+      <w:r>
+        <w:rPr>
+          <w:rFonts w:ascii="Courier New" w:hAnsi="Courier New" w:cs="Courier New"/>
+        </w:rPr>
+        <w:t xml:space="preserve">≠ </w:t>
+      </w:r>
+      <w:proofErr w:type="spellStart"/>
+      <w:r>
+        <w:rPr>
+          <w:rFonts w:ascii="Courier New" w:hAnsi="Courier New" w:cs="Courier New"/>
+        </w:rPr>
+        <w:t>K</w:t>
+      </w:r>
+      <w:r>
+        <w:rPr>
+          <w:rFonts w:ascii="Courier New" w:hAnsi="Courier New" w:cs="Courier New"/>
+          <w:vertAlign w:val="subscript"/>
+        </w:rPr>
+        <w:t>b</w:t>
+      </w:r>
+      <w:proofErr w:type="spellEnd"/>
+      <w:r>
+        <w:rPr>
+          <w:rFonts w:ascii="Courier New" w:hAnsi="Courier New" w:cs="Courier New"/>
+        </w:rPr>
+        <w:t xml:space="preserve"> (x</w:t>
+      </w:r>
+      <w:r>
+        <w:rPr>
+          <w:rFonts w:ascii="Courier New" w:hAnsi="Courier New" w:cs="Courier New"/>
+          <w:vertAlign w:val="subscript"/>
+        </w:rPr>
+        <w:t xml:space="preserve">a </w:t>
+      </w:r>
+      <w:r>
+        <w:rPr>
+          <w:rFonts w:ascii="Courier New" w:hAnsi="Courier New" w:cs="Courier New"/>
+        </w:rPr>
+        <w:t>+ 1</w:t>
+      </w:r>
+      <w:r>
+        <w:rPr>
+          <w:rFonts w:ascii="Courier New" w:hAnsi="Courier New" w:cs="Courier New"/>
+        </w:rPr>
+        <w:t xml:space="preserve">, </w:t>
+      </w:r>
+      <w:proofErr w:type="spellStart"/>
+      <w:r>
+        <w:rPr>
+          <w:rFonts w:ascii="Courier New" w:hAnsi="Courier New" w:cs="Courier New"/>
+        </w:rPr>
+        <w:t>y</w:t>
+      </w:r>
+      <w:r>
+        <w:rPr>
+          <w:rFonts w:ascii="Courier New" w:hAnsi="Courier New" w:cs="Courier New"/>
+          <w:vertAlign w:val="subscript"/>
+        </w:rPr>
+        <w:t>a</w:t>
+      </w:r>
+      <w:proofErr w:type="spellEnd"/>
+      <w:r>
+        <w:rPr>
+          <w:rFonts w:ascii="Courier New" w:hAnsi="Courier New" w:cs="Courier New"/>
+        </w:rPr>
+        <w:t xml:space="preserve"> + 2</w:t>
+      </w:r>
+      <w:r>
+        <w:rPr>
+          <w:rFonts w:ascii="Courier New" w:hAnsi="Courier New" w:cs="Courier New"/>
+        </w:rPr>
+        <w:t>)</w:t>
+      </w:r>
+      <w:r>
+        <w:rPr>
+          <w:rFonts w:ascii="Courier New" w:hAnsi="Courier New" w:cs="Courier New"/>
+        </w:rPr>
+        <w:br/>
+        <w:t xml:space="preserve">      2b. </w:t>
+      </w:r>
+      <w:r>
+        <w:rPr>
+          <w:rFonts w:ascii="Courier New" w:hAnsi="Courier New" w:cs="Courier New"/>
+        </w:rPr>
+        <w:t>K</w:t>
+      </w:r>
+      <w:r>
+        <w:rPr>
+          <w:rFonts w:ascii="Courier New" w:hAnsi="Courier New" w:cs="Courier New"/>
+          <w:vertAlign w:val="subscript"/>
+        </w:rPr>
+        <w:t>a</w:t>
+      </w:r>
+      <w:r>
+        <w:rPr>
+          <w:rFonts w:ascii="Courier New" w:hAnsi="Courier New" w:cs="Courier New"/>
+        </w:rPr>
+        <w:t xml:space="preserve"> (x</w:t>
+      </w:r>
+      <w:r>
+        <w:rPr>
+          <w:rFonts w:ascii="Courier New" w:hAnsi="Courier New" w:cs="Courier New"/>
+          <w:vertAlign w:val="subscript"/>
+        </w:rPr>
+        <w:t>a</w:t>
+      </w:r>
+      <w:r>
+        <w:rPr>
+          <w:rFonts w:ascii="Courier New" w:hAnsi="Courier New" w:cs="Courier New"/>
+        </w:rPr>
+        <w:t xml:space="preserve">, </w:t>
+      </w:r>
+      <w:proofErr w:type="spellStart"/>
+      <w:r>
+        <w:rPr>
+          <w:rFonts w:ascii="Courier New" w:hAnsi="Courier New" w:cs="Courier New"/>
+        </w:rPr>
+        <w:t>y</w:t>
+      </w:r>
+      <w:r>
+        <w:rPr>
+          <w:rFonts w:ascii="Courier New" w:hAnsi="Courier New" w:cs="Courier New"/>
+          <w:vertAlign w:val="subscript"/>
+        </w:rPr>
+        <w:t>a</w:t>
+      </w:r>
+      <w:proofErr w:type="spellEnd"/>
+      <w:r>
+        <w:rPr>
+          <w:rFonts w:ascii="Courier New" w:hAnsi="Courier New" w:cs="Courier New"/>
+        </w:rPr>
+        <w:t xml:space="preserve">) ≠ </w:t>
+      </w:r>
+      <w:proofErr w:type="spellStart"/>
+      <w:r>
+        <w:rPr>
+          <w:rFonts w:ascii="Courier New" w:hAnsi="Courier New" w:cs="Courier New"/>
+        </w:rPr>
+        <w:t>K</w:t>
+      </w:r>
+      <w:r>
+        <w:rPr>
+          <w:rFonts w:ascii="Courier New" w:hAnsi="Courier New" w:cs="Courier New"/>
+          <w:vertAlign w:val="subscript"/>
+        </w:rPr>
+        <w:t>b</w:t>
+      </w:r>
+      <w:proofErr w:type="spellEnd"/>
+      <w:r>
+        <w:rPr>
+          <w:rFonts w:ascii="Courier New" w:hAnsi="Courier New" w:cs="Courier New"/>
+        </w:rPr>
+        <w:t xml:space="preserve"> (x</w:t>
+      </w:r>
+      <w:r>
+        <w:rPr>
+          <w:rFonts w:ascii="Courier New" w:hAnsi="Courier New" w:cs="Courier New"/>
+          <w:vertAlign w:val="subscript"/>
+        </w:rPr>
+        <w:t xml:space="preserve">a </w:t>
+      </w:r>
+      <w:r>
+        <w:rPr>
+          <w:rFonts w:ascii="Courier New" w:hAnsi="Courier New" w:cs="Courier New"/>
+        </w:rPr>
+        <w:t xml:space="preserve">- </w:t>
+      </w:r>
+      <w:r>
+        <w:rPr>
+          <w:rFonts w:ascii="Courier New" w:hAnsi="Courier New" w:cs="Courier New"/>
+        </w:rPr>
+        <w:t xml:space="preserve">1, </w:t>
+      </w:r>
+      <w:proofErr w:type="spellStart"/>
+      <w:r>
+        <w:rPr>
+          <w:rFonts w:ascii="Courier New" w:hAnsi="Courier New" w:cs="Courier New"/>
+        </w:rPr>
+        <w:t>y</w:t>
+      </w:r>
+      <w:r>
+        <w:rPr>
+          <w:rFonts w:ascii="Courier New" w:hAnsi="Courier New" w:cs="Courier New"/>
+          <w:vertAlign w:val="subscript"/>
+        </w:rPr>
+        <w:t>a</w:t>
+      </w:r>
+      <w:proofErr w:type="spellEnd"/>
+      <w:r>
+        <w:rPr>
+          <w:rFonts w:ascii="Courier New" w:hAnsi="Courier New" w:cs="Courier New"/>
+        </w:rPr>
+        <w:t xml:space="preserve"> + 2)</w:t>
+      </w:r>
+      <w:r>
+        <w:rPr>
+          <w:rFonts w:ascii="Courier New" w:hAnsi="Courier New" w:cs="Courier New"/>
+        </w:rPr>
+        <w:br/>
+        <w:t xml:space="preserve">      2c. </w:t>
+      </w:r>
+      <w:r>
+        <w:rPr>
+          <w:rFonts w:ascii="Courier New" w:hAnsi="Courier New" w:cs="Courier New"/>
+        </w:rPr>
+        <w:t>K</w:t>
+      </w:r>
+      <w:r>
+        <w:rPr>
+          <w:rFonts w:ascii="Courier New" w:hAnsi="Courier New" w:cs="Courier New"/>
+          <w:vertAlign w:val="subscript"/>
+        </w:rPr>
+        <w:t>a</w:t>
+      </w:r>
+      <w:r>
+        <w:rPr>
+          <w:rFonts w:ascii="Courier New" w:hAnsi="Courier New" w:cs="Courier New"/>
+        </w:rPr>
+        <w:t xml:space="preserve"> (x</w:t>
+      </w:r>
+      <w:r>
+        <w:rPr>
+          <w:rFonts w:ascii="Courier New" w:hAnsi="Courier New" w:cs="Courier New"/>
+          <w:vertAlign w:val="subscript"/>
+        </w:rPr>
+        <w:t>a</w:t>
+      </w:r>
+      <w:r>
+        <w:rPr>
+          <w:rFonts w:ascii="Courier New" w:hAnsi="Courier New" w:cs="Courier New"/>
+        </w:rPr>
+        <w:t xml:space="preserve">, </w:t>
+      </w:r>
+      <w:proofErr w:type="spellStart"/>
+      <w:r>
+        <w:rPr>
+          <w:rFonts w:ascii="Courier New" w:hAnsi="Courier New" w:cs="Courier New"/>
+        </w:rPr>
+        <w:t>y</w:t>
+      </w:r>
+      <w:r>
+        <w:rPr>
+          <w:rFonts w:ascii="Courier New" w:hAnsi="Courier New" w:cs="Courier New"/>
+          <w:vertAlign w:val="subscript"/>
+        </w:rPr>
+        <w:t>a</w:t>
+      </w:r>
+      <w:proofErr w:type="spellEnd"/>
+      <w:r>
+        <w:rPr>
+          <w:rFonts w:ascii="Courier New" w:hAnsi="Courier New" w:cs="Courier New"/>
+        </w:rPr>
+        <w:t xml:space="preserve">) ≠ </w:t>
+      </w:r>
+      <w:proofErr w:type="spellStart"/>
+      <w:r>
+        <w:rPr>
+          <w:rFonts w:ascii="Courier New" w:hAnsi="Courier New" w:cs="Courier New"/>
+        </w:rPr>
+        <w:t>K</w:t>
+      </w:r>
+      <w:r>
+        <w:rPr>
+          <w:rFonts w:ascii="Courier New" w:hAnsi="Courier New" w:cs="Courier New"/>
+          <w:vertAlign w:val="subscript"/>
+        </w:rPr>
+        <w:t>b</w:t>
+      </w:r>
+      <w:proofErr w:type="spellEnd"/>
+      <w:r>
+        <w:rPr>
+          <w:rFonts w:ascii="Courier New" w:hAnsi="Courier New" w:cs="Courier New"/>
+        </w:rPr>
+        <w:t xml:space="preserve"> (x</w:t>
+      </w:r>
+      <w:r>
+        <w:rPr>
+          <w:rFonts w:ascii="Courier New" w:hAnsi="Courier New" w:cs="Courier New"/>
+          <w:vertAlign w:val="subscript"/>
+        </w:rPr>
+        <w:t xml:space="preserve">a </w:t>
+      </w:r>
+      <w:r>
+        <w:rPr>
+          <w:rFonts w:ascii="Courier New" w:hAnsi="Courier New" w:cs="Courier New"/>
+        </w:rPr>
+        <w:t xml:space="preserve">+ 1, </w:t>
+      </w:r>
+      <w:proofErr w:type="spellStart"/>
+      <w:r>
+        <w:rPr>
+          <w:rFonts w:ascii="Courier New" w:hAnsi="Courier New" w:cs="Courier New"/>
+        </w:rPr>
+        <w:t>y</w:t>
+      </w:r>
+      <w:r>
+        <w:rPr>
+          <w:rFonts w:ascii="Courier New" w:hAnsi="Courier New" w:cs="Courier New"/>
+          <w:vertAlign w:val="subscript"/>
+        </w:rPr>
+        <w:t>a</w:t>
+      </w:r>
+      <w:proofErr w:type="spellEnd"/>
+      <w:r>
+        <w:rPr>
+          <w:rFonts w:ascii="Courier New" w:hAnsi="Courier New" w:cs="Courier New"/>
+        </w:rPr>
+        <w:t xml:space="preserve"> </w:t>
+      </w:r>
+      <w:r>
+        <w:rPr>
+          <w:rFonts w:ascii="Courier New" w:hAnsi="Courier New" w:cs="Courier New"/>
+        </w:rPr>
+        <w:t>-</w:t>
+      </w:r>
+      <w:r>
+        <w:rPr>
+          <w:rFonts w:ascii="Courier New" w:hAnsi="Courier New" w:cs="Courier New"/>
+        </w:rPr>
+        <w:t xml:space="preserve"> 2)</w:t>
+      </w:r>
+      <w:r>
+        <w:rPr>
+          <w:rFonts w:ascii="Courier New" w:hAnsi="Courier New" w:cs="Courier New"/>
+        </w:rPr>
+        <w:br/>
+        <w:t xml:space="preserve">      2d. </w:t>
+      </w:r>
+      <w:r>
+        <w:rPr>
+          <w:rFonts w:ascii="Courier New" w:hAnsi="Courier New" w:cs="Courier New"/>
+        </w:rPr>
+        <w:t>K</w:t>
+      </w:r>
+      <w:r>
+        <w:rPr>
+          <w:rFonts w:ascii="Courier New" w:hAnsi="Courier New" w:cs="Courier New"/>
+          <w:vertAlign w:val="subscript"/>
+        </w:rPr>
+        <w:t>a</w:t>
+      </w:r>
+      <w:r>
+        <w:rPr>
+          <w:rFonts w:ascii="Courier New" w:hAnsi="Courier New" w:cs="Courier New"/>
+        </w:rPr>
+        <w:t xml:space="preserve"> (x</w:t>
+      </w:r>
+      <w:r>
+        <w:rPr>
+          <w:rFonts w:ascii="Courier New" w:hAnsi="Courier New" w:cs="Courier New"/>
+          <w:vertAlign w:val="subscript"/>
+        </w:rPr>
+        <w:t>a</w:t>
+      </w:r>
+      <w:r>
+        <w:rPr>
+          <w:rFonts w:ascii="Courier New" w:hAnsi="Courier New" w:cs="Courier New"/>
+        </w:rPr>
+        <w:t xml:space="preserve">, </w:t>
+      </w:r>
+      <w:proofErr w:type="spellStart"/>
+      <w:r>
+        <w:rPr>
+          <w:rFonts w:ascii="Courier New" w:hAnsi="Courier New" w:cs="Courier New"/>
+        </w:rPr>
+        <w:t>y</w:t>
+      </w:r>
+      <w:r>
+        <w:rPr>
+          <w:rFonts w:ascii="Courier New" w:hAnsi="Courier New" w:cs="Courier New"/>
+          <w:vertAlign w:val="subscript"/>
+        </w:rPr>
+        <w:t>a</w:t>
+      </w:r>
+      <w:proofErr w:type="spellEnd"/>
+      <w:r>
+        <w:rPr>
+          <w:rFonts w:ascii="Courier New" w:hAnsi="Courier New" w:cs="Courier New"/>
+        </w:rPr>
+        <w:t xml:space="preserve">) ≠ </w:t>
+      </w:r>
+      <w:proofErr w:type="spellStart"/>
+      <w:r>
+        <w:rPr>
+          <w:rFonts w:ascii="Courier New" w:hAnsi="Courier New" w:cs="Courier New"/>
+        </w:rPr>
+        <w:t>K</w:t>
+      </w:r>
+      <w:r>
+        <w:rPr>
+          <w:rFonts w:ascii="Courier New" w:hAnsi="Courier New" w:cs="Courier New"/>
+          <w:vertAlign w:val="subscript"/>
+        </w:rPr>
+        <w:t>b</w:t>
+      </w:r>
+      <w:proofErr w:type="spellEnd"/>
+      <w:r>
+        <w:rPr>
+          <w:rFonts w:ascii="Courier New" w:hAnsi="Courier New" w:cs="Courier New"/>
+        </w:rPr>
+        <w:t xml:space="preserve"> (x</w:t>
+      </w:r>
+      <w:r>
+        <w:rPr>
+          <w:rFonts w:ascii="Courier New" w:hAnsi="Courier New" w:cs="Courier New"/>
+          <w:vertAlign w:val="subscript"/>
+        </w:rPr>
+        <w:t xml:space="preserve">a </w:t>
+      </w:r>
+      <w:r>
+        <w:rPr>
+          <w:rFonts w:ascii="Courier New" w:hAnsi="Courier New" w:cs="Courier New"/>
+        </w:rPr>
+        <w:t xml:space="preserve">- </w:t>
+      </w:r>
+      <w:r>
+        <w:rPr>
+          <w:rFonts w:ascii="Courier New" w:hAnsi="Courier New" w:cs="Courier New"/>
+        </w:rPr>
+        <w:t xml:space="preserve">1, </w:t>
+      </w:r>
+      <w:proofErr w:type="spellStart"/>
+      <w:r>
+        <w:rPr>
+          <w:rFonts w:ascii="Courier New" w:hAnsi="Courier New" w:cs="Courier New"/>
+        </w:rPr>
+        <w:t>y</w:t>
+      </w:r>
+      <w:r>
+        <w:rPr>
+          <w:rFonts w:ascii="Courier New" w:hAnsi="Courier New" w:cs="Courier New"/>
+          <w:vertAlign w:val="subscript"/>
+        </w:rPr>
+        <w:t>a</w:t>
+      </w:r>
+      <w:proofErr w:type="spellEnd"/>
+      <w:r>
+        <w:rPr>
+          <w:rFonts w:ascii="Courier New" w:hAnsi="Courier New" w:cs="Courier New"/>
+        </w:rPr>
+        <w:t xml:space="preserve"> </w:t>
+      </w:r>
+      <w:r>
+        <w:rPr>
+          <w:rFonts w:ascii="Courier New" w:hAnsi="Courier New" w:cs="Courier New"/>
+        </w:rPr>
+        <w:t>-</w:t>
+      </w:r>
+      <w:r>
+        <w:rPr>
+          <w:rFonts w:ascii="Courier New" w:hAnsi="Courier New" w:cs="Courier New"/>
+        </w:rPr>
+        <w:t xml:space="preserve"> 2)</w:t>
+      </w:r>
+      <w:r>
+        <w:rPr>
+          <w:rFonts w:ascii="Courier New" w:hAnsi="Courier New" w:cs="Courier New"/>
+        </w:rPr>
+        <w:br/>
+        <w:t xml:space="preserve">      2e. </w:t>
+      </w:r>
+      <w:r>
+        <w:rPr>
+          <w:rFonts w:ascii="Courier New" w:hAnsi="Courier New" w:cs="Courier New"/>
+        </w:rPr>
+        <w:t>K</w:t>
+      </w:r>
+      <w:r>
+        <w:rPr>
+          <w:rFonts w:ascii="Courier New" w:hAnsi="Courier New" w:cs="Courier New"/>
+          <w:vertAlign w:val="subscript"/>
+        </w:rPr>
+        <w:t>a</w:t>
+      </w:r>
+      <w:r>
+        <w:rPr>
+          <w:rFonts w:ascii="Courier New" w:hAnsi="Courier New" w:cs="Courier New"/>
+        </w:rPr>
+        <w:t xml:space="preserve"> (x</w:t>
+      </w:r>
+      <w:r>
+        <w:rPr>
+          <w:rFonts w:ascii="Courier New" w:hAnsi="Courier New" w:cs="Courier New"/>
+          <w:vertAlign w:val="subscript"/>
+        </w:rPr>
+        <w:t>a</w:t>
+      </w:r>
+      <w:r>
+        <w:rPr>
+          <w:rFonts w:ascii="Courier New" w:hAnsi="Courier New" w:cs="Courier New"/>
+        </w:rPr>
+        <w:t xml:space="preserve">, </w:t>
+      </w:r>
+      <w:proofErr w:type="spellStart"/>
+      <w:r>
+        <w:rPr>
+          <w:rFonts w:ascii="Courier New" w:hAnsi="Courier New" w:cs="Courier New"/>
+        </w:rPr>
+        <w:t>y</w:t>
+      </w:r>
+      <w:r>
+        <w:rPr>
+          <w:rFonts w:ascii="Courier New" w:hAnsi="Courier New" w:cs="Courier New"/>
+          <w:vertAlign w:val="subscript"/>
+        </w:rPr>
+        <w:t>a</w:t>
+      </w:r>
+      <w:proofErr w:type="spellEnd"/>
+      <w:r>
+        <w:rPr>
+          <w:rFonts w:ascii="Courier New" w:hAnsi="Courier New" w:cs="Courier New"/>
+        </w:rPr>
+        <w:t xml:space="preserve">) ≠ </w:t>
+      </w:r>
+      <w:proofErr w:type="spellStart"/>
+      <w:r>
+        <w:rPr>
+          <w:rFonts w:ascii="Courier New" w:hAnsi="Courier New" w:cs="Courier New"/>
+        </w:rPr>
+        <w:t>K</w:t>
+      </w:r>
+      <w:r>
+        <w:rPr>
+          <w:rFonts w:ascii="Courier New" w:hAnsi="Courier New" w:cs="Courier New"/>
+          <w:vertAlign w:val="subscript"/>
+        </w:rPr>
+        <w:t>b</w:t>
+      </w:r>
+      <w:proofErr w:type="spellEnd"/>
+      <w:r>
+        <w:rPr>
+          <w:rFonts w:ascii="Courier New" w:hAnsi="Courier New" w:cs="Courier New"/>
+        </w:rPr>
+        <w:t xml:space="preserve"> (x</w:t>
+      </w:r>
+      <w:r>
+        <w:rPr>
+          <w:rFonts w:ascii="Courier New" w:hAnsi="Courier New" w:cs="Courier New"/>
+          <w:vertAlign w:val="subscript"/>
+        </w:rPr>
+        <w:t xml:space="preserve">a </w:t>
+      </w:r>
+      <w:r>
+        <w:rPr>
+          <w:rFonts w:ascii="Courier New" w:hAnsi="Courier New" w:cs="Courier New"/>
+        </w:rPr>
+        <w:t xml:space="preserve">+ </w:t>
+      </w:r>
+      <w:r>
+        <w:rPr>
+          <w:rFonts w:ascii="Courier New" w:hAnsi="Courier New" w:cs="Courier New"/>
+        </w:rPr>
+        <w:t>2</w:t>
+      </w:r>
+      <w:r>
+        <w:rPr>
+          <w:rFonts w:ascii="Courier New" w:hAnsi="Courier New" w:cs="Courier New"/>
+        </w:rPr>
+        <w:t xml:space="preserve">, </w:t>
+      </w:r>
+      <w:proofErr w:type="spellStart"/>
+      <w:r>
+        <w:rPr>
+          <w:rFonts w:ascii="Courier New" w:hAnsi="Courier New" w:cs="Courier New"/>
+        </w:rPr>
+        <w:t>y</w:t>
+      </w:r>
+      <w:r>
+        <w:rPr>
+          <w:rFonts w:ascii="Courier New" w:hAnsi="Courier New" w:cs="Courier New"/>
+          <w:vertAlign w:val="subscript"/>
+        </w:rPr>
+        <w:t>a</w:t>
+      </w:r>
+      <w:proofErr w:type="spellEnd"/>
+      <w:r>
+        <w:rPr>
+          <w:rFonts w:ascii="Courier New" w:hAnsi="Courier New" w:cs="Courier New"/>
+        </w:rPr>
+        <w:t xml:space="preserve"> + </w:t>
+      </w:r>
+      <w:r>
+        <w:rPr>
+          <w:rFonts w:ascii="Courier New" w:hAnsi="Courier New" w:cs="Courier New"/>
+        </w:rPr>
+        <w:t>1</w:t>
+      </w:r>
+      <w:r>
+        <w:rPr>
+          <w:rFonts w:ascii="Courier New" w:hAnsi="Courier New" w:cs="Courier New"/>
+        </w:rPr>
+        <w:t>)</w:t>
+      </w:r>
+      <w:r>
+        <w:rPr>
+          <w:rFonts w:ascii="Courier New" w:hAnsi="Courier New" w:cs="Courier New"/>
+        </w:rPr>
+        <w:br/>
+        <w:t xml:space="preserve">      2f. </w:t>
+      </w:r>
+      <w:r>
+        <w:rPr>
+          <w:rFonts w:ascii="Courier New" w:hAnsi="Courier New" w:cs="Courier New"/>
+        </w:rPr>
+        <w:t>K</w:t>
+      </w:r>
+      <w:r>
+        <w:rPr>
+          <w:rFonts w:ascii="Courier New" w:hAnsi="Courier New" w:cs="Courier New"/>
+          <w:vertAlign w:val="subscript"/>
+        </w:rPr>
+        <w:t>a</w:t>
+      </w:r>
+      <w:r>
+        <w:rPr>
+          <w:rFonts w:ascii="Courier New" w:hAnsi="Courier New" w:cs="Courier New"/>
+        </w:rPr>
+        <w:t xml:space="preserve"> (x</w:t>
+      </w:r>
+      <w:r>
+        <w:rPr>
+          <w:rFonts w:ascii="Courier New" w:hAnsi="Courier New" w:cs="Courier New"/>
+          <w:vertAlign w:val="subscript"/>
+        </w:rPr>
+        <w:t>a</w:t>
+      </w:r>
+      <w:r>
+        <w:rPr>
+          <w:rFonts w:ascii="Courier New" w:hAnsi="Courier New" w:cs="Courier New"/>
+        </w:rPr>
+        <w:t xml:space="preserve">, </w:t>
+      </w:r>
+      <w:proofErr w:type="spellStart"/>
+      <w:r>
+        <w:rPr>
+          <w:rFonts w:ascii="Courier New" w:hAnsi="Courier New" w:cs="Courier New"/>
+        </w:rPr>
+        <w:t>y</w:t>
+      </w:r>
+      <w:r>
+        <w:rPr>
+          <w:rFonts w:ascii="Courier New" w:hAnsi="Courier New" w:cs="Courier New"/>
+          <w:vertAlign w:val="subscript"/>
+        </w:rPr>
+        <w:t>a</w:t>
+      </w:r>
+      <w:proofErr w:type="spellEnd"/>
+      <w:r>
+        <w:rPr>
+          <w:rFonts w:ascii="Courier New" w:hAnsi="Courier New" w:cs="Courier New"/>
+        </w:rPr>
+        <w:t xml:space="preserve">) ≠ </w:t>
+      </w:r>
+      <w:proofErr w:type="spellStart"/>
+      <w:r>
+        <w:rPr>
+          <w:rFonts w:ascii="Courier New" w:hAnsi="Courier New" w:cs="Courier New"/>
+        </w:rPr>
+        <w:t>K</w:t>
+      </w:r>
+      <w:r>
+        <w:rPr>
+          <w:rFonts w:ascii="Courier New" w:hAnsi="Courier New" w:cs="Courier New"/>
+          <w:vertAlign w:val="subscript"/>
+        </w:rPr>
+        <w:t>b</w:t>
+      </w:r>
+      <w:proofErr w:type="spellEnd"/>
+      <w:r>
+        <w:rPr>
+          <w:rFonts w:ascii="Courier New" w:hAnsi="Courier New" w:cs="Courier New"/>
+        </w:rPr>
+        <w:t xml:space="preserve"> (x</w:t>
+      </w:r>
+      <w:r>
+        <w:rPr>
+          <w:rFonts w:ascii="Courier New" w:hAnsi="Courier New" w:cs="Courier New"/>
+          <w:vertAlign w:val="subscript"/>
+        </w:rPr>
+        <w:t xml:space="preserve">a </w:t>
+      </w:r>
+      <w:r>
+        <w:rPr>
+          <w:rFonts w:ascii="Courier New" w:hAnsi="Courier New" w:cs="Courier New"/>
+        </w:rPr>
+        <w:t>- 2</w:t>
+      </w:r>
+      <w:r>
+        <w:rPr>
+          <w:rFonts w:ascii="Courier New" w:hAnsi="Courier New" w:cs="Courier New"/>
+        </w:rPr>
+        <w:t xml:space="preserve">, </w:t>
+      </w:r>
+      <w:proofErr w:type="spellStart"/>
+      <w:r>
+        <w:rPr>
+          <w:rFonts w:ascii="Courier New" w:hAnsi="Courier New" w:cs="Courier New"/>
+        </w:rPr>
+        <w:t>y</w:t>
+      </w:r>
+      <w:r>
+        <w:rPr>
+          <w:rFonts w:ascii="Courier New" w:hAnsi="Courier New" w:cs="Courier New"/>
+          <w:vertAlign w:val="subscript"/>
+        </w:rPr>
+        <w:t>a</w:t>
+      </w:r>
+      <w:proofErr w:type="spellEnd"/>
+      <w:r>
+        <w:rPr>
+          <w:rFonts w:ascii="Courier New" w:hAnsi="Courier New" w:cs="Courier New"/>
+        </w:rPr>
+        <w:t xml:space="preserve"> </w:t>
+      </w:r>
+      <w:r>
+        <w:rPr>
+          <w:rFonts w:ascii="Courier New" w:hAnsi="Courier New" w:cs="Courier New"/>
+        </w:rPr>
+        <w:t>+</w:t>
+      </w:r>
+      <w:r>
+        <w:rPr>
+          <w:rFonts w:ascii="Courier New" w:hAnsi="Courier New" w:cs="Courier New"/>
+        </w:rPr>
+        <w:t xml:space="preserve"> </w:t>
+      </w:r>
+      <w:r>
+        <w:rPr>
+          <w:rFonts w:ascii="Courier New" w:hAnsi="Courier New" w:cs="Courier New"/>
+        </w:rPr>
+        <w:t>1</w:t>
+      </w:r>
+      <w:r>
+        <w:rPr>
+          <w:rFonts w:ascii="Courier New" w:hAnsi="Courier New" w:cs="Courier New"/>
+        </w:rPr>
+        <w:t>)</w:t>
+      </w:r>
+      <w:r>
+        <w:rPr>
+          <w:rFonts w:ascii="Courier New" w:hAnsi="Courier New" w:cs="Courier New"/>
+        </w:rPr>
+        <w:br/>
+        <w:t xml:space="preserve">      2g. </w:t>
+      </w:r>
+      <w:r>
+        <w:rPr>
+          <w:rFonts w:ascii="Courier New" w:hAnsi="Courier New" w:cs="Courier New"/>
+        </w:rPr>
+        <w:t>K</w:t>
+      </w:r>
+      <w:r>
+        <w:rPr>
+          <w:rFonts w:ascii="Courier New" w:hAnsi="Courier New" w:cs="Courier New"/>
+          <w:vertAlign w:val="subscript"/>
+        </w:rPr>
+        <w:t>a</w:t>
+      </w:r>
+      <w:r>
+        <w:rPr>
+          <w:rFonts w:ascii="Courier New" w:hAnsi="Courier New" w:cs="Courier New"/>
+        </w:rPr>
+        <w:t xml:space="preserve"> (x</w:t>
+      </w:r>
+      <w:r>
+        <w:rPr>
+          <w:rFonts w:ascii="Courier New" w:hAnsi="Courier New" w:cs="Courier New"/>
+          <w:vertAlign w:val="subscript"/>
+        </w:rPr>
+        <w:t>a</w:t>
+      </w:r>
+      <w:r>
+        <w:rPr>
+          <w:rFonts w:ascii="Courier New" w:hAnsi="Courier New" w:cs="Courier New"/>
+        </w:rPr>
+        <w:t xml:space="preserve">, </w:t>
+      </w:r>
+      <w:proofErr w:type="spellStart"/>
+      <w:r>
+        <w:rPr>
+          <w:rFonts w:ascii="Courier New" w:hAnsi="Courier New" w:cs="Courier New"/>
+        </w:rPr>
+        <w:t>y</w:t>
+      </w:r>
+      <w:r>
+        <w:rPr>
+          <w:rFonts w:ascii="Courier New" w:hAnsi="Courier New" w:cs="Courier New"/>
+          <w:vertAlign w:val="subscript"/>
+        </w:rPr>
+        <w:t>a</w:t>
+      </w:r>
+      <w:proofErr w:type="spellEnd"/>
+      <w:r>
+        <w:rPr>
+          <w:rFonts w:ascii="Courier New" w:hAnsi="Courier New" w:cs="Courier New"/>
+        </w:rPr>
+        <w:t xml:space="preserve">) ≠ </w:t>
+      </w:r>
+      <w:proofErr w:type="spellStart"/>
+      <w:r>
+        <w:rPr>
+          <w:rFonts w:ascii="Courier New" w:hAnsi="Courier New" w:cs="Courier New"/>
+        </w:rPr>
+        <w:t>K</w:t>
+      </w:r>
+      <w:r>
+        <w:rPr>
+          <w:rFonts w:ascii="Courier New" w:hAnsi="Courier New" w:cs="Courier New"/>
+          <w:vertAlign w:val="subscript"/>
+        </w:rPr>
+        <w:t>b</w:t>
+      </w:r>
+      <w:proofErr w:type="spellEnd"/>
+      <w:r>
+        <w:rPr>
+          <w:rFonts w:ascii="Courier New" w:hAnsi="Courier New" w:cs="Courier New"/>
+        </w:rPr>
+        <w:t xml:space="preserve"> (x</w:t>
+      </w:r>
+      <w:r>
+        <w:rPr>
+          <w:rFonts w:ascii="Courier New" w:hAnsi="Courier New" w:cs="Courier New"/>
+          <w:vertAlign w:val="subscript"/>
+        </w:rPr>
+        <w:t xml:space="preserve">a </w:t>
+      </w:r>
+      <w:r>
+        <w:rPr>
+          <w:rFonts w:ascii="Courier New" w:hAnsi="Courier New" w:cs="Courier New"/>
+        </w:rPr>
+        <w:t xml:space="preserve">+ </w:t>
+      </w:r>
+      <w:r>
+        <w:rPr>
+          <w:rFonts w:ascii="Courier New" w:hAnsi="Courier New" w:cs="Courier New"/>
+        </w:rPr>
+        <w:t>2</w:t>
+      </w:r>
+      <w:r>
+        <w:rPr>
+          <w:rFonts w:ascii="Courier New" w:hAnsi="Courier New" w:cs="Courier New"/>
+        </w:rPr>
+        <w:t xml:space="preserve">, </w:t>
+      </w:r>
+      <w:proofErr w:type="spellStart"/>
+      <w:r>
+        <w:rPr>
+          <w:rFonts w:ascii="Courier New" w:hAnsi="Courier New" w:cs="Courier New"/>
+        </w:rPr>
+        <w:t>y</w:t>
+      </w:r>
+      <w:r>
+        <w:rPr>
+          <w:rFonts w:ascii="Courier New" w:hAnsi="Courier New" w:cs="Courier New"/>
+          <w:vertAlign w:val="subscript"/>
+        </w:rPr>
+        <w:t>a</w:t>
+      </w:r>
+      <w:proofErr w:type="spellEnd"/>
+      <w:r>
+        <w:rPr>
+          <w:rFonts w:ascii="Courier New" w:hAnsi="Courier New" w:cs="Courier New"/>
+        </w:rPr>
+        <w:t xml:space="preserve"> </w:t>
+      </w:r>
+      <w:r>
+        <w:rPr>
+          <w:rFonts w:ascii="Courier New" w:hAnsi="Courier New" w:cs="Courier New"/>
+        </w:rPr>
+        <w:t>-</w:t>
+      </w:r>
+      <w:r>
+        <w:rPr>
+          <w:rFonts w:ascii="Courier New" w:hAnsi="Courier New" w:cs="Courier New"/>
+        </w:rPr>
+        <w:t xml:space="preserve"> </w:t>
+      </w:r>
+      <w:r>
+        <w:rPr>
+          <w:rFonts w:ascii="Courier New" w:hAnsi="Courier New" w:cs="Courier New"/>
+        </w:rPr>
+        <w:t>1</w:t>
+      </w:r>
+      <w:r>
+        <w:rPr>
+          <w:rFonts w:ascii="Courier New" w:hAnsi="Courier New" w:cs="Courier New"/>
+        </w:rPr>
+        <w:t>)</w:t>
+      </w:r>
+      <w:r>
+        <w:rPr>
+          <w:rFonts w:ascii="Courier New" w:hAnsi="Courier New" w:cs="Courier New"/>
+        </w:rPr>
+        <w:br/>
+        <w:t xml:space="preserve">      2h. </w:t>
+      </w:r>
+      <w:r>
+        <w:rPr>
+          <w:rFonts w:ascii="Courier New" w:hAnsi="Courier New" w:cs="Courier New"/>
+        </w:rPr>
+        <w:t>K</w:t>
+      </w:r>
+      <w:r>
+        <w:rPr>
+          <w:rFonts w:ascii="Courier New" w:hAnsi="Courier New" w:cs="Courier New"/>
+          <w:vertAlign w:val="subscript"/>
+        </w:rPr>
+        <w:t>a</w:t>
+      </w:r>
+      <w:r>
+        <w:rPr>
+          <w:rFonts w:ascii="Courier New" w:hAnsi="Courier New" w:cs="Courier New"/>
+        </w:rPr>
+        <w:t xml:space="preserve"> (x</w:t>
+      </w:r>
+      <w:r>
+        <w:rPr>
+          <w:rFonts w:ascii="Courier New" w:hAnsi="Courier New" w:cs="Courier New"/>
+          <w:vertAlign w:val="subscript"/>
+        </w:rPr>
+        <w:t>a</w:t>
+      </w:r>
+      <w:r>
+        <w:rPr>
+          <w:rFonts w:ascii="Courier New" w:hAnsi="Courier New" w:cs="Courier New"/>
+        </w:rPr>
+        <w:t xml:space="preserve">, </w:t>
+      </w:r>
+      <w:proofErr w:type="spellStart"/>
+      <w:r>
+        <w:rPr>
+          <w:rFonts w:ascii="Courier New" w:hAnsi="Courier New" w:cs="Courier New"/>
+        </w:rPr>
+        <w:t>y</w:t>
+      </w:r>
+      <w:r>
+        <w:rPr>
+          <w:rFonts w:ascii="Courier New" w:hAnsi="Courier New" w:cs="Courier New"/>
+          <w:vertAlign w:val="subscript"/>
+        </w:rPr>
+        <w:t>a</w:t>
+      </w:r>
+      <w:proofErr w:type="spellEnd"/>
+      <w:r>
+        <w:rPr>
+          <w:rFonts w:ascii="Courier New" w:hAnsi="Courier New" w:cs="Courier New"/>
+        </w:rPr>
+        <w:t xml:space="preserve">) ≠ </w:t>
+      </w:r>
+      <w:proofErr w:type="spellStart"/>
+      <w:r>
+        <w:rPr>
+          <w:rFonts w:ascii="Courier New" w:hAnsi="Courier New" w:cs="Courier New"/>
+        </w:rPr>
+        <w:t>K</w:t>
+      </w:r>
+      <w:r>
+        <w:rPr>
+          <w:rFonts w:ascii="Courier New" w:hAnsi="Courier New" w:cs="Courier New"/>
+          <w:vertAlign w:val="subscript"/>
+        </w:rPr>
+        <w:t>b</w:t>
+      </w:r>
+      <w:proofErr w:type="spellEnd"/>
+      <w:r>
+        <w:rPr>
+          <w:rFonts w:ascii="Courier New" w:hAnsi="Courier New" w:cs="Courier New"/>
+        </w:rPr>
+        <w:t xml:space="preserve"> (x</w:t>
+      </w:r>
+      <w:r>
+        <w:rPr>
+          <w:rFonts w:ascii="Courier New" w:hAnsi="Courier New" w:cs="Courier New"/>
+          <w:vertAlign w:val="subscript"/>
+        </w:rPr>
+        <w:t xml:space="preserve">a </w:t>
+      </w:r>
+      <w:r>
+        <w:rPr>
+          <w:rFonts w:ascii="Courier New" w:hAnsi="Courier New" w:cs="Courier New"/>
+        </w:rPr>
+        <w:t>-</w:t>
+      </w:r>
+      <w:r>
+        <w:rPr>
+          <w:rFonts w:ascii="Courier New" w:hAnsi="Courier New" w:cs="Courier New"/>
+        </w:rPr>
+        <w:t xml:space="preserve"> </w:t>
+      </w:r>
+      <w:r>
+        <w:rPr>
+          <w:rFonts w:ascii="Courier New" w:hAnsi="Courier New" w:cs="Courier New"/>
+        </w:rPr>
+        <w:t>2</w:t>
+      </w:r>
+      <w:r>
+        <w:rPr>
+          <w:rFonts w:ascii="Courier New" w:hAnsi="Courier New" w:cs="Courier New"/>
+        </w:rPr>
+        <w:t xml:space="preserve">, </w:t>
+      </w:r>
+      <w:proofErr w:type="spellStart"/>
+      <w:r>
+        <w:rPr>
+          <w:rFonts w:ascii="Courier New" w:hAnsi="Courier New" w:cs="Courier New"/>
+        </w:rPr>
+        <w:t>y</w:t>
+      </w:r>
+      <w:r>
+        <w:rPr>
+          <w:rFonts w:ascii="Courier New" w:hAnsi="Courier New" w:cs="Courier New"/>
+          <w:vertAlign w:val="subscript"/>
+        </w:rPr>
+        <w:t>a</w:t>
+      </w:r>
+      <w:proofErr w:type="spellEnd"/>
+      <w:r>
+        <w:rPr>
+          <w:rFonts w:ascii="Courier New" w:hAnsi="Courier New" w:cs="Courier New"/>
+        </w:rPr>
+        <w:t xml:space="preserve"> </w:t>
+      </w:r>
+      <w:r>
+        <w:rPr>
+          <w:rFonts w:ascii="Courier New" w:hAnsi="Courier New" w:cs="Courier New"/>
+        </w:rPr>
+        <w:t>-</w:t>
+      </w:r>
+      <w:r>
+        <w:rPr>
+          <w:rFonts w:ascii="Courier New" w:hAnsi="Courier New" w:cs="Courier New"/>
+        </w:rPr>
+        <w:t xml:space="preserve"> </w:t>
+      </w:r>
+      <w:r>
+        <w:rPr>
+          <w:rFonts w:ascii="Courier New" w:hAnsi="Courier New" w:cs="Courier New"/>
+        </w:rPr>
+        <w:t>1</w:t>
+      </w:r>
+      <w:r>
+        <w:rPr>
+          <w:rFonts w:ascii="Courier New" w:hAnsi="Courier New" w:cs="Courier New"/>
+        </w:rPr>
+        <w:t>)</w:t>
+      </w:r>
+    </w:p>
+    <w:p>
+      <w:pPr>
+        <w:numPr>
+          <w:ilvl w:val="0"/>
+          <w:numId w:val="3"/>
+        </w:numPr>
+      </w:pPr>
+      <w:r>
+        <w:t>Consider the problem of putting "as many knights as possible" on the board without any attacks. Explain how to solve this with local search, by defining appropriate </w:t>
+      </w:r>
+      <w:r>
+        <w:rPr>
+          <w:i/>
+          <w:iCs/>
+        </w:rPr>
+        <w:t>ACTIONS</w:t>
+      </w:r>
+      <w:r>
+        <w:t> and </w:t>
+      </w:r>
+      <w:r>
+        <w:rPr>
+          <w:i/>
+          <w:iCs/>
+        </w:rPr>
+        <w:t>RESULT</w:t>
+      </w:r>
+      <w:r>
+        <w:t> functions and a sensible objective function.</w:t>
+      </w:r>
+    </w:p>
+    <w:p>
+      <w:r>
+        <w:t>Here I would utilize the ACTIONS function, which would return all possible board states that a knight can presently be placed without conflicts.</w:t>
+      </w:r>
+      <w:r>
+        <w:br/>
+        <w:t>The RESULT function would be a function that only returns a new board state after a knight is placed.</w:t>
+      </w:r>
+      <w:r>
+        <w:br/>
+        <w:t>The objective function would have to prioritize the maximum number of knights possible within the board space provided by “n”, until we reach the desired number of knights “</w:t>
+      </w:r>
+      <w:r>
+        <w:rPr>
+          <w:b/>
+          <w:bCs/>
+        </w:rPr>
+        <w:t>k</w:t>
+      </w:r>
+      <w:r>
+        <w:t>”.</w:t>
+      </w:r>
+      <w:r>
+        <w:br/>
+        <w:t xml:space="preserve">Possibly stupidly, I would initialize the function by randomly placing all required knights, checking if we are in goal state, then proceeding to move the knights one at a time, prioritizing those with the highest number of conflicts, then rechecking, rinse and </w:t>
+      </w:r>
+      <w:proofErr w:type="spellStart"/>
+      <w:r>
+        <w:t>repeate</w:t>
+      </w:r>
+      <w:proofErr w:type="spellEnd"/>
+      <w:r>
+        <w:t>.</w:t>
+      </w:r>
+      <w:r>
+        <w:br/>
+      </w:r>
+    </w:p>
+    <w:p/>
+    <w:p>
+      <w:r>
+        <w:lastRenderedPageBreak/>
+        <w:t>Problem 3:</w:t>
+      </w:r>
+    </w:p>
+    <w:p>
+      <w:r>
+        <w:t>Consider the following logic puzzle.</w:t>
+      </w:r>
+    </w:p>
+    <w:p>
+      <w:r>
+        <w:rPr>
+          <w:b/>
+          <w:bCs/>
+        </w:rPr>
+        <w:t xml:space="preserve">In five houses, each with a different color, live five </w:t>
+      </w:r>
+      <w:proofErr w:type="gramStart"/>
+      <w:r>
+        <w:rPr>
+          <w:b/>
+          <w:bCs/>
+        </w:rPr>
+        <w:t>persons</w:t>
+      </w:r>
+      <w:proofErr w:type="gramEnd"/>
+      <w:r>
+        <w:rPr>
+          <w:b/>
+          <w:bCs/>
+        </w:rPr>
+        <w:t xml:space="preserve"> of different nationalities, each of whom prefers a different brand of candy, a different drink, and a different pet.</w:t>
+      </w:r>
+    </w:p>
+    <w:p>
+      <w:r>
+        <w:t>Consider the facts below. </w:t>
+      </w:r>
+      <w:r>
+        <w:rPr>
+          <w:b/>
+          <w:bCs/>
+        </w:rPr>
+        <w:t xml:space="preserve">We would like to know where the zebra lives, and in which house </w:t>
+      </w:r>
+      <w:proofErr w:type="gramStart"/>
+      <w:r>
+        <w:rPr>
+          <w:b/>
+          <w:bCs/>
+        </w:rPr>
+        <w:t>resides the person that drinks water</w:t>
+      </w:r>
+      <w:proofErr w:type="gramEnd"/>
+      <w:r>
+        <w:rPr>
+          <w:b/>
+          <w:bCs/>
+        </w:rPr>
+        <w:t>.</w:t>
+      </w:r>
+    </w:p>
+    <w:p>
+      <w:pPr>
+        <w:numPr>
+          <w:ilvl w:val="0"/>
+          <w:numId w:val="4"/>
+        </w:numPr>
+        <w:spacing w:after="0"/>
+      </w:pPr>
+      <w:r>
+        <w:t>The Englishman lives in the red house.</w:t>
+      </w:r>
+    </w:p>
+    <w:p>
+      <w:pPr>
+        <w:numPr>
+          <w:ilvl w:val="0"/>
+          <w:numId w:val="4"/>
+        </w:numPr>
+        <w:spacing w:after="0"/>
+      </w:pPr>
+      <w:r>
+        <w:t>The Spaniard owns the dog.</w:t>
+      </w:r>
+    </w:p>
+    <w:p>
+      <w:pPr>
+        <w:numPr>
+          <w:ilvl w:val="0"/>
+          <w:numId w:val="4"/>
+        </w:numPr>
+        <w:spacing w:after="0"/>
+      </w:pPr>
+      <w:r>
+        <w:t>The Norwegian lives in the first house on the left.</w:t>
+      </w:r>
+    </w:p>
+    <w:p>
+      <w:pPr>
+        <w:numPr>
+          <w:ilvl w:val="0"/>
+          <w:numId w:val="4"/>
+        </w:numPr>
+        <w:spacing w:after="0"/>
+      </w:pPr>
+      <w:r>
+        <w:t>The green house is immediately to the right of the ivory house.</w:t>
+      </w:r>
+    </w:p>
+    <w:p>
+      <w:pPr>
+        <w:numPr>
+          <w:ilvl w:val="0"/>
+          <w:numId w:val="4"/>
+        </w:numPr>
+        <w:spacing w:after="0"/>
+      </w:pPr>
+      <w:r>
+        <w:t>The man who eats Hershey bars lives in the house next to the man with the fox.</w:t>
+      </w:r>
+    </w:p>
+    <w:p>
+      <w:pPr>
+        <w:numPr>
+          <w:ilvl w:val="0"/>
+          <w:numId w:val="4"/>
+        </w:numPr>
+        <w:spacing w:after="0"/>
+      </w:pPr>
+      <w:r>
+        <w:t>Kit Kats are eaten in the yellow house.</w:t>
+      </w:r>
+    </w:p>
+    <w:p>
+      <w:pPr>
+        <w:numPr>
+          <w:ilvl w:val="0"/>
+          <w:numId w:val="4"/>
+        </w:numPr>
+        <w:spacing w:after="0"/>
+      </w:pPr>
+      <w:r>
+        <w:t>The Norwegian lives next to the blue house.</w:t>
+      </w:r>
+    </w:p>
+    <w:p>
+      <w:pPr>
+        <w:numPr>
+          <w:ilvl w:val="0"/>
+          <w:numId w:val="4"/>
+        </w:numPr>
+        <w:spacing w:after="0"/>
+      </w:pPr>
+      <w:r>
+        <w:t>The Smarties eater owns snails.</w:t>
+      </w:r>
+    </w:p>
+    <w:p>
+      <w:pPr>
+        <w:numPr>
+          <w:ilvl w:val="0"/>
+          <w:numId w:val="4"/>
+        </w:numPr>
+        <w:spacing w:after="0"/>
+      </w:pPr>
+      <w:r>
+        <w:t>The Snickers eater drinks orange juice.</w:t>
+      </w:r>
+    </w:p>
+    <w:p>
+      <w:pPr>
+        <w:numPr>
+          <w:ilvl w:val="0"/>
+          <w:numId w:val="4"/>
+        </w:numPr>
+        <w:spacing w:after="0"/>
+      </w:pPr>
+      <w:r>
+        <w:t>The Ukrainian drinks tea.</w:t>
+      </w:r>
+    </w:p>
+    <w:p>
+      <w:pPr>
+        <w:numPr>
+          <w:ilvl w:val="0"/>
+          <w:numId w:val="4"/>
+        </w:numPr>
+        <w:spacing w:after="0"/>
+      </w:pPr>
+      <w:r>
+        <w:t>The Japanese eats Milky Ways.</w:t>
+      </w:r>
+    </w:p>
+    <w:p>
+      <w:pPr>
+        <w:numPr>
+          <w:ilvl w:val="0"/>
+          <w:numId w:val="4"/>
+        </w:numPr>
+        <w:spacing w:after="0"/>
+      </w:pPr>
+      <w:r>
+        <w:t>Kit Kats are eaten in a house next to the house where the horse is kept.</w:t>
+      </w:r>
+    </w:p>
+    <w:p>
+      <w:pPr>
+        <w:numPr>
+          <w:ilvl w:val="0"/>
+          <w:numId w:val="4"/>
+        </w:numPr>
+        <w:spacing w:after="0"/>
+      </w:pPr>
+      <w:r>
+        <w:t>Coffee is drunk in the green house.</w:t>
+      </w:r>
+    </w:p>
+    <w:p>
+      <w:pPr>
+        <w:numPr>
+          <w:ilvl w:val="0"/>
+          <w:numId w:val="4"/>
+        </w:numPr>
+        <w:spacing w:after="0"/>
+      </w:pPr>
+      <w:r>
+        <w:t xml:space="preserve">Milk is drunk in the </w:t>
+      </w:r>
+      <w:proofErr w:type="gramStart"/>
+      <w:r>
+        <w:t>middle</w:t>
+      </w:r>
+      <w:proofErr w:type="gramEnd"/>
+      <w:r>
+        <w:t xml:space="preserve"> house.</w:t>
+      </w:r>
+    </w:p>
+    <w:p>
+      <w:r>
+        <w:t>Now, design a representation of this problem as a CSP. Try to produce two different designs. Describe at least two benefits and drawbacks of one design over the other.</w:t>
+      </w:r>
+    </w:p>
+    <w:p>
+      <w:r>
+        <w:t>Method 1:</w:t>
+      </w:r>
+      <w:r>
+        <w:br/>
+        <w:t>Variables:</w:t>
+      </w:r>
+      <w:r>
+        <w:br/>
+      </w:r>
+      <w:r>
+        <w:t>Houses, H = {H</w:t>
+      </w:r>
+      <w:r>
+        <w:rPr>
+          <w:vertAlign w:val="subscript"/>
+        </w:rPr>
+        <w:t>1</w:t>
+      </w:r>
+      <w:r>
+        <w:t>(</w:t>
+      </w:r>
+      <w:r>
+        <w:t>Co</w:t>
+      </w:r>
+      <w:r>
+        <w:rPr>
+          <w:vertAlign w:val="subscript"/>
+        </w:rPr>
+        <w:t>1</w:t>
+      </w:r>
+      <w:r>
+        <w:t xml:space="preserve">, </w:t>
+      </w:r>
+      <w:r>
+        <w:t>P1</w:t>
+      </w:r>
+      <w:r>
+        <w:t>, C</w:t>
+      </w:r>
+      <w:r>
+        <w:rPr>
+          <w:vertAlign w:val="subscript"/>
+        </w:rPr>
+        <w:t>1</w:t>
+      </w:r>
+      <w:r>
+        <w:t>, D</w:t>
+      </w:r>
+      <w:r>
+        <w:rPr>
+          <w:vertAlign w:val="subscript"/>
+        </w:rPr>
+        <w:t>1</w:t>
+      </w:r>
+      <w:r>
+        <w:t>, Pe</w:t>
+      </w:r>
+      <w:r>
+        <w:rPr>
+          <w:vertAlign w:val="subscript"/>
+        </w:rPr>
+        <w:t>1</w:t>
+      </w:r>
+      <w:r>
+        <w:t xml:space="preserve">), … </w:t>
+      </w:r>
+      <w:r>
+        <w:t>H</w:t>
+      </w:r>
+      <w:r>
+        <w:rPr>
+          <w:vertAlign w:val="subscript"/>
+        </w:rPr>
+        <w:t>5</w:t>
+      </w:r>
+      <w:r>
+        <w:t>(</w:t>
+      </w:r>
+      <w:r>
+        <w:t>Co</w:t>
+      </w:r>
+      <w:r>
+        <w:rPr>
+          <w:vertAlign w:val="subscript"/>
+        </w:rPr>
+        <w:t>5</w:t>
+      </w:r>
+      <w:r>
+        <w:t xml:space="preserve">, </w:t>
+      </w:r>
+      <w:r>
+        <w:t>P</w:t>
+      </w:r>
+      <w:r>
+        <w:rPr>
+          <w:vertAlign w:val="subscript"/>
+        </w:rPr>
+        <w:t>5</w:t>
+      </w:r>
+      <w:r>
+        <w:t>, C</w:t>
+      </w:r>
+      <w:r>
+        <w:rPr>
+          <w:vertAlign w:val="subscript"/>
+        </w:rPr>
+        <w:t>5</w:t>
+      </w:r>
+      <w:r>
+        <w:t>, D</w:t>
+      </w:r>
+      <w:r>
+        <w:rPr>
+          <w:vertAlign w:val="subscript"/>
+        </w:rPr>
+        <w:t>5</w:t>
+      </w:r>
+      <w:r>
+        <w:t>, Pe</w:t>
+      </w:r>
+      <w:r>
+        <w:rPr>
+          <w:vertAlign w:val="subscript"/>
+        </w:rPr>
+        <w:t>5</w:t>
+      </w:r>
+      <w:r>
+        <w:t>)}</w:t>
+      </w:r>
+      <w:r>
+        <w:br/>
+        <w:t xml:space="preserve">Coordinate, Co = </w:t>
+      </w:r>
+      <w:r>
+        <w:t>{</w:t>
+      </w:r>
+      <w:r>
+        <w:t>Co</w:t>
+      </w:r>
+      <w:r>
+        <w:rPr>
+          <w:vertAlign w:val="subscript"/>
+        </w:rPr>
+        <w:t>1</w:t>
+      </w:r>
+      <w:r>
+        <w:t xml:space="preserve">, </w:t>
+      </w:r>
+      <w:r>
+        <w:t>Co</w:t>
+      </w:r>
+      <w:r>
+        <w:rPr>
+          <w:vertAlign w:val="subscript"/>
+        </w:rPr>
+        <w:t>2</w:t>
+      </w:r>
+      <w:r>
+        <w:t xml:space="preserve">, </w:t>
+      </w:r>
+      <w:r>
+        <w:t>Co</w:t>
+      </w:r>
+      <w:r>
+        <w:rPr>
+          <w:vertAlign w:val="subscript"/>
+        </w:rPr>
+        <w:t>3</w:t>
+      </w:r>
+      <w:r>
+        <w:t xml:space="preserve">, </w:t>
+      </w:r>
+      <w:r>
+        <w:t>Co</w:t>
+      </w:r>
+      <w:r>
+        <w:rPr>
+          <w:vertAlign w:val="subscript"/>
+        </w:rPr>
+        <w:t>4</w:t>
+      </w:r>
+      <w:r>
+        <w:t xml:space="preserve">, </w:t>
+      </w:r>
+      <w:r>
+        <w:t>Co</w:t>
+      </w:r>
+      <w:r>
+        <w:rPr>
+          <w:vertAlign w:val="subscript"/>
+        </w:rPr>
+        <w:t>5</w:t>
+      </w:r>
+      <w:r>
+        <w:t>}</w:t>
+      </w:r>
+      <w:r>
+        <w:br/>
+        <w:t>Persons, P = {P</w:t>
+      </w:r>
+      <w:r>
+        <w:rPr>
+          <w:vertAlign w:val="subscript"/>
+        </w:rPr>
+        <w:t>1</w:t>
+      </w:r>
+      <w:r>
+        <w:t xml:space="preserve">, </w:t>
+      </w:r>
+      <w:r>
+        <w:t>P</w:t>
+      </w:r>
+      <w:r>
+        <w:rPr>
+          <w:vertAlign w:val="subscript"/>
+        </w:rPr>
+        <w:t>2</w:t>
+      </w:r>
+      <w:r>
+        <w:t>,</w:t>
+      </w:r>
+      <w:r>
+        <w:t xml:space="preserve"> </w:t>
+      </w:r>
+      <w:r>
+        <w:t>P</w:t>
+      </w:r>
+      <w:r>
+        <w:rPr>
+          <w:vertAlign w:val="subscript"/>
+        </w:rPr>
+        <w:t>3</w:t>
+      </w:r>
+      <w:r>
+        <w:t>,</w:t>
+      </w:r>
+      <w:r>
+        <w:t xml:space="preserve"> </w:t>
+      </w:r>
+      <w:r>
+        <w:t>P</w:t>
+      </w:r>
+      <w:r>
+        <w:rPr>
+          <w:vertAlign w:val="subscript"/>
+        </w:rPr>
+        <w:t>4</w:t>
+      </w:r>
+      <w:r>
+        <w:t>,</w:t>
+      </w:r>
+      <w:r>
+        <w:t xml:space="preserve"> </w:t>
+      </w:r>
+      <w:r>
+        <w:t>P</w:t>
+      </w:r>
+      <w:r>
+        <w:rPr>
+          <w:vertAlign w:val="subscript"/>
+        </w:rPr>
+        <w:t>5</w:t>
+      </w:r>
+      <w:r>
+        <w:t>}</w:t>
+      </w:r>
+      <w:r>
+        <w:br/>
+        <w:t>Candy, C = {C</w:t>
+      </w:r>
+      <w:r>
+        <w:rPr>
+          <w:vertAlign w:val="subscript"/>
+        </w:rPr>
+        <w:t>1</w:t>
+      </w:r>
+      <w:r>
+        <w:t xml:space="preserve">, </w:t>
+      </w:r>
+      <w:r>
+        <w:t>C</w:t>
+      </w:r>
+      <w:r>
+        <w:rPr>
+          <w:vertAlign w:val="subscript"/>
+        </w:rPr>
+        <w:t>2</w:t>
+      </w:r>
+      <w:r>
+        <w:t>,</w:t>
+      </w:r>
+      <w:r>
+        <w:t xml:space="preserve"> </w:t>
+      </w:r>
+      <w:r>
+        <w:t>C</w:t>
+      </w:r>
+      <w:r>
+        <w:rPr>
+          <w:vertAlign w:val="subscript"/>
+        </w:rPr>
+        <w:t>3</w:t>
+      </w:r>
+      <w:r>
+        <w:t>,</w:t>
+      </w:r>
+      <w:r>
+        <w:t xml:space="preserve"> </w:t>
+      </w:r>
+      <w:r>
+        <w:t>C</w:t>
+      </w:r>
+      <w:r>
+        <w:rPr>
+          <w:vertAlign w:val="subscript"/>
+        </w:rPr>
+        <w:t>4</w:t>
+      </w:r>
+      <w:r>
+        <w:t>,</w:t>
+      </w:r>
+      <w:r>
+        <w:t xml:space="preserve"> </w:t>
+      </w:r>
+      <w:r>
+        <w:t>C</w:t>
+      </w:r>
+      <w:r>
+        <w:rPr>
+          <w:vertAlign w:val="subscript"/>
+        </w:rPr>
+        <w:t>5</w:t>
+      </w:r>
+      <w:r>
+        <w:t>}</w:t>
+      </w:r>
+      <w:r>
+        <w:br/>
+        <w:t xml:space="preserve">Drink, D = </w:t>
+      </w:r>
+      <w:r>
+        <w:t>{</w:t>
+      </w:r>
+      <w:r>
+        <w:t>D</w:t>
+      </w:r>
+      <w:r>
+        <w:rPr>
+          <w:vertAlign w:val="subscript"/>
+        </w:rPr>
+        <w:t>1</w:t>
+      </w:r>
+      <w:r>
+        <w:t xml:space="preserve">, </w:t>
+      </w:r>
+      <w:r>
+        <w:t>D</w:t>
+      </w:r>
+      <w:r>
+        <w:rPr>
+          <w:vertAlign w:val="subscript"/>
+        </w:rPr>
+        <w:t>2</w:t>
+      </w:r>
+      <w:r>
+        <w:t xml:space="preserve">, </w:t>
+      </w:r>
+      <w:r>
+        <w:t>D</w:t>
+      </w:r>
+      <w:r>
+        <w:rPr>
+          <w:vertAlign w:val="subscript"/>
+        </w:rPr>
+        <w:t>3</w:t>
+      </w:r>
+      <w:r>
+        <w:t xml:space="preserve">, </w:t>
+      </w:r>
+      <w:r>
+        <w:t>D</w:t>
+      </w:r>
+      <w:r>
+        <w:rPr>
+          <w:vertAlign w:val="subscript"/>
+        </w:rPr>
+        <w:t>4</w:t>
+      </w:r>
+      <w:r>
+        <w:t xml:space="preserve">, </w:t>
+      </w:r>
+      <w:r>
+        <w:t>D</w:t>
+      </w:r>
+      <w:r>
+        <w:rPr>
+          <w:vertAlign w:val="subscript"/>
+        </w:rPr>
+        <w:t>5</w:t>
+      </w:r>
+      <w:r>
+        <w:t>}</w:t>
+      </w:r>
+      <w:r>
+        <w:br/>
+        <w:t>Pet, Pe = {Pe</w:t>
+      </w:r>
+      <w:r>
+        <w:rPr>
+          <w:vertAlign w:val="subscript"/>
+        </w:rPr>
+        <w:t>1</w:t>
+      </w:r>
+      <w:r>
+        <w:rPr>
+          <w:sz w:val="22"/>
+          <w:szCs w:val="22"/>
+        </w:rPr>
+        <w:t xml:space="preserve">, </w:t>
+      </w:r>
+      <w:r>
+        <w:t>Pe</w:t>
+      </w:r>
+      <w:r>
+        <w:rPr>
+          <w:vertAlign w:val="subscript"/>
+        </w:rPr>
+        <w:t>2</w:t>
+      </w:r>
+      <w:r>
+        <w:rPr>
+          <w:sz w:val="22"/>
+          <w:szCs w:val="22"/>
+        </w:rPr>
+        <w:t>,</w:t>
+      </w:r>
+      <w:r>
+        <w:rPr>
+          <w:sz w:val="22"/>
+          <w:szCs w:val="22"/>
+        </w:rPr>
+        <w:t xml:space="preserve"> </w:t>
+      </w:r>
+      <w:r>
+        <w:t>Pe</w:t>
+      </w:r>
+      <w:r>
+        <w:rPr>
+          <w:vertAlign w:val="subscript"/>
+        </w:rPr>
+        <w:t>3</w:t>
+      </w:r>
+      <w:r>
+        <w:rPr>
+          <w:sz w:val="22"/>
+          <w:szCs w:val="22"/>
+        </w:rPr>
+        <w:t>,</w:t>
+      </w:r>
+      <w:r>
+        <w:rPr>
+          <w:sz w:val="22"/>
+          <w:szCs w:val="22"/>
+        </w:rPr>
+        <w:t xml:space="preserve"> </w:t>
+      </w:r>
+      <w:r>
+        <w:t>Pe</w:t>
+      </w:r>
+      <w:r>
+        <w:rPr>
+          <w:vertAlign w:val="subscript"/>
+        </w:rPr>
+        <w:t>4</w:t>
+      </w:r>
+      <w:r>
+        <w:rPr>
+          <w:sz w:val="22"/>
+          <w:szCs w:val="22"/>
+        </w:rPr>
+        <w:t>,</w:t>
+      </w:r>
+      <w:r>
+        <w:rPr>
+          <w:sz w:val="22"/>
+          <w:szCs w:val="22"/>
+        </w:rPr>
+        <w:t xml:space="preserve"> </w:t>
+      </w:r>
+      <w:r>
+        <w:t>Pe</w:t>
+      </w:r>
+      <w:r>
+        <w:rPr>
+          <w:vertAlign w:val="subscript"/>
+        </w:rPr>
+        <w:t>5</w:t>
+      </w:r>
+      <w:r>
+        <w:rPr>
+          <w:sz w:val="22"/>
+          <w:szCs w:val="22"/>
+        </w:rPr>
+        <w:t>}</w:t>
+      </w:r>
+      <w:r>
+        <w:br/>
+        <w:t xml:space="preserve">Domains: </w:t>
+      </w:r>
+      <w:r>
+        <w:br/>
+        <w:t>Co = {0 &lt; X &lt; 6}</w:t>
+      </w:r>
+      <w:r>
+        <w:br/>
+        <w:t>H = {Red, Green, Ivory, Yellow, Blue}</w:t>
+      </w:r>
+      <w:r>
+        <w:br/>
+        <w:t xml:space="preserve">P = {En, </w:t>
+      </w:r>
+      <w:proofErr w:type="spellStart"/>
+      <w:r>
+        <w:t>Sp</w:t>
+      </w:r>
+      <w:proofErr w:type="spellEnd"/>
+      <w:r>
+        <w:t>, No, Uk, Ja}</w:t>
+      </w:r>
+      <w:r>
+        <w:br/>
+        <w:t xml:space="preserve">C = {Hb, Kk, </w:t>
+      </w:r>
+      <w:proofErr w:type="spellStart"/>
+      <w:r>
+        <w:t>Sm</w:t>
+      </w:r>
+      <w:proofErr w:type="spellEnd"/>
+      <w:r>
+        <w:t>, Sn, Mw}</w:t>
+      </w:r>
+      <w:r>
+        <w:br/>
+      </w:r>
+      <w:r>
+        <w:lastRenderedPageBreak/>
+        <w:t>D = {</w:t>
+      </w:r>
+      <w:proofErr w:type="spellStart"/>
+      <w:r>
+        <w:t>Oj</w:t>
+      </w:r>
+      <w:proofErr w:type="spellEnd"/>
+      <w:r>
+        <w:t xml:space="preserve">, Co, </w:t>
+      </w:r>
+      <w:proofErr w:type="spellStart"/>
+      <w:r>
+        <w:t>Te</w:t>
+      </w:r>
+      <w:proofErr w:type="spellEnd"/>
+      <w:r>
+        <w:t xml:space="preserve">, Mi, </w:t>
+      </w:r>
+      <w:proofErr w:type="spellStart"/>
+      <w:r>
+        <w:t>Wa</w:t>
+      </w:r>
+      <w:proofErr w:type="spellEnd"/>
+      <w:r>
+        <w:t>}</w:t>
+      </w:r>
+      <w:r>
+        <w:br/>
+        <w:t>Pe = {Dog, Zebra, Fox, Snails, Horse}</w:t>
+      </w:r>
+      <w:r>
+        <w:br/>
+      </w:r>
+    </w:p>
     <w:sectPr>
       <w:pgSz w:w="12240" w:h="15840"/>
       <w:pgMar w:top="1440" w:right="1440" w:bottom="1440" w:left="1440" w:header="720" w:footer="720" w:gutter="0"/>
@@ -100,6 +2678,463 @@
     </w:sectPr>
   </w:body>
 </w:document>
+</file>
+
+<file path=word/numbering.xml><?xml version="1.0" encoding="utf-8"?>
+<w:numbering xmlns:wpc="http://schemas.microsoft.com/office/word/2010/wordprocessingCanvas" xmlns:cx="http://schemas.microsoft.com/office/drawing/2014/chartex" xmlns:cx1="http://schemas.microsoft.com/office/drawing/2015/9/8/chartex" xmlns:cx2="http://schemas.microsoft.com/office/drawing/2015/10/21/chartex" xmlns:cx3="http://schemas.microsoft.com/office/drawing/2016/5/9/chartex" xmlns:cx4="http://schemas.microsoft.com/office/drawing/2016/5/10/chartex" xmlns:cx5="http://schemas.microsoft.com/office/drawing/2016/5/11/chartex" xmlns:cx6="http://schemas.microsoft.com/office/drawing/2016/5/12/chartex" xmlns:cx7="http://schemas.microsoft.com/office/drawing/2016/5/13/chartex" xmlns:cx8="http://schemas.microsoft.com/office/drawing/2016/5/14/chartex" xmlns:mc="http://schemas.openxmlformats.org/markup-compatibility/2006" xmlns:aink="http://schemas.microsoft.com/office/drawing/2016/ink" xmlns:am3d="http://schemas.microsoft.com/office/drawing/2017/model3d" xmlns:o="urn:schemas-microsoft-com:office:office" xmlns:oel="http://schemas.microsoft.com/office/2019/extlst" xmlns:r="http://schemas.openxmlformats.org/officeDocument/2006/relationships" xmlns:m="http://schemas.openxmlformats.org/officeDocument/2006/math" xmlns:v="urn:schemas-microsoft-com:vml" xmlns:wp14="http://schemas.microsoft.com/office/word/2010/wordprocessingDrawing" xmlns:wp="http://schemas.openxmlformats.org/drawingml/2006/wordprocessingDrawing" xmlns:w10="urn:schemas-microsoft-com:office:word" xmlns:w="http://schemas.openxmlformats.org/wordprocessingml/2006/main" xmlns:w14="http://schemas.microsoft.com/office/word/2010/wordml" xmlns:w15="http://schemas.microsoft.com/office/word/2012/wordml" xmlns:w16cex="http://schemas.microsoft.com/office/word/2018/wordml/cex" xmlns:w16cid="http://schemas.microsoft.com/office/word/2016/wordml/cid" xmlns:w16="http://schemas.microsoft.com/office/word/2018/wordml" xmlns:w16du="http://schemas.microsoft.com/office/word/2023/wordml/word16du" xmlns:w16sdtdh="http://schemas.microsoft.com/office/word/2020/wordml/sdtdatahash" xmlns:w16sdtfl="http://schemas.microsoft.com/office/word/2024/wordml/sdtformatlock" xmlns:w16se="http://schemas.microsoft.com/office/word/2015/wordml/symex" xmlns:wpg="http://schemas.microsoft.com/office/word/2010/wordprocessingGroup" xmlns:wpi="http://schemas.microsoft.com/office/word/2010/wordprocessingInk" xmlns:wne="http://schemas.microsoft.com/office/word/2006/wordml" xmlns:wps="http://schemas.microsoft.com/office/word/2010/wordprocessingShape" mc:Ignorable="w14 w15 w16se w16cid w16 w16cex w16sdtdh w16sdtfl w16du wp14">
+  <w:abstractNum w:abstractNumId="0" w15:restartNumberingAfterBreak="0">
+    <w:nsid w:val="000B5E33"/>
+    <w:multiLevelType w:val="multilevel"/>
+    <w:tmpl w:val="291ECB90"/>
+    <w:lvl w:ilvl="0">
+      <w:start w:val="1"/>
+      <w:numFmt w:val="bullet"/>
+      <w:lvlText w:val=""/>
+      <w:lvlJc w:val="left"/>
+      <w:pPr>
+        <w:tabs>
+          <w:tab w:val="num" w:pos="720"/>
+        </w:tabs>
+        <w:ind w:left="720" w:hanging="360"/>
+      </w:pPr>
+      <w:rPr>
+        <w:rFonts w:ascii="Symbol" w:hAnsi="Symbol" w:hint="default"/>
+        <w:sz w:val="20"/>
+      </w:rPr>
+    </w:lvl>
+    <w:lvl w:ilvl="1" w:tentative="1">
+      <w:start w:val="1"/>
+      <w:numFmt w:val="bullet"/>
+      <w:lvlText w:val="o"/>
+      <w:lvlJc w:val="left"/>
+      <w:pPr>
+        <w:tabs>
+          <w:tab w:val="num" w:pos="1440"/>
+        </w:tabs>
+        <w:ind w:left="1440" w:hanging="360"/>
+      </w:pPr>
+      <w:rPr>
+        <w:rFonts w:ascii="Courier New" w:hAnsi="Courier New" w:hint="default"/>
+        <w:sz w:val="20"/>
+      </w:rPr>
+    </w:lvl>
+    <w:lvl w:ilvl="2" w:tentative="1">
+      <w:start w:val="1"/>
+      <w:numFmt w:val="bullet"/>
+      <w:lvlText w:val=""/>
+      <w:lvlJc w:val="left"/>
+      <w:pPr>
+        <w:tabs>
+          <w:tab w:val="num" w:pos="2160"/>
+        </w:tabs>
+        <w:ind w:left="2160" w:hanging="360"/>
+      </w:pPr>
+      <w:rPr>
+        <w:rFonts w:ascii="Wingdings" w:hAnsi="Wingdings" w:hint="default"/>
+        <w:sz w:val="20"/>
+      </w:rPr>
+    </w:lvl>
+    <w:lvl w:ilvl="3" w:tentative="1">
+      <w:start w:val="1"/>
+      <w:numFmt w:val="bullet"/>
+      <w:lvlText w:val=""/>
+      <w:lvlJc w:val="left"/>
+      <w:pPr>
+        <w:tabs>
+          <w:tab w:val="num" w:pos="2880"/>
+        </w:tabs>
+        <w:ind w:left="2880" w:hanging="360"/>
+      </w:pPr>
+      <w:rPr>
+        <w:rFonts w:ascii="Wingdings" w:hAnsi="Wingdings" w:hint="default"/>
+        <w:sz w:val="20"/>
+      </w:rPr>
+    </w:lvl>
+    <w:lvl w:ilvl="4" w:tentative="1">
+      <w:start w:val="1"/>
+      <w:numFmt w:val="bullet"/>
+      <w:lvlText w:val=""/>
+      <w:lvlJc w:val="left"/>
+      <w:pPr>
+        <w:tabs>
+          <w:tab w:val="num" w:pos="3600"/>
+        </w:tabs>
+        <w:ind w:left="3600" w:hanging="360"/>
+      </w:pPr>
+      <w:rPr>
+        <w:rFonts w:ascii="Wingdings" w:hAnsi="Wingdings" w:hint="default"/>
+        <w:sz w:val="20"/>
+      </w:rPr>
+    </w:lvl>
+    <w:lvl w:ilvl="5" w:tentative="1">
+      <w:start w:val="1"/>
+      <w:numFmt w:val="bullet"/>
+      <w:lvlText w:val=""/>
+      <w:lvlJc w:val="left"/>
+      <w:pPr>
+        <w:tabs>
+          <w:tab w:val="num" w:pos="4320"/>
+        </w:tabs>
+        <w:ind w:left="4320" w:hanging="360"/>
+      </w:pPr>
+      <w:rPr>
+        <w:rFonts w:ascii="Wingdings" w:hAnsi="Wingdings" w:hint="default"/>
+        <w:sz w:val="20"/>
+      </w:rPr>
+    </w:lvl>
+    <w:lvl w:ilvl="6" w:tentative="1">
+      <w:start w:val="1"/>
+      <w:numFmt w:val="bullet"/>
+      <w:lvlText w:val=""/>
+      <w:lvlJc w:val="left"/>
+      <w:pPr>
+        <w:tabs>
+          <w:tab w:val="num" w:pos="5040"/>
+        </w:tabs>
+        <w:ind w:left="5040" w:hanging="360"/>
+      </w:pPr>
+      <w:rPr>
+        <w:rFonts w:ascii="Wingdings" w:hAnsi="Wingdings" w:hint="default"/>
+        <w:sz w:val="20"/>
+      </w:rPr>
+    </w:lvl>
+    <w:lvl w:ilvl="7" w:tentative="1">
+      <w:start w:val="1"/>
+      <w:numFmt w:val="bullet"/>
+      <w:lvlText w:val=""/>
+      <w:lvlJc w:val="left"/>
+      <w:pPr>
+        <w:tabs>
+          <w:tab w:val="num" w:pos="5760"/>
+        </w:tabs>
+        <w:ind w:left="5760" w:hanging="360"/>
+      </w:pPr>
+      <w:rPr>
+        <w:rFonts w:ascii="Wingdings" w:hAnsi="Wingdings" w:hint="default"/>
+        <w:sz w:val="20"/>
+      </w:rPr>
+    </w:lvl>
+    <w:lvl w:ilvl="8" w:tentative="1">
+      <w:start w:val="1"/>
+      <w:numFmt w:val="bullet"/>
+      <w:lvlText w:val=""/>
+      <w:lvlJc w:val="left"/>
+      <w:pPr>
+        <w:tabs>
+          <w:tab w:val="num" w:pos="6480"/>
+        </w:tabs>
+        <w:ind w:left="6480" w:hanging="360"/>
+      </w:pPr>
+      <w:rPr>
+        <w:rFonts w:ascii="Wingdings" w:hAnsi="Wingdings" w:hint="default"/>
+        <w:sz w:val="20"/>
+      </w:rPr>
+    </w:lvl>
+  </w:abstractNum>
+  <w:abstractNum w:abstractNumId="1" w15:restartNumberingAfterBreak="0">
+    <w:nsid w:val="095E159E"/>
+    <w:multiLevelType w:val="hybridMultilevel"/>
+    <w:tmpl w:val="507ADF9A"/>
+    <w:lvl w:ilvl="0" w:tplc="0409000F">
+      <w:start w:val="1"/>
+      <w:numFmt w:val="decimal"/>
+      <w:lvlText w:val="%1."/>
+      <w:lvlJc w:val="left"/>
+      <w:pPr>
+        <w:ind w:left="720" w:hanging="360"/>
+      </w:pPr>
+      <w:rPr>
+        <w:rFonts w:hint="default"/>
+      </w:rPr>
+    </w:lvl>
+    <w:lvl w:ilvl="1" w:tplc="04090019" w:tentative="1">
+      <w:start w:val="1"/>
+      <w:numFmt w:val="lowerLetter"/>
+      <w:lvlText w:val="%2."/>
+      <w:lvlJc w:val="left"/>
+      <w:pPr>
+        <w:ind w:left="1440" w:hanging="360"/>
+      </w:pPr>
+    </w:lvl>
+    <w:lvl w:ilvl="2" w:tplc="0409001B" w:tentative="1">
+      <w:start w:val="1"/>
+      <w:numFmt w:val="lowerRoman"/>
+      <w:lvlText w:val="%3."/>
+      <w:lvlJc w:val="right"/>
+      <w:pPr>
+        <w:ind w:left="2160" w:hanging="180"/>
+      </w:pPr>
+    </w:lvl>
+    <w:lvl w:ilvl="3" w:tplc="0409000F" w:tentative="1">
+      <w:start w:val="1"/>
+      <w:numFmt w:val="decimal"/>
+      <w:lvlText w:val="%4."/>
+      <w:lvlJc w:val="left"/>
+      <w:pPr>
+        <w:ind w:left="2880" w:hanging="360"/>
+      </w:pPr>
+    </w:lvl>
+    <w:lvl w:ilvl="4" w:tplc="04090019" w:tentative="1">
+      <w:start w:val="1"/>
+      <w:numFmt w:val="lowerLetter"/>
+      <w:lvlText w:val="%5."/>
+      <w:lvlJc w:val="left"/>
+      <w:pPr>
+        <w:ind w:left="3600" w:hanging="360"/>
+      </w:pPr>
+    </w:lvl>
+    <w:lvl w:ilvl="5" w:tplc="0409001B" w:tentative="1">
+      <w:start w:val="1"/>
+      <w:numFmt w:val="lowerRoman"/>
+      <w:lvlText w:val="%6."/>
+      <w:lvlJc w:val="right"/>
+      <w:pPr>
+        <w:ind w:left="4320" w:hanging="180"/>
+      </w:pPr>
+    </w:lvl>
+    <w:lvl w:ilvl="6" w:tplc="0409000F" w:tentative="1">
+      <w:start w:val="1"/>
+      <w:numFmt w:val="decimal"/>
+      <w:lvlText w:val="%7."/>
+      <w:lvlJc w:val="left"/>
+      <w:pPr>
+        <w:ind w:left="5040" w:hanging="360"/>
+      </w:pPr>
+    </w:lvl>
+    <w:lvl w:ilvl="7" w:tplc="04090019" w:tentative="1">
+      <w:start w:val="1"/>
+      <w:numFmt w:val="lowerLetter"/>
+      <w:lvlText w:val="%8."/>
+      <w:lvlJc w:val="left"/>
+      <w:pPr>
+        <w:ind w:left="5760" w:hanging="360"/>
+      </w:pPr>
+    </w:lvl>
+    <w:lvl w:ilvl="8" w:tplc="0409001B" w:tentative="1">
+      <w:start w:val="1"/>
+      <w:numFmt w:val="lowerRoman"/>
+      <w:lvlText w:val="%9."/>
+      <w:lvlJc w:val="right"/>
+      <w:pPr>
+        <w:ind w:left="6480" w:hanging="180"/>
+      </w:pPr>
+    </w:lvl>
+  </w:abstractNum>
+  <w:abstractNum w:abstractNumId="2" w15:restartNumberingAfterBreak="0">
+    <w:nsid w:val="4FA82F63"/>
+    <w:multiLevelType w:val="multilevel"/>
+    <w:tmpl w:val="4BBCD24C"/>
+    <w:lvl w:ilvl="0">
+      <w:start w:val="1"/>
+      <w:numFmt w:val="decimal"/>
+      <w:lvlText w:val="%1."/>
+      <w:lvlJc w:val="left"/>
+      <w:pPr>
+        <w:tabs>
+          <w:tab w:val="num" w:pos="720"/>
+        </w:tabs>
+        <w:ind w:left="720" w:hanging="360"/>
+      </w:pPr>
+    </w:lvl>
+    <w:lvl w:ilvl="1">
+      <w:start w:val="1"/>
+      <w:numFmt w:val="decimal"/>
+      <w:lvlText w:val="%2."/>
+      <w:lvlJc w:val="left"/>
+      <w:pPr>
+        <w:tabs>
+          <w:tab w:val="num" w:pos="1440"/>
+        </w:tabs>
+        <w:ind w:left="1440" w:hanging="360"/>
+      </w:pPr>
+    </w:lvl>
+    <w:lvl w:ilvl="2" w:tentative="1">
+      <w:start w:val="1"/>
+      <w:numFmt w:val="decimal"/>
+      <w:lvlText w:val="%3."/>
+      <w:lvlJc w:val="left"/>
+      <w:pPr>
+        <w:tabs>
+          <w:tab w:val="num" w:pos="2160"/>
+        </w:tabs>
+        <w:ind w:left="2160" w:hanging="360"/>
+      </w:pPr>
+    </w:lvl>
+    <w:lvl w:ilvl="3" w:tentative="1">
+      <w:start w:val="1"/>
+      <w:numFmt w:val="decimal"/>
+      <w:lvlText w:val="%4."/>
+      <w:lvlJc w:val="left"/>
+      <w:pPr>
+        <w:tabs>
+          <w:tab w:val="num" w:pos="2880"/>
+        </w:tabs>
+        <w:ind w:left="2880" w:hanging="360"/>
+      </w:pPr>
+    </w:lvl>
+    <w:lvl w:ilvl="4" w:tentative="1">
+      <w:start w:val="1"/>
+      <w:numFmt w:val="decimal"/>
+      <w:lvlText w:val="%5."/>
+      <w:lvlJc w:val="left"/>
+      <w:pPr>
+        <w:tabs>
+          <w:tab w:val="num" w:pos="3600"/>
+        </w:tabs>
+        <w:ind w:left="3600" w:hanging="360"/>
+      </w:pPr>
+    </w:lvl>
+    <w:lvl w:ilvl="5" w:tentative="1">
+      <w:start w:val="1"/>
+      <w:numFmt w:val="decimal"/>
+      <w:lvlText w:val="%6."/>
+      <w:lvlJc w:val="left"/>
+      <w:pPr>
+        <w:tabs>
+          <w:tab w:val="num" w:pos="4320"/>
+        </w:tabs>
+        <w:ind w:left="4320" w:hanging="360"/>
+      </w:pPr>
+    </w:lvl>
+    <w:lvl w:ilvl="6" w:tentative="1">
+      <w:start w:val="1"/>
+      <w:numFmt w:val="decimal"/>
+      <w:lvlText w:val="%7."/>
+      <w:lvlJc w:val="left"/>
+      <w:pPr>
+        <w:tabs>
+          <w:tab w:val="num" w:pos="5040"/>
+        </w:tabs>
+        <w:ind w:left="5040" w:hanging="360"/>
+      </w:pPr>
+    </w:lvl>
+    <w:lvl w:ilvl="7" w:tentative="1">
+      <w:start w:val="1"/>
+      <w:numFmt w:val="decimal"/>
+      <w:lvlText w:val="%8."/>
+      <w:lvlJc w:val="left"/>
+      <w:pPr>
+        <w:tabs>
+          <w:tab w:val="num" w:pos="5760"/>
+        </w:tabs>
+        <w:ind w:left="5760" w:hanging="360"/>
+      </w:pPr>
+    </w:lvl>
+    <w:lvl w:ilvl="8" w:tentative="1">
+      <w:start w:val="1"/>
+      <w:numFmt w:val="decimal"/>
+      <w:lvlText w:val="%9."/>
+      <w:lvlJc w:val="left"/>
+      <w:pPr>
+        <w:tabs>
+          <w:tab w:val="num" w:pos="6480"/>
+        </w:tabs>
+        <w:ind w:left="6480" w:hanging="360"/>
+      </w:pPr>
+    </w:lvl>
+  </w:abstractNum>
+  <w:abstractNum w:abstractNumId="3" w15:restartNumberingAfterBreak="0">
+    <w:nsid w:val="642938E8"/>
+    <w:multiLevelType w:val="hybridMultilevel"/>
+    <w:tmpl w:val="1E4A3F6C"/>
+    <w:lvl w:ilvl="0" w:tplc="0409000F">
+      <w:start w:val="1"/>
+      <w:numFmt w:val="decimal"/>
+      <w:lvlText w:val="%1."/>
+      <w:lvlJc w:val="left"/>
+      <w:pPr>
+        <w:ind w:left="720" w:hanging="360"/>
+      </w:pPr>
+      <w:rPr>
+        <w:rFonts w:hint="default"/>
+      </w:rPr>
+    </w:lvl>
+    <w:lvl w:ilvl="1" w:tplc="04090019" w:tentative="1">
+      <w:start w:val="1"/>
+      <w:numFmt w:val="lowerLetter"/>
+      <w:lvlText w:val="%2."/>
+      <w:lvlJc w:val="left"/>
+      <w:pPr>
+        <w:ind w:left="1440" w:hanging="360"/>
+      </w:pPr>
+    </w:lvl>
+    <w:lvl w:ilvl="2" w:tplc="0409001B" w:tentative="1">
+      <w:start w:val="1"/>
+      <w:numFmt w:val="lowerRoman"/>
+      <w:lvlText w:val="%3."/>
+      <w:lvlJc w:val="right"/>
+      <w:pPr>
+        <w:ind w:left="2160" w:hanging="180"/>
+      </w:pPr>
+    </w:lvl>
+    <w:lvl w:ilvl="3" w:tplc="0409000F" w:tentative="1">
+      <w:start w:val="1"/>
+      <w:numFmt w:val="decimal"/>
+      <w:lvlText w:val="%4."/>
+      <w:lvlJc w:val="left"/>
+      <w:pPr>
+        <w:ind w:left="2880" w:hanging="360"/>
+      </w:pPr>
+    </w:lvl>
+    <w:lvl w:ilvl="4" w:tplc="04090019" w:tentative="1">
+      <w:start w:val="1"/>
+      <w:numFmt w:val="lowerLetter"/>
+      <w:lvlText w:val="%5."/>
+      <w:lvlJc w:val="left"/>
+      <w:pPr>
+        <w:ind w:left="3600" w:hanging="360"/>
+      </w:pPr>
+    </w:lvl>
+    <w:lvl w:ilvl="5" w:tplc="0409001B" w:tentative="1">
+      <w:start w:val="1"/>
+      <w:numFmt w:val="lowerRoman"/>
+      <w:lvlText w:val="%6."/>
+      <w:lvlJc w:val="right"/>
+      <w:pPr>
+        <w:ind w:left="4320" w:hanging="180"/>
+      </w:pPr>
+    </w:lvl>
+    <w:lvl w:ilvl="6" w:tplc="0409000F" w:tentative="1">
+      <w:start w:val="1"/>
+      <w:numFmt w:val="decimal"/>
+      <w:lvlText w:val="%7."/>
+      <w:lvlJc w:val="left"/>
+      <w:pPr>
+        <w:ind w:left="5040" w:hanging="360"/>
+      </w:pPr>
+    </w:lvl>
+    <w:lvl w:ilvl="7" w:tplc="04090019" w:tentative="1">
+      <w:start w:val="1"/>
+      <w:numFmt w:val="lowerLetter"/>
+      <w:lvlText w:val="%8."/>
+      <w:lvlJc w:val="left"/>
+      <w:pPr>
+        <w:ind w:left="5760" w:hanging="360"/>
+      </w:pPr>
+    </w:lvl>
+    <w:lvl w:ilvl="8" w:tplc="0409001B" w:tentative="1">
+      <w:start w:val="1"/>
+      <w:numFmt w:val="lowerRoman"/>
+      <w:lvlText w:val="%9."/>
+      <w:lvlJc w:val="right"/>
+      <w:pPr>
+        <w:ind w:left="6480" w:hanging="180"/>
+      </w:pPr>
+    </w:lvl>
+  </w:abstractNum>
+  <w:num w:numId="1" w16cid:durableId="971865009">
+    <w:abstractNumId w:val="3"/>
+  </w:num>
+  <w:num w:numId="2" w16cid:durableId="1135953111">
+    <w:abstractNumId w:val="1"/>
+  </w:num>
+  <w:num w:numId="3" w16cid:durableId="912932359">
+    <w:abstractNumId w:val="2"/>
+  </w:num>
+  <w:num w:numId="4" w16cid:durableId="1719283677">
+    <w:abstractNumId w:val="0"/>
+  </w:num>
+</w:numbering>
 </file>
 
 <file path=word/styles.xml><?xml version="1.0" encoding="utf-8"?>
@@ -706,7 +3741,6 @@
   <w:style w:type="character" w:default="1" w:styleId="DefaultParagraphFont">
     <w:name w:val="Default Paragraph Font"/>
     <w:uiPriority w:val="1"/>
-    <w:semiHidden/>
     <w:unhideWhenUsed/>
   </w:style>
   <w:style w:type="table" w:default="1" w:styleId="TableNormal">
@@ -1020,6 +4054,17 @@
       <w:spacing w:val="5"/>
     </w:rPr>
   </w:style>
+  <w:style w:type="paragraph" w:styleId="NormalWeb">
+    <w:name w:val="Normal (Web)"/>
+    <w:basedOn w:val="Normal"/>
+    <w:uiPriority w:val="99"/>
+    <w:semiHidden/>
+    <w:unhideWhenUsed/>
+    <w:rsid w:val="00F323A0"/>
+    <w:rPr>
+      <w:rFonts w:ascii="Times New Roman" w:hAnsi="Times New Roman" w:cs="Times New Roman"/>
+    </w:rPr>
+  </w:style>
 </w:styles>
 </file>
 

</xml_diff>

<commit_message>
altered Exercise 06 using the walkthrough as a baseline. Tweaked some things, but everything largely stayed the same
</commit_message>
<xml_diff>
--- a/courses/AI Agents Search and Reasoning/Excercises/Swanson_exercise06.docx
+++ b/courses/AI Agents Search and Reasoning/Excercises/Swanson_exercise06.docx
@@ -126,8 +126,19 @@
           <w:numId w:val="1"/>
         </w:numPr>
       </w:pPr>
-      <w:r>
-        <w:t xml:space="preserve">IsDirty = (Dirty, </w:t>
+      <w:proofErr w:type="spellStart"/>
+      <w:r>
+        <w:t>Is</w:t>
+      </w:r>
+      <w:r>
+        <w:t>This</w:t>
+      </w:r>
+      <w:r>
+        <w:t>Dirty</w:t>
+      </w:r>
+      <w:proofErr w:type="spellEnd"/>
+      <w:r>
+        <w:t xml:space="preserve"> = (Dirty, </w:t>
       </w:r>
       <w:proofErr w:type="gramStart"/>
       <w:r>
@@ -152,15 +163,33 @@
     </w:p>
     <w:p>
       <w:r>
-        <w:t xml:space="preserve">Based off these we know we want </w:t>
-      </w:r>
-      <w:proofErr w:type="gramStart"/>
-      <w:r>
-        <w:t>The</w:t>
-      </w:r>
-      <w:proofErr w:type="gramEnd"/>
-      <w:r>
-        <w:t xml:space="preserve"> robot to clean if the current state is dirty, and if the current state is not dirty, then we will transition to the next location to try again. To put these into rules:</w:t>
+        <w:t xml:space="preserve">I went a different direction than the explanation video attempting to model this based off the </w:t>
+      </w:r>
+      <w:r>
+        <w:t xml:space="preserve">location and using precepts to determine the value of a variable” </w:t>
+      </w:r>
+      <w:proofErr w:type="spellStart"/>
+      <w:r>
+        <w:t>IsThisDirty</w:t>
+      </w:r>
+      <w:proofErr w:type="spellEnd"/>
+      <w:r>
+        <w:t xml:space="preserve">”. </w:t>
+      </w:r>
+      <w:r>
+        <w:t>Based off th</w:t>
+      </w:r>
+      <w:r>
+        <w:t>e problem definition,</w:t>
+      </w:r>
+      <w:r>
+        <w:t xml:space="preserve"> we know we want </w:t>
+      </w:r>
+      <w:r>
+        <w:t>t</w:t>
+      </w:r>
+      <w:r>
+        <w:t>he robot to clean if the current state is dirty, and if the current state is not dirty, then we will transition to the next location to try again. To put these into rules:</w:t>
       </w:r>
     </w:p>
     <w:p>
@@ -172,7 +201,21 @@
         </w:numPr>
       </w:pPr>
       <w:r>
-        <w:t>(IsDirty = Dirty), (Action = Clean)</w:t>
+        <w:t>(</w:t>
+      </w:r>
+      <w:proofErr w:type="spellStart"/>
+      <w:r>
+        <w:t>Is</w:t>
+      </w:r>
+      <w:r>
+        <w:t>This</w:t>
+      </w:r>
+      <w:r>
+        <w:t>Dirty</w:t>
+      </w:r>
+      <w:proofErr w:type="spellEnd"/>
+      <w:r>
+        <w:t xml:space="preserve"> = Dirty), (Action = Clean)</w:t>
       </w:r>
     </w:p>
     <w:p>
@@ -184,7 +227,21 @@
         </w:numPr>
       </w:pPr>
       <w:r>
-        <w:t xml:space="preserve">(IsDirty = </w:t>
+        <w:t>(</w:t>
+      </w:r>
+      <w:proofErr w:type="spellStart"/>
+      <w:r>
+        <w:t>Is</w:t>
+      </w:r>
+      <w:r>
+        <w:t>This</w:t>
+      </w:r>
+      <w:r>
+        <w:t>Dirty</w:t>
+      </w:r>
+      <w:proofErr w:type="spellEnd"/>
+      <w:r>
+        <w:t xml:space="preserve"> = </w:t>
       </w:r>
       <w:proofErr w:type="gramStart"/>
       <w:r>
@@ -204,7 +261,11 @@
         </w:numPr>
       </w:pPr>
       <w:r>
-        <w:t>(Action = None), (Location = A), (Location</w:t>
+        <w:t>(Action = None), (Location = A), (</w:t>
+      </w:r>
+      <w:proofErr w:type="spellStart"/>
+      <w:r>
+        <w:t>Location</w:t>
       </w:r>
       <w:r>
         <w:rPr>
@@ -212,6 +273,7 @@
         </w:rPr>
         <w:t>Next</w:t>
       </w:r>
+      <w:proofErr w:type="spellEnd"/>
       <w:r>
         <w:t xml:space="preserve"> = B)</w:t>
       </w:r>
@@ -225,7 +287,11 @@
         </w:numPr>
       </w:pPr>
       <w:r>
-        <w:t>(Action = None), (Location = B), (Location</w:t>
+        <w:t>(Action = None), (Location = B), (</w:t>
+      </w:r>
+      <w:proofErr w:type="spellStart"/>
+      <w:r>
+        <w:t>Location</w:t>
       </w:r>
       <w:r>
         <w:rPr>
@@ -233,11 +299,17 @@
         </w:rPr>
         <w:t>Next</w:t>
       </w:r>
+      <w:proofErr w:type="spellEnd"/>
       <w:r>
         <w:t xml:space="preserve"> = A)</w:t>
       </w:r>
     </w:p>
     <w:p>
+      <w:pPr>
+        <w:rPr>
+          <w:rFonts w:ascii="Courier New" w:hAnsi="Courier New" w:cs="Courier New"/>
+        </w:rPr>
+      </w:pPr>
       <w:r>
         <w:t xml:space="preserve">This states that when the spot is dirty, </w:t>
       </w:r>
@@ -258,14 +330,413 @@
         <w:t xml:space="preserve"> then do nothing. If no action is taken, swap locations. This works out great as a CSP!</w:t>
       </w:r>
       <w:r>
+        <w:t xml:space="preserve"> </w:t>
+      </w:r>
+      <w:proofErr w:type="gramStart"/>
+      <w:r>
+        <w:t>However</w:t>
+      </w:r>
+      <w:proofErr w:type="gramEnd"/>
+      <w:r>
+        <w:t xml:space="preserve"> it is a little lengthy for what is </w:t>
+      </w:r>
+      <w:proofErr w:type="gramStart"/>
+      <w:r>
+        <w:t>actually needed</w:t>
+      </w:r>
+      <w:proofErr w:type="gramEnd"/>
+      <w:r>
+        <w:t xml:space="preserve"> and would likely be way more than what is needed to complete the problem. So even though it is cleanly modeled in a CSP, it would not be desirable to complete this puzzle using this method. A simple reflex agent is the easiest way to do this one. </w:t>
+      </w:r>
+      <w:r>
         <w:br/>
       </w:r>
       <w:r>
         <w:br/>
         <w:t>Let’s do the same thing for the 8-puzzle problem</w:t>
       </w:r>
-    </w:p>
-    <w:p/>
+      <w:r>
+        <w:t>.</w:t>
+      </w:r>
+      <w:r>
+        <w:br/>
+        <w:t>Variables:</w:t>
+      </w:r>
+      <w:r>
+        <w:br/>
+      </w:r>
+      <w:proofErr w:type="spellStart"/>
+      <w:r>
+        <w:rPr>
+          <w:rFonts w:ascii="Courier New" w:hAnsi="Courier New" w:cs="Courier New"/>
+        </w:rPr>
+        <w:t>Locaion</w:t>
+      </w:r>
+      <w:proofErr w:type="spellEnd"/>
+      <w:r>
+        <w:rPr>
+          <w:rFonts w:ascii="Courier New" w:hAnsi="Courier New" w:cs="Courier New"/>
+        </w:rPr>
+        <w:t xml:space="preserve"> = {L</w:t>
+      </w:r>
+      <w:r>
+        <w:rPr>
+          <w:rFonts w:ascii="Courier New" w:hAnsi="Courier New" w:cs="Courier New"/>
+          <w:vertAlign w:val="subscript"/>
+        </w:rPr>
+        <w:t>00</w:t>
+      </w:r>
+      <w:r>
+        <w:rPr>
+          <w:rFonts w:ascii="Courier New" w:hAnsi="Courier New" w:cs="Courier New"/>
+        </w:rPr>
+        <w:t xml:space="preserve">, </w:t>
+      </w:r>
+      <w:r>
+        <w:rPr>
+          <w:rFonts w:ascii="Courier New" w:hAnsi="Courier New" w:cs="Courier New"/>
+        </w:rPr>
+        <w:t>L</w:t>
+      </w:r>
+      <w:r>
+        <w:rPr>
+          <w:rFonts w:ascii="Courier New" w:hAnsi="Courier New" w:cs="Courier New"/>
+          <w:vertAlign w:val="subscript"/>
+        </w:rPr>
+        <w:t>0</w:t>
+      </w:r>
+      <w:r>
+        <w:rPr>
+          <w:rFonts w:ascii="Courier New" w:hAnsi="Courier New" w:cs="Courier New"/>
+          <w:vertAlign w:val="subscript"/>
+        </w:rPr>
+        <w:t>1</w:t>
+      </w:r>
+      <w:r>
+        <w:rPr>
+          <w:rFonts w:ascii="Courier New" w:hAnsi="Courier New" w:cs="Courier New"/>
+        </w:rPr>
+        <w:t>,</w:t>
+      </w:r>
+      <w:r>
+        <w:rPr>
+          <w:rFonts w:ascii="Courier New" w:hAnsi="Courier New" w:cs="Courier New"/>
+        </w:rPr>
+        <w:t xml:space="preserve"> </w:t>
+      </w:r>
+      <w:r>
+        <w:rPr>
+          <w:rFonts w:ascii="Courier New" w:hAnsi="Courier New" w:cs="Courier New"/>
+        </w:rPr>
+        <w:t>L</w:t>
+      </w:r>
+      <w:r>
+        <w:rPr>
+          <w:rFonts w:ascii="Courier New" w:hAnsi="Courier New" w:cs="Courier New"/>
+          <w:vertAlign w:val="subscript"/>
+        </w:rPr>
+        <w:t>0</w:t>
+      </w:r>
+      <w:r>
+        <w:rPr>
+          <w:rFonts w:ascii="Courier New" w:hAnsi="Courier New" w:cs="Courier New"/>
+          <w:vertAlign w:val="subscript"/>
+        </w:rPr>
+        <w:t>2</w:t>
+      </w:r>
+      <w:r>
+        <w:rPr>
+          <w:rFonts w:ascii="Courier New" w:hAnsi="Courier New" w:cs="Courier New"/>
+        </w:rPr>
+        <w:t>,</w:t>
+      </w:r>
+      <w:r>
+        <w:rPr>
+          <w:rFonts w:ascii="Courier New" w:hAnsi="Courier New" w:cs="Courier New"/>
+        </w:rPr>
+        <w:t xml:space="preserve"> </w:t>
+      </w:r>
+      <w:r>
+        <w:rPr>
+          <w:rFonts w:ascii="Courier New" w:hAnsi="Courier New" w:cs="Courier New"/>
+        </w:rPr>
+        <w:t>L</w:t>
+      </w:r>
+      <w:r>
+        <w:rPr>
+          <w:rFonts w:ascii="Courier New" w:hAnsi="Courier New" w:cs="Courier New"/>
+          <w:vertAlign w:val="subscript"/>
+        </w:rPr>
+        <w:t>1</w:t>
+      </w:r>
+      <w:r>
+        <w:rPr>
+          <w:rFonts w:ascii="Courier New" w:hAnsi="Courier New" w:cs="Courier New"/>
+          <w:vertAlign w:val="subscript"/>
+        </w:rPr>
+        <w:t>0</w:t>
+      </w:r>
+      <w:r>
+        <w:rPr>
+          <w:rFonts w:ascii="Courier New" w:hAnsi="Courier New" w:cs="Courier New"/>
+        </w:rPr>
+        <w:t>,</w:t>
+      </w:r>
+      <w:r>
+        <w:rPr>
+          <w:rFonts w:ascii="Courier New" w:hAnsi="Courier New" w:cs="Courier New"/>
+        </w:rPr>
+        <w:t xml:space="preserve"> </w:t>
+      </w:r>
+      <w:r>
+        <w:rPr>
+          <w:rFonts w:ascii="Courier New" w:hAnsi="Courier New" w:cs="Courier New"/>
+        </w:rPr>
+        <w:t>L</w:t>
+      </w:r>
+      <w:r>
+        <w:rPr>
+          <w:rFonts w:ascii="Courier New" w:hAnsi="Courier New" w:cs="Courier New"/>
+          <w:vertAlign w:val="subscript"/>
+        </w:rPr>
+        <w:t>11</w:t>
+      </w:r>
+      <w:r>
+        <w:rPr>
+          <w:rFonts w:ascii="Courier New" w:hAnsi="Courier New" w:cs="Courier New"/>
+        </w:rPr>
+        <w:t>,</w:t>
+      </w:r>
+      <w:r>
+        <w:rPr>
+          <w:rFonts w:ascii="Courier New" w:hAnsi="Courier New" w:cs="Courier New"/>
+        </w:rPr>
+        <w:t xml:space="preserve"> </w:t>
+      </w:r>
+      <w:r>
+        <w:rPr>
+          <w:rFonts w:ascii="Courier New" w:hAnsi="Courier New" w:cs="Courier New"/>
+        </w:rPr>
+        <w:t>L</w:t>
+      </w:r>
+      <w:r>
+        <w:rPr>
+          <w:rFonts w:ascii="Courier New" w:hAnsi="Courier New" w:cs="Courier New"/>
+          <w:vertAlign w:val="subscript"/>
+        </w:rPr>
+        <w:t>12</w:t>
+      </w:r>
+      <w:r>
+        <w:rPr>
+          <w:rFonts w:ascii="Courier New" w:hAnsi="Courier New" w:cs="Courier New"/>
+        </w:rPr>
+        <w:t>,</w:t>
+      </w:r>
+      <w:r>
+        <w:rPr>
+          <w:rFonts w:ascii="Courier New" w:hAnsi="Courier New" w:cs="Courier New"/>
+        </w:rPr>
+        <w:t xml:space="preserve"> </w:t>
+      </w:r>
+      <w:r>
+        <w:rPr>
+          <w:rFonts w:ascii="Courier New" w:hAnsi="Courier New" w:cs="Courier New"/>
+        </w:rPr>
+        <w:t>L</w:t>
+      </w:r>
+      <w:r>
+        <w:rPr>
+          <w:rFonts w:ascii="Courier New" w:hAnsi="Courier New" w:cs="Courier New"/>
+          <w:vertAlign w:val="subscript"/>
+        </w:rPr>
+        <w:t>2</w:t>
+      </w:r>
+      <w:r>
+        <w:rPr>
+          <w:rFonts w:ascii="Courier New" w:hAnsi="Courier New" w:cs="Courier New"/>
+          <w:vertAlign w:val="subscript"/>
+        </w:rPr>
+        <w:t>0</w:t>
+      </w:r>
+      <w:r>
+        <w:rPr>
+          <w:rFonts w:ascii="Courier New" w:hAnsi="Courier New" w:cs="Courier New"/>
+        </w:rPr>
+        <w:t>,</w:t>
+      </w:r>
+      <w:r>
+        <w:rPr>
+          <w:rFonts w:ascii="Courier New" w:hAnsi="Courier New" w:cs="Courier New"/>
+        </w:rPr>
+        <w:t xml:space="preserve"> </w:t>
+      </w:r>
+      <w:r>
+        <w:rPr>
+          <w:rFonts w:ascii="Courier New" w:hAnsi="Courier New" w:cs="Courier New"/>
+        </w:rPr>
+        <w:t>L</w:t>
+      </w:r>
+      <w:r>
+        <w:rPr>
+          <w:rFonts w:ascii="Courier New" w:hAnsi="Courier New" w:cs="Courier New"/>
+          <w:vertAlign w:val="subscript"/>
+        </w:rPr>
+        <w:t>21</w:t>
+      </w:r>
+      <w:r>
+        <w:rPr>
+          <w:rFonts w:ascii="Courier New" w:hAnsi="Courier New" w:cs="Courier New"/>
+        </w:rPr>
+        <w:t>,</w:t>
+      </w:r>
+      <w:r>
+        <w:rPr>
+          <w:rFonts w:ascii="Courier New" w:hAnsi="Courier New" w:cs="Courier New"/>
+        </w:rPr>
+        <w:t xml:space="preserve"> </w:t>
+      </w:r>
+      <w:r>
+        <w:rPr>
+          <w:rFonts w:ascii="Courier New" w:hAnsi="Courier New" w:cs="Courier New"/>
+        </w:rPr>
+        <w:t>L</w:t>
+      </w:r>
+      <w:r>
+        <w:rPr>
+          <w:rFonts w:ascii="Courier New" w:hAnsi="Courier New" w:cs="Courier New"/>
+          <w:vertAlign w:val="subscript"/>
+        </w:rPr>
+        <w:t>22</w:t>
+      </w:r>
+      <w:r>
+        <w:rPr>
+          <w:rFonts w:ascii="Courier New" w:hAnsi="Courier New" w:cs="Courier New"/>
+        </w:rPr>
+        <w:t>}</w:t>
+      </w:r>
+      <w:r>
+        <w:rPr>
+          <w:rFonts w:ascii="Courier New" w:hAnsi="Courier New" w:cs="Courier New"/>
+        </w:rPr>
+        <w:br/>
+      </w:r>
+      <w:r>
+        <w:lastRenderedPageBreak/>
+        <w:t>Domain:</w:t>
+      </w:r>
+      <w:r>
+        <w:rPr>
+          <w:rFonts w:ascii="Courier New" w:hAnsi="Courier New" w:cs="Courier New"/>
+        </w:rPr>
+        <w:br/>
+      </w:r>
+      <w:proofErr w:type="spellStart"/>
+      <w:r>
+        <w:rPr>
+          <w:rFonts w:ascii="Courier New" w:hAnsi="Courier New" w:cs="Courier New"/>
+        </w:rPr>
+        <w:t>L</w:t>
+      </w:r>
+      <w:r>
+        <w:rPr>
+          <w:rFonts w:ascii="Courier New" w:hAnsi="Courier New" w:cs="Courier New"/>
+          <w:vertAlign w:val="subscript"/>
+        </w:rPr>
+        <w:t>xx</w:t>
+      </w:r>
+      <w:proofErr w:type="spellEnd"/>
+      <w:r>
+        <w:rPr>
+          <w:rFonts w:ascii="Courier New" w:hAnsi="Courier New" w:cs="Courier New"/>
+        </w:rPr>
+        <w:t xml:space="preserve"> = {None, 1, 2, …, 8}</w:t>
+      </w:r>
+      <w:r>
+        <w:rPr>
+          <w:rFonts w:ascii="Courier New" w:hAnsi="Courier New" w:cs="Courier New"/>
+        </w:rPr>
+        <w:br/>
+      </w:r>
+      <w:r>
+        <w:t>Constraints:</w:t>
+      </w:r>
+    </w:p>
+    <w:p>
+      <w:pPr>
+        <w:pStyle w:val="ListParagraph"/>
+        <w:numPr>
+          <w:ilvl w:val="0"/>
+          <w:numId w:val="9"/>
+        </w:numPr>
+        <w:rPr>
+          <w:rFonts w:ascii="Courier New" w:hAnsi="Courier New" w:cs="Courier New"/>
+        </w:rPr>
+      </w:pPr>
+      <w:r>
+        <w:rPr>
+          <w:rFonts w:ascii="Courier New" w:hAnsi="Courier New" w:cs="Courier New"/>
+        </w:rPr>
+        <w:t>(L</w:t>
+      </w:r>
+      <w:r>
+        <w:rPr>
+          <w:rFonts w:ascii="Courier New" w:hAnsi="Courier New" w:cs="Courier New"/>
+          <w:vertAlign w:val="subscript"/>
+        </w:rPr>
+        <w:t>00</w:t>
+      </w:r>
+      <w:r>
+        <w:rPr>
+          <w:rFonts w:ascii="Courier New" w:hAnsi="Courier New" w:cs="Courier New"/>
+        </w:rPr>
+        <w:t>, …, L</w:t>
+      </w:r>
+      <w:r>
+        <w:rPr>
+          <w:rFonts w:ascii="Courier New" w:hAnsi="Courier New" w:cs="Courier New"/>
+          <w:vertAlign w:val="subscript"/>
+        </w:rPr>
+        <w:t>22</w:t>
+      </w:r>
+      <w:proofErr w:type="gramStart"/>
+      <w:r>
+        <w:rPr>
+          <w:rFonts w:ascii="Courier New" w:hAnsi="Courier New" w:cs="Courier New"/>
+        </w:rPr>
+        <w:t>) ,</w:t>
+      </w:r>
+      <w:proofErr w:type="gramEnd"/>
+      <w:r>
+        <w:rPr>
+          <w:rFonts w:ascii="Courier New" w:hAnsi="Courier New" w:cs="Courier New"/>
+        </w:rPr>
+        <w:t xml:space="preserve"> {None, </w:t>
+      </w:r>
+      <w:proofErr w:type="gramStart"/>
+      <w:r>
+        <w:rPr>
+          <w:rFonts w:ascii="Courier New" w:hAnsi="Courier New" w:cs="Courier New"/>
+        </w:rPr>
+        <w:t>1,2,…</w:t>
+      </w:r>
+      <w:proofErr w:type="gramEnd"/>
+      <w:r>
+        <w:rPr>
+          <w:rFonts w:ascii="Courier New" w:hAnsi="Courier New" w:cs="Courier New"/>
+        </w:rPr>
+        <w:t>,8}</w:t>
+      </w:r>
+    </w:p>
+    <w:p>
+      <w:pPr>
+        <w:rPr>
+          <w:rFonts w:ascii="Courier New" w:hAnsi="Courier New" w:cs="Courier New"/>
+        </w:rPr>
+      </w:pPr>
+      <w:r>
+        <w:t>In short this is not a good CSP because it is too lengthy and difficult to align the constraints to align on HOW to get to a goal state instead of simply defining what the goal state is within the state space.</w:t>
+      </w:r>
+    </w:p>
     <w:p>
       <w:r>
         <w:t>Problem 2:</w:t>
@@ -356,58 +827,105 @@
       </w:r>
       <w:r>
         <w:br/>
-      </w:r>
-      <w:r>
-        <w:lastRenderedPageBreak/>
         <w:t xml:space="preserve">In this option each knight is </w:t>
       </w:r>
+      <w:proofErr w:type="spellStart"/>
       <w:proofErr w:type="gramStart"/>
       <w:r>
         <w:t>it’s</w:t>
       </w:r>
+      <w:proofErr w:type="spellEnd"/>
       <w:proofErr w:type="gramEnd"/>
       <w:r>
         <w:t xml:space="preserve"> own variable.</w:t>
       </w:r>
       <w:r>
         <w:br/>
-        <w:t>We have a set of variables K</w:t>
-      </w:r>
-      <w:r>
-        <w:rPr>
+        <w:t>We have a set of variables</w:t>
+      </w:r>
+      <w:r>
+        <w:t>:</w:t>
+      </w:r>
+      <w:r>
+        <w:br/>
+      </w:r>
+      <w:r>
+        <w:t xml:space="preserve"> </w:t>
+      </w:r>
+      <w:proofErr w:type="spellStart"/>
+      <w:r>
+        <w:rPr>
+          <w:rFonts w:ascii="Courier New" w:hAnsi="Courier New" w:cs="Courier New"/>
+        </w:rPr>
+        <w:t>K</w:t>
+      </w:r>
+      <w:r>
+        <w:rPr>
+          <w:rFonts w:ascii="Courier New" w:hAnsi="Courier New" w:cs="Courier New"/>
           <w:vertAlign w:val="subscript"/>
         </w:rPr>
         <w:t>n</w:t>
       </w:r>
-      <w:r>
+      <w:proofErr w:type="spellEnd"/>
+      <w:r>
+        <w:rPr>
+          <w:rFonts w:ascii="Courier New" w:hAnsi="Courier New" w:cs="Courier New"/>
+        </w:rPr>
         <w:t xml:space="preserve"> = {K</w:t>
       </w:r>
       <w:r>
         <w:rPr>
+          <w:rFonts w:ascii="Courier New" w:hAnsi="Courier New" w:cs="Courier New"/>
           <w:vertAlign w:val="subscript"/>
         </w:rPr>
         <w:t>1</w:t>
       </w:r>
       <w:r>
+        <w:rPr>
+          <w:rFonts w:ascii="Courier New" w:hAnsi="Courier New" w:cs="Courier New"/>
+        </w:rPr>
         <w:t>, K</w:t>
       </w:r>
       <w:r>
         <w:rPr>
+          <w:rFonts w:ascii="Courier New" w:hAnsi="Courier New" w:cs="Courier New"/>
           <w:vertAlign w:val="subscript"/>
         </w:rPr>
         <w:t xml:space="preserve">2, </w:t>
       </w:r>
       <w:r>
+        <w:rPr>
+          <w:rFonts w:ascii="Courier New" w:hAnsi="Courier New" w:cs="Courier New"/>
+        </w:rPr>
         <w:t>…, K</w:t>
       </w:r>
       <w:r>
         <w:rPr>
-          <w:vertAlign w:val="subscript"/>
-        </w:rPr>
-        <w:t>n</w:t>
-      </w:r>
-      <w:r>
-        <w:t>} where n is equal to the number of knights defined by “</w:t>
+          <w:rFonts w:ascii="Courier New" w:hAnsi="Courier New" w:cs="Courier New"/>
+          <w:vertAlign w:val="subscript"/>
+        </w:rPr>
+        <w:t>k</w:t>
+      </w:r>
+      <w:r>
+        <w:rPr>
+          <w:rFonts w:ascii="Courier New" w:hAnsi="Courier New" w:cs="Courier New"/>
+        </w:rPr>
+        <w:t>}</w:t>
+      </w:r>
+      <w:r>
+        <w:t xml:space="preserve"> </w:t>
+      </w:r>
+      <w:r>
+        <w:br/>
+      </w:r>
+      <w:r>
+        <w:t xml:space="preserve">where </w:t>
+      </w:r>
+      <w:r>
+        <w:t>k</w:t>
+      </w:r>
+      <w:r>
+        <w:t xml:space="preserve"> is equal to the number of knights defined by “</w:t>
       </w:r>
       <w:r>
         <w:rPr>
@@ -418,6 +936,17 @@
       </w:r>
       <w:r>
         <w:t>”</w:t>
+      </w:r>
+      <w:r>
+        <w:t xml:space="preserve"> in the problem statement. One variable of K for each knight </w:t>
+      </w:r>
+      <w:proofErr w:type="gramStart"/>
+      <w:r>
+        <w:t>needed</w:t>
+      </w:r>
+      <w:proofErr w:type="gramEnd"/>
+      <w:r>
+        <w:t xml:space="preserve"> on the board.</w:t>
       </w:r>
     </w:p>
     <w:p>
@@ -432,11 +961,79 @@
       </w:r>
       <w:r>
         <w:br/>
-        <w:t>In this example let’s set the domain of each variable as all possible coordinates on the chess (probably chess?) board.</w:t>
-      </w:r>
-      <w:r>
-        <w:br/>
-        <w:t>Coordinate, C = (0, 0), (0,1) … (n, n)</w:t>
+        <w:t xml:space="preserve">In this example let’s set the domain of each variable as all possible coordinates on the </w:t>
+      </w:r>
+      <w:r>
+        <w:t xml:space="preserve">square </w:t>
+      </w:r>
+      <w:r>
+        <w:t>board.</w:t>
+      </w:r>
+      <w:r>
+        <w:br/>
+        <w:t xml:space="preserve">Coordinate, </w:t>
+      </w:r>
+      <w:r>
+        <w:br/>
+      </w:r>
+      <w:r>
+        <w:rPr>
+          <w:rFonts w:ascii="Courier New" w:hAnsi="Courier New" w:cs="Courier New"/>
+        </w:rPr>
+        <w:t>K</w:t>
+      </w:r>
+      <w:r>
+        <w:rPr>
+          <w:rFonts w:ascii="Courier New" w:hAnsi="Courier New" w:cs="Courier New"/>
+          <w:vertAlign w:val="subscript"/>
+        </w:rPr>
+        <w:t>x</w:t>
+      </w:r>
+      <w:r>
+        <w:rPr>
+          <w:rFonts w:ascii="Courier New" w:hAnsi="Courier New" w:cs="Courier New"/>
+        </w:rPr>
+        <w:t xml:space="preserve"> = (0, 0), (0,1)</w:t>
+      </w:r>
+      <w:r>
+        <w:rPr>
+          <w:rFonts w:ascii="Courier New" w:hAnsi="Courier New" w:cs="Courier New"/>
+        </w:rPr>
+        <w:t xml:space="preserve">, </w:t>
+      </w:r>
+      <w:r>
+        <w:rPr>
+          <w:rFonts w:ascii="Courier New" w:hAnsi="Courier New" w:cs="Courier New"/>
+        </w:rPr>
+        <w:t>…</w:t>
+      </w:r>
+      <w:r>
+        <w:rPr>
+          <w:rFonts w:ascii="Courier New" w:hAnsi="Courier New" w:cs="Courier New"/>
+        </w:rPr>
+        <w:t>,</w:t>
+      </w:r>
+      <w:r>
+        <w:rPr>
+          <w:rFonts w:ascii="Courier New" w:hAnsi="Courier New" w:cs="Courier New"/>
+        </w:rPr>
+        <w:t xml:space="preserve"> </w:t>
+      </w:r>
+      <w:r>
+        <w:rPr>
+          <w:rFonts w:ascii="Courier New" w:hAnsi="Courier New" w:cs="Courier New"/>
+        </w:rPr>
+        <w:t xml:space="preserve">(1, 0), …, </w:t>
+      </w:r>
+      <w:r>
+        <w:rPr>
+          <w:rFonts w:ascii="Courier New" w:hAnsi="Courier New" w:cs="Courier New"/>
+        </w:rPr>
+        <w:t>(n, n)</w:t>
+      </w:r>
+      <w:r>
+        <w:br/>
+        <w:t>Where x is repeating of all number of knights.</w:t>
       </w:r>
     </w:p>
     <w:p>
@@ -453,6 +1050,9 @@
     <w:p>
       <w:pPr>
         <w:ind w:left="720"/>
+        <w:rPr>
+          <w:rFonts w:ascii="Courier New" w:hAnsi="Courier New" w:cs="Courier New"/>
+        </w:rPr>
       </w:pPr>
       <w:r>
         <w:t>Here, the number of knights is defined by the problem, so that isn’t constrained by any additional rules.</w:t>
@@ -524,7 +1124,14 @@
         <w:rPr>
           <w:rFonts w:ascii="Courier New" w:hAnsi="Courier New" w:cs="Courier New"/>
         </w:rPr>
-        <w:t>, y</w:t>
+        <w:t xml:space="preserve">, </w:t>
+      </w:r>
+      <w:proofErr w:type="spellStart"/>
+      <w:r>
+        <w:rPr>
+          <w:rFonts w:ascii="Courier New" w:hAnsi="Courier New" w:cs="Courier New"/>
+        </w:rPr>
+        <w:t>y</w:t>
       </w:r>
       <w:r>
         <w:rPr>
@@ -533,11 +1140,19 @@
         </w:rPr>
         <w:t>a</w:t>
       </w:r>
-      <w:r>
-        <w:rPr>
-          <w:rFonts w:ascii="Courier New" w:hAnsi="Courier New" w:cs="Courier New"/>
-        </w:rPr>
-        <w:t>) ≠ K</w:t>
+      <w:proofErr w:type="spellEnd"/>
+      <w:r>
+        <w:rPr>
+          <w:rFonts w:ascii="Courier New" w:hAnsi="Courier New" w:cs="Courier New"/>
+        </w:rPr>
+        <w:t xml:space="preserve">) ≠ </w:t>
+      </w:r>
+      <w:proofErr w:type="spellStart"/>
+      <w:r>
+        <w:rPr>
+          <w:rFonts w:ascii="Courier New" w:hAnsi="Courier New" w:cs="Courier New"/>
+        </w:rPr>
+        <w:t>K</w:t>
       </w:r>
       <w:r>
         <w:rPr>
@@ -546,6 +1161,129 @@
         </w:rPr>
         <w:t>b</w:t>
       </w:r>
+      <w:proofErr w:type="spellEnd"/>
+      <w:r>
+        <w:rPr>
+          <w:rFonts w:ascii="Courier New" w:hAnsi="Courier New" w:cs="Courier New"/>
+        </w:rPr>
+        <w:t xml:space="preserve"> (</w:t>
+      </w:r>
+      <w:proofErr w:type="spellStart"/>
+      <w:r>
+        <w:rPr>
+          <w:rFonts w:ascii="Courier New" w:hAnsi="Courier New" w:cs="Courier New"/>
+        </w:rPr>
+        <w:t>x</w:t>
+      </w:r>
+      <w:r>
+        <w:rPr>
+          <w:rFonts w:ascii="Courier New" w:hAnsi="Courier New" w:cs="Courier New"/>
+          <w:vertAlign w:val="subscript"/>
+        </w:rPr>
+        <w:t>b</w:t>
+      </w:r>
+      <w:proofErr w:type="spellEnd"/>
+      <w:r>
+        <w:rPr>
+          <w:rFonts w:ascii="Courier New" w:hAnsi="Courier New" w:cs="Courier New"/>
+        </w:rPr>
+        <w:t xml:space="preserve">, </w:t>
+      </w:r>
+      <w:proofErr w:type="spellStart"/>
+      <w:r>
+        <w:rPr>
+          <w:rFonts w:ascii="Courier New" w:hAnsi="Courier New" w:cs="Courier New"/>
+        </w:rPr>
+        <w:t>y</w:t>
+      </w:r>
+      <w:r>
+        <w:rPr>
+          <w:rFonts w:ascii="Courier New" w:hAnsi="Courier New" w:cs="Courier New"/>
+          <w:vertAlign w:val="subscript"/>
+        </w:rPr>
+        <w:t>b</w:t>
+      </w:r>
+      <w:proofErr w:type="spellEnd"/>
+      <w:r>
+        <w:rPr>
+          <w:rFonts w:ascii="Courier New" w:hAnsi="Courier New" w:cs="Courier New"/>
+        </w:rPr>
+        <w:t>)</w:t>
+      </w:r>
+    </w:p>
+    <w:p>
+      <w:pPr>
+        <w:ind w:left="720" w:firstLine="720"/>
+        <w:rPr>
+          <w:rFonts w:ascii="Courier New" w:hAnsi="Courier New" w:cs="Courier New"/>
+        </w:rPr>
+      </w:pPr>
+      <w:r>
+        <w:rPr>
+          <w:rFonts w:ascii="Courier New" w:hAnsi="Courier New" w:cs="Courier New"/>
+        </w:rPr>
+        <w:t>AKA</w:t>
+      </w:r>
+      <w:r>
+        <w:rPr>
+          <w:rFonts w:ascii="Courier New" w:hAnsi="Courier New" w:cs="Courier New"/>
+        </w:rPr>
+        <w:br/>
+      </w:r>
+      <w:r>
+        <w:t xml:space="preserve">               </w:t>
+      </w:r>
+      <w:r>
+        <w:rPr>
+          <w:rFonts w:ascii="Courier New" w:hAnsi="Courier New" w:cs="Courier New"/>
+        </w:rPr>
+        <w:t>1a.  (</w:t>
+      </w:r>
+      <w:proofErr w:type="spellStart"/>
+      <w:r>
+        <w:rPr>
+          <w:rFonts w:ascii="Courier New" w:hAnsi="Courier New" w:cs="Courier New"/>
+        </w:rPr>
+        <w:t>Kn</w:t>
+      </w:r>
+      <w:proofErr w:type="spellEnd"/>
+      <w:r>
+        <w:rPr>
+          <w:rFonts w:ascii="Courier New" w:hAnsi="Courier New" w:cs="Courier New"/>
+        </w:rPr>
+        <w:t>)</w:t>
+      </w:r>
+      <w:proofErr w:type="spellStart"/>
+      <w:r>
+        <w:rPr>
+          <w:rFonts w:ascii="Courier New" w:hAnsi="Courier New" w:cs="Courier New"/>
+        </w:rPr>
+        <w:t>Alldiff</w:t>
+      </w:r>
+      <w:proofErr w:type="spellEnd"/>
+      <w:r>
+        <w:br/>
+        <w:t>2. No knights can attack another</w:t>
+      </w:r>
+      <w:r>
+        <w:t xml:space="preserve"> (no 3x2, or 2x3 L shape)</w:t>
+      </w:r>
+      <w:r>
+        <w:br/>
+      </w:r>
+      <w:r>
+        <w:rPr>
+          <w:rFonts w:ascii="Courier New" w:hAnsi="Courier New" w:cs="Courier New"/>
+        </w:rPr>
+        <w:t xml:space="preserve">      2a. K</w:t>
+      </w:r>
+      <w:r>
+        <w:rPr>
+          <w:rFonts w:ascii="Courier New" w:hAnsi="Courier New" w:cs="Courier New"/>
+          <w:vertAlign w:val="subscript"/>
+        </w:rPr>
+        <w:t>a</w:t>
+      </w:r>
       <w:r>
         <w:rPr>
           <w:rFonts w:ascii="Courier New" w:hAnsi="Courier New" w:cs="Courier New"/>
@@ -557,13 +1295,150 @@
           <w:rFonts w:ascii="Courier New" w:hAnsi="Courier New" w:cs="Courier New"/>
           <w:vertAlign w:val="subscript"/>
         </w:rPr>
+        <w:t>a</w:t>
+      </w:r>
+      <w:r>
+        <w:rPr>
+          <w:rFonts w:ascii="Courier New" w:hAnsi="Courier New" w:cs="Courier New"/>
+        </w:rPr>
+        <w:t xml:space="preserve">, </w:t>
+      </w:r>
+      <w:proofErr w:type="spellStart"/>
+      <w:r>
+        <w:rPr>
+          <w:rFonts w:ascii="Courier New" w:hAnsi="Courier New" w:cs="Courier New"/>
+        </w:rPr>
+        <w:t>y</w:t>
+      </w:r>
+      <w:r>
+        <w:rPr>
+          <w:rFonts w:ascii="Courier New" w:hAnsi="Courier New" w:cs="Courier New"/>
+          <w:vertAlign w:val="subscript"/>
+        </w:rPr>
+        <w:t>a</w:t>
+      </w:r>
+      <w:proofErr w:type="spellEnd"/>
+      <w:r>
+        <w:rPr>
+          <w:rFonts w:ascii="Courier New" w:hAnsi="Courier New" w:cs="Courier New"/>
+        </w:rPr>
+        <w:t xml:space="preserve">) ≠ </w:t>
+      </w:r>
+      <w:proofErr w:type="spellStart"/>
+      <w:r>
+        <w:rPr>
+          <w:rFonts w:ascii="Courier New" w:hAnsi="Courier New" w:cs="Courier New"/>
+        </w:rPr>
+        <w:t>K</w:t>
+      </w:r>
+      <w:r>
+        <w:rPr>
+          <w:rFonts w:ascii="Courier New" w:hAnsi="Courier New" w:cs="Courier New"/>
+          <w:vertAlign w:val="subscript"/>
+        </w:rPr>
         <w:t>b</w:t>
       </w:r>
-      <w:r>
-        <w:rPr>
-          <w:rFonts w:ascii="Courier New" w:hAnsi="Courier New" w:cs="Courier New"/>
-        </w:rPr>
-        <w:t>, y</w:t>
+      <w:proofErr w:type="spellEnd"/>
+      <w:r>
+        <w:rPr>
+          <w:rFonts w:ascii="Courier New" w:hAnsi="Courier New" w:cs="Courier New"/>
+        </w:rPr>
+        <w:t xml:space="preserve"> (x</w:t>
+      </w:r>
+      <w:r>
+        <w:rPr>
+          <w:rFonts w:ascii="Courier New" w:hAnsi="Courier New" w:cs="Courier New"/>
+          <w:vertAlign w:val="subscript"/>
+        </w:rPr>
+        <w:t xml:space="preserve">a </w:t>
+      </w:r>
+      <w:r>
+        <w:rPr>
+          <w:rFonts w:ascii="Courier New" w:hAnsi="Courier New" w:cs="Courier New"/>
+        </w:rPr>
+        <w:t xml:space="preserve">+ 1, </w:t>
+      </w:r>
+      <w:proofErr w:type="spellStart"/>
+      <w:r>
+        <w:rPr>
+          <w:rFonts w:ascii="Courier New" w:hAnsi="Courier New" w:cs="Courier New"/>
+        </w:rPr>
+        <w:t>y</w:t>
+      </w:r>
+      <w:r>
+        <w:rPr>
+          <w:rFonts w:ascii="Courier New" w:hAnsi="Courier New" w:cs="Courier New"/>
+          <w:vertAlign w:val="subscript"/>
+        </w:rPr>
+        <w:t>a</w:t>
+      </w:r>
+      <w:proofErr w:type="spellEnd"/>
+      <w:r>
+        <w:rPr>
+          <w:rFonts w:ascii="Courier New" w:hAnsi="Courier New" w:cs="Courier New"/>
+        </w:rPr>
+        <w:t xml:space="preserve"> + 2)</w:t>
+      </w:r>
+      <w:r>
+        <w:rPr>
+          <w:rFonts w:ascii="Courier New" w:hAnsi="Courier New" w:cs="Courier New"/>
+        </w:rPr>
+        <w:br/>
+        <w:t xml:space="preserve">      2b. K</w:t>
+      </w:r>
+      <w:r>
+        <w:rPr>
+          <w:rFonts w:ascii="Courier New" w:hAnsi="Courier New" w:cs="Courier New"/>
+          <w:vertAlign w:val="subscript"/>
+        </w:rPr>
+        <w:t>a</w:t>
+      </w:r>
+      <w:r>
+        <w:rPr>
+          <w:rFonts w:ascii="Courier New" w:hAnsi="Courier New" w:cs="Courier New"/>
+        </w:rPr>
+        <w:t xml:space="preserve"> (x</w:t>
+      </w:r>
+      <w:r>
+        <w:rPr>
+          <w:rFonts w:ascii="Courier New" w:hAnsi="Courier New" w:cs="Courier New"/>
+          <w:vertAlign w:val="subscript"/>
+        </w:rPr>
+        <w:t>a</w:t>
+      </w:r>
+      <w:r>
+        <w:rPr>
+          <w:rFonts w:ascii="Courier New" w:hAnsi="Courier New" w:cs="Courier New"/>
+        </w:rPr>
+        <w:t xml:space="preserve">, </w:t>
+      </w:r>
+      <w:proofErr w:type="spellStart"/>
+      <w:r>
+        <w:rPr>
+          <w:rFonts w:ascii="Courier New" w:hAnsi="Courier New" w:cs="Courier New"/>
+        </w:rPr>
+        <w:t>y</w:t>
+      </w:r>
+      <w:r>
+        <w:rPr>
+          <w:rFonts w:ascii="Courier New" w:hAnsi="Courier New" w:cs="Courier New"/>
+          <w:vertAlign w:val="subscript"/>
+        </w:rPr>
+        <w:t>a</w:t>
+      </w:r>
+      <w:proofErr w:type="spellEnd"/>
+      <w:r>
+        <w:rPr>
+          <w:rFonts w:ascii="Courier New" w:hAnsi="Courier New" w:cs="Courier New"/>
+        </w:rPr>
+        <w:t xml:space="preserve">) ≠ </w:t>
+      </w:r>
+      <w:proofErr w:type="spellStart"/>
+      <w:r>
+        <w:rPr>
+          <w:rFonts w:ascii="Courier New" w:hAnsi="Courier New" w:cs="Courier New"/>
+        </w:rPr>
+        <w:t>K</w:t>
       </w:r>
       <w:r>
         <w:rPr>
@@ -572,6 +1447,398 @@
         </w:rPr>
         <w:t>b</w:t>
       </w:r>
+      <w:proofErr w:type="spellEnd"/>
+      <w:r>
+        <w:rPr>
+          <w:rFonts w:ascii="Courier New" w:hAnsi="Courier New" w:cs="Courier New"/>
+        </w:rPr>
+        <w:t xml:space="preserve"> (x</w:t>
+      </w:r>
+      <w:r>
+        <w:rPr>
+          <w:rFonts w:ascii="Courier New" w:hAnsi="Courier New" w:cs="Courier New"/>
+          <w:vertAlign w:val="subscript"/>
+        </w:rPr>
+        <w:t xml:space="preserve">a </w:t>
+      </w:r>
+      <w:r>
+        <w:rPr>
+          <w:rFonts w:ascii="Courier New" w:hAnsi="Courier New" w:cs="Courier New"/>
+        </w:rPr>
+        <w:t xml:space="preserve">- 1, </w:t>
+      </w:r>
+      <w:proofErr w:type="spellStart"/>
+      <w:r>
+        <w:rPr>
+          <w:rFonts w:ascii="Courier New" w:hAnsi="Courier New" w:cs="Courier New"/>
+        </w:rPr>
+        <w:t>y</w:t>
+      </w:r>
+      <w:r>
+        <w:rPr>
+          <w:rFonts w:ascii="Courier New" w:hAnsi="Courier New" w:cs="Courier New"/>
+          <w:vertAlign w:val="subscript"/>
+        </w:rPr>
+        <w:t>a</w:t>
+      </w:r>
+      <w:proofErr w:type="spellEnd"/>
+      <w:r>
+        <w:rPr>
+          <w:rFonts w:ascii="Courier New" w:hAnsi="Courier New" w:cs="Courier New"/>
+        </w:rPr>
+        <w:t xml:space="preserve"> + 2)</w:t>
+      </w:r>
+      <w:r>
+        <w:rPr>
+          <w:rFonts w:ascii="Courier New" w:hAnsi="Courier New" w:cs="Courier New"/>
+        </w:rPr>
+        <w:br/>
+        <w:t xml:space="preserve">      2c. K</w:t>
+      </w:r>
+      <w:r>
+        <w:rPr>
+          <w:rFonts w:ascii="Courier New" w:hAnsi="Courier New" w:cs="Courier New"/>
+          <w:vertAlign w:val="subscript"/>
+        </w:rPr>
+        <w:t>a</w:t>
+      </w:r>
+      <w:r>
+        <w:rPr>
+          <w:rFonts w:ascii="Courier New" w:hAnsi="Courier New" w:cs="Courier New"/>
+        </w:rPr>
+        <w:t xml:space="preserve"> (x</w:t>
+      </w:r>
+      <w:r>
+        <w:rPr>
+          <w:rFonts w:ascii="Courier New" w:hAnsi="Courier New" w:cs="Courier New"/>
+          <w:vertAlign w:val="subscript"/>
+        </w:rPr>
+        <w:t>a</w:t>
+      </w:r>
+      <w:r>
+        <w:rPr>
+          <w:rFonts w:ascii="Courier New" w:hAnsi="Courier New" w:cs="Courier New"/>
+        </w:rPr>
+        <w:t xml:space="preserve">, </w:t>
+      </w:r>
+      <w:proofErr w:type="spellStart"/>
+      <w:r>
+        <w:rPr>
+          <w:rFonts w:ascii="Courier New" w:hAnsi="Courier New" w:cs="Courier New"/>
+        </w:rPr>
+        <w:t>y</w:t>
+      </w:r>
+      <w:r>
+        <w:rPr>
+          <w:rFonts w:ascii="Courier New" w:hAnsi="Courier New" w:cs="Courier New"/>
+          <w:vertAlign w:val="subscript"/>
+        </w:rPr>
+        <w:t>a</w:t>
+      </w:r>
+      <w:proofErr w:type="spellEnd"/>
+      <w:r>
+        <w:rPr>
+          <w:rFonts w:ascii="Courier New" w:hAnsi="Courier New" w:cs="Courier New"/>
+        </w:rPr>
+        <w:t xml:space="preserve">) ≠ </w:t>
+      </w:r>
+      <w:proofErr w:type="spellStart"/>
+      <w:r>
+        <w:rPr>
+          <w:rFonts w:ascii="Courier New" w:hAnsi="Courier New" w:cs="Courier New"/>
+        </w:rPr>
+        <w:t>K</w:t>
+      </w:r>
+      <w:r>
+        <w:rPr>
+          <w:rFonts w:ascii="Courier New" w:hAnsi="Courier New" w:cs="Courier New"/>
+          <w:vertAlign w:val="subscript"/>
+        </w:rPr>
+        <w:t>b</w:t>
+      </w:r>
+      <w:proofErr w:type="spellEnd"/>
+      <w:r>
+        <w:rPr>
+          <w:rFonts w:ascii="Courier New" w:hAnsi="Courier New" w:cs="Courier New"/>
+        </w:rPr>
+        <w:t xml:space="preserve"> (x</w:t>
+      </w:r>
+      <w:r>
+        <w:rPr>
+          <w:rFonts w:ascii="Courier New" w:hAnsi="Courier New" w:cs="Courier New"/>
+          <w:vertAlign w:val="subscript"/>
+        </w:rPr>
+        <w:t xml:space="preserve">a </w:t>
+      </w:r>
+      <w:r>
+        <w:rPr>
+          <w:rFonts w:ascii="Courier New" w:hAnsi="Courier New" w:cs="Courier New"/>
+        </w:rPr>
+        <w:t xml:space="preserve">+ 1, </w:t>
+      </w:r>
+      <w:proofErr w:type="spellStart"/>
+      <w:r>
+        <w:rPr>
+          <w:rFonts w:ascii="Courier New" w:hAnsi="Courier New" w:cs="Courier New"/>
+        </w:rPr>
+        <w:t>y</w:t>
+      </w:r>
+      <w:r>
+        <w:rPr>
+          <w:rFonts w:ascii="Courier New" w:hAnsi="Courier New" w:cs="Courier New"/>
+          <w:vertAlign w:val="subscript"/>
+        </w:rPr>
+        <w:t>a</w:t>
+      </w:r>
+      <w:proofErr w:type="spellEnd"/>
+      <w:r>
+        <w:rPr>
+          <w:rFonts w:ascii="Courier New" w:hAnsi="Courier New" w:cs="Courier New"/>
+        </w:rPr>
+        <w:t xml:space="preserve"> - 2)</w:t>
+      </w:r>
+      <w:r>
+        <w:rPr>
+          <w:rFonts w:ascii="Courier New" w:hAnsi="Courier New" w:cs="Courier New"/>
+        </w:rPr>
+        <w:br/>
+      </w:r>
+      <w:r>
+        <w:rPr>
+          <w:rFonts w:ascii="Courier New" w:hAnsi="Courier New" w:cs="Courier New"/>
+        </w:rPr>
+        <w:lastRenderedPageBreak/>
+        <w:t xml:space="preserve">      2d. K</w:t>
+      </w:r>
+      <w:r>
+        <w:rPr>
+          <w:rFonts w:ascii="Courier New" w:hAnsi="Courier New" w:cs="Courier New"/>
+          <w:vertAlign w:val="subscript"/>
+        </w:rPr>
+        <w:t>a</w:t>
+      </w:r>
+      <w:r>
+        <w:rPr>
+          <w:rFonts w:ascii="Courier New" w:hAnsi="Courier New" w:cs="Courier New"/>
+        </w:rPr>
+        <w:t xml:space="preserve"> (x</w:t>
+      </w:r>
+      <w:r>
+        <w:rPr>
+          <w:rFonts w:ascii="Courier New" w:hAnsi="Courier New" w:cs="Courier New"/>
+          <w:vertAlign w:val="subscript"/>
+        </w:rPr>
+        <w:t>a</w:t>
+      </w:r>
+      <w:r>
+        <w:rPr>
+          <w:rFonts w:ascii="Courier New" w:hAnsi="Courier New" w:cs="Courier New"/>
+        </w:rPr>
+        <w:t xml:space="preserve">, </w:t>
+      </w:r>
+      <w:proofErr w:type="spellStart"/>
+      <w:r>
+        <w:rPr>
+          <w:rFonts w:ascii="Courier New" w:hAnsi="Courier New" w:cs="Courier New"/>
+        </w:rPr>
+        <w:t>y</w:t>
+      </w:r>
+      <w:r>
+        <w:rPr>
+          <w:rFonts w:ascii="Courier New" w:hAnsi="Courier New" w:cs="Courier New"/>
+          <w:vertAlign w:val="subscript"/>
+        </w:rPr>
+        <w:t>a</w:t>
+      </w:r>
+      <w:proofErr w:type="spellEnd"/>
+      <w:r>
+        <w:rPr>
+          <w:rFonts w:ascii="Courier New" w:hAnsi="Courier New" w:cs="Courier New"/>
+        </w:rPr>
+        <w:t xml:space="preserve">) ≠ </w:t>
+      </w:r>
+      <w:proofErr w:type="spellStart"/>
+      <w:r>
+        <w:rPr>
+          <w:rFonts w:ascii="Courier New" w:hAnsi="Courier New" w:cs="Courier New"/>
+        </w:rPr>
+        <w:t>K</w:t>
+      </w:r>
+      <w:r>
+        <w:rPr>
+          <w:rFonts w:ascii="Courier New" w:hAnsi="Courier New" w:cs="Courier New"/>
+          <w:vertAlign w:val="subscript"/>
+        </w:rPr>
+        <w:t>b</w:t>
+      </w:r>
+      <w:proofErr w:type="spellEnd"/>
+      <w:r>
+        <w:rPr>
+          <w:rFonts w:ascii="Courier New" w:hAnsi="Courier New" w:cs="Courier New"/>
+        </w:rPr>
+        <w:t xml:space="preserve"> (x</w:t>
+      </w:r>
+      <w:r>
+        <w:rPr>
+          <w:rFonts w:ascii="Courier New" w:hAnsi="Courier New" w:cs="Courier New"/>
+          <w:vertAlign w:val="subscript"/>
+        </w:rPr>
+        <w:t xml:space="preserve">a </w:t>
+      </w:r>
+      <w:r>
+        <w:rPr>
+          <w:rFonts w:ascii="Courier New" w:hAnsi="Courier New" w:cs="Courier New"/>
+        </w:rPr>
+        <w:t xml:space="preserve">- 1, </w:t>
+      </w:r>
+      <w:proofErr w:type="spellStart"/>
+      <w:r>
+        <w:rPr>
+          <w:rFonts w:ascii="Courier New" w:hAnsi="Courier New" w:cs="Courier New"/>
+        </w:rPr>
+        <w:t>y</w:t>
+      </w:r>
+      <w:r>
+        <w:rPr>
+          <w:rFonts w:ascii="Courier New" w:hAnsi="Courier New" w:cs="Courier New"/>
+          <w:vertAlign w:val="subscript"/>
+        </w:rPr>
+        <w:t>a</w:t>
+      </w:r>
+      <w:proofErr w:type="spellEnd"/>
+      <w:r>
+        <w:rPr>
+          <w:rFonts w:ascii="Courier New" w:hAnsi="Courier New" w:cs="Courier New"/>
+        </w:rPr>
+        <w:t xml:space="preserve"> - 2)</w:t>
+      </w:r>
+      <w:r>
+        <w:rPr>
+          <w:rFonts w:ascii="Courier New" w:hAnsi="Courier New" w:cs="Courier New"/>
+        </w:rPr>
+        <w:br/>
+        <w:t xml:space="preserve">      2e. K</w:t>
+      </w:r>
+      <w:r>
+        <w:rPr>
+          <w:rFonts w:ascii="Courier New" w:hAnsi="Courier New" w:cs="Courier New"/>
+          <w:vertAlign w:val="subscript"/>
+        </w:rPr>
+        <w:t>a</w:t>
+      </w:r>
+      <w:r>
+        <w:rPr>
+          <w:rFonts w:ascii="Courier New" w:hAnsi="Courier New" w:cs="Courier New"/>
+        </w:rPr>
+        <w:t xml:space="preserve"> (x</w:t>
+      </w:r>
+      <w:r>
+        <w:rPr>
+          <w:rFonts w:ascii="Courier New" w:hAnsi="Courier New" w:cs="Courier New"/>
+          <w:vertAlign w:val="subscript"/>
+        </w:rPr>
+        <w:t>a</w:t>
+      </w:r>
+      <w:r>
+        <w:rPr>
+          <w:rFonts w:ascii="Courier New" w:hAnsi="Courier New" w:cs="Courier New"/>
+        </w:rPr>
+        <w:t xml:space="preserve">, </w:t>
+      </w:r>
+      <w:proofErr w:type="spellStart"/>
+      <w:r>
+        <w:rPr>
+          <w:rFonts w:ascii="Courier New" w:hAnsi="Courier New" w:cs="Courier New"/>
+        </w:rPr>
+        <w:t>y</w:t>
+      </w:r>
+      <w:r>
+        <w:rPr>
+          <w:rFonts w:ascii="Courier New" w:hAnsi="Courier New" w:cs="Courier New"/>
+          <w:vertAlign w:val="subscript"/>
+        </w:rPr>
+        <w:t>a</w:t>
+      </w:r>
+      <w:proofErr w:type="spellEnd"/>
+      <w:r>
+        <w:rPr>
+          <w:rFonts w:ascii="Courier New" w:hAnsi="Courier New" w:cs="Courier New"/>
+        </w:rPr>
+        <w:t xml:space="preserve">) ≠ </w:t>
+      </w:r>
+      <w:proofErr w:type="spellStart"/>
+      <w:r>
+        <w:rPr>
+          <w:rFonts w:ascii="Courier New" w:hAnsi="Courier New" w:cs="Courier New"/>
+        </w:rPr>
+        <w:t>K</w:t>
+      </w:r>
+      <w:r>
+        <w:rPr>
+          <w:rFonts w:ascii="Courier New" w:hAnsi="Courier New" w:cs="Courier New"/>
+          <w:vertAlign w:val="subscript"/>
+        </w:rPr>
+        <w:t>b</w:t>
+      </w:r>
+      <w:proofErr w:type="spellEnd"/>
+      <w:r>
+        <w:rPr>
+          <w:rFonts w:ascii="Courier New" w:hAnsi="Courier New" w:cs="Courier New"/>
+        </w:rPr>
+        <w:t xml:space="preserve"> (x</w:t>
+      </w:r>
+      <w:r>
+        <w:rPr>
+          <w:rFonts w:ascii="Courier New" w:hAnsi="Courier New" w:cs="Courier New"/>
+          <w:vertAlign w:val="subscript"/>
+        </w:rPr>
+        <w:t xml:space="preserve">a </w:t>
+      </w:r>
+      <w:r>
+        <w:rPr>
+          <w:rFonts w:ascii="Courier New" w:hAnsi="Courier New" w:cs="Courier New"/>
+        </w:rPr>
+        <w:t xml:space="preserve">+ </w:t>
+      </w:r>
+      <w:r>
+        <w:rPr>
+          <w:rFonts w:ascii="Courier New" w:hAnsi="Courier New" w:cs="Courier New"/>
+        </w:rPr>
+        <w:t>2</w:t>
+      </w:r>
+      <w:r>
+        <w:rPr>
+          <w:rFonts w:ascii="Courier New" w:hAnsi="Courier New" w:cs="Courier New"/>
+        </w:rPr>
+        <w:t xml:space="preserve">, </w:t>
+      </w:r>
+      <w:proofErr w:type="spellStart"/>
+      <w:r>
+        <w:rPr>
+          <w:rFonts w:ascii="Courier New" w:hAnsi="Courier New" w:cs="Courier New"/>
+        </w:rPr>
+        <w:t>y</w:t>
+      </w:r>
+      <w:r>
+        <w:rPr>
+          <w:rFonts w:ascii="Courier New" w:hAnsi="Courier New" w:cs="Courier New"/>
+          <w:vertAlign w:val="subscript"/>
+        </w:rPr>
+        <w:t>a</w:t>
+      </w:r>
+      <w:proofErr w:type="spellEnd"/>
+      <w:r>
+        <w:rPr>
+          <w:rFonts w:ascii="Courier New" w:hAnsi="Courier New" w:cs="Courier New"/>
+        </w:rPr>
+        <w:t xml:space="preserve"> + </w:t>
+      </w:r>
+      <w:r>
+        <w:rPr>
+          <w:rFonts w:ascii="Courier New" w:hAnsi="Courier New" w:cs="Courier New"/>
+        </w:rPr>
+        <w:t>1</w:t>
+      </w:r>
       <w:r>
         <w:rPr>
           <w:rFonts w:ascii="Courier New" w:hAnsi="Courier New" w:cs="Courier New"/>
@@ -579,20 +1846,11 @@
         <w:t>)</w:t>
       </w:r>
       <w:r>
-        <w:br/>
-        <w:t>2. No knights can attack another</w:t>
-      </w:r>
-      <w:r>
-        <w:t xml:space="preserve"> (no 3x2, or 2x3 L shape)</w:t>
-      </w:r>
-      <w:r>
-        <w:br/>
-      </w:r>
-      <w:r>
-        <w:rPr>
-          <w:rFonts w:ascii="Courier New" w:hAnsi="Courier New" w:cs="Courier New"/>
-        </w:rPr>
-        <w:t xml:space="preserve">      2a. K</w:t>
+        <w:rPr>
+          <w:rFonts w:ascii="Courier New" w:hAnsi="Courier New" w:cs="Courier New"/>
+        </w:rPr>
+        <w:br/>
+        <w:t xml:space="preserve">      2f. K</w:t>
       </w:r>
       <w:r>
         <w:rPr>
@@ -618,7 +1876,14 @@
         <w:rPr>
           <w:rFonts w:ascii="Courier New" w:hAnsi="Courier New" w:cs="Courier New"/>
         </w:rPr>
-        <w:t>, y</w:t>
+        <w:t xml:space="preserve">, </w:t>
+      </w:r>
+      <w:proofErr w:type="spellStart"/>
+      <w:r>
+        <w:rPr>
+          <w:rFonts w:ascii="Courier New" w:hAnsi="Courier New" w:cs="Courier New"/>
+        </w:rPr>
+        <w:t>y</w:t>
       </w:r>
       <w:r>
         <w:rPr>
@@ -627,11 +1892,19 @@
         </w:rPr>
         <w:t>a</w:t>
       </w:r>
-      <w:r>
-        <w:rPr>
-          <w:rFonts w:ascii="Courier New" w:hAnsi="Courier New" w:cs="Courier New"/>
-        </w:rPr>
-        <w:t>) ≠ K</w:t>
+      <w:proofErr w:type="spellEnd"/>
+      <w:r>
+        <w:rPr>
+          <w:rFonts w:ascii="Courier New" w:hAnsi="Courier New" w:cs="Courier New"/>
+        </w:rPr>
+        <w:t xml:space="preserve">) ≠ </w:t>
+      </w:r>
+      <w:proofErr w:type="spellStart"/>
+      <w:r>
+        <w:rPr>
+          <w:rFonts w:ascii="Courier New" w:hAnsi="Courier New" w:cs="Courier New"/>
+        </w:rPr>
+        <w:t>K</w:t>
       </w:r>
       <w:r>
         <w:rPr>
@@ -640,6 +1913,7 @@
         </w:rPr>
         <w:t>b</w:t>
       </w:r>
+      <w:proofErr w:type="spellEnd"/>
       <w:r>
         <w:rPr>
           <w:rFonts w:ascii="Courier New" w:hAnsi="Courier New" w:cs="Courier New"/>
@@ -657,7 +1931,20 @@
         <w:rPr>
           <w:rFonts w:ascii="Courier New" w:hAnsi="Courier New" w:cs="Courier New"/>
         </w:rPr>
-        <w:t>+ 1, y</w:t>
+        <w:t>- 2</w:t>
+      </w:r>
+      <w:r>
+        <w:rPr>
+          <w:rFonts w:ascii="Courier New" w:hAnsi="Courier New" w:cs="Courier New"/>
+        </w:rPr>
+        <w:t xml:space="preserve">, </w:t>
+      </w:r>
+      <w:proofErr w:type="spellStart"/>
+      <w:r>
+        <w:rPr>
+          <w:rFonts w:ascii="Courier New" w:hAnsi="Courier New" w:cs="Courier New"/>
+        </w:rPr>
+        <w:t>y</w:t>
       </w:r>
       <w:r>
         <w:rPr>
@@ -666,18 +1953,43 @@
         </w:rPr>
         <w:t>a</w:t>
       </w:r>
-      <w:r>
-        <w:rPr>
-          <w:rFonts w:ascii="Courier New" w:hAnsi="Courier New" w:cs="Courier New"/>
-        </w:rPr>
-        <w:t xml:space="preserve"> + 2)</w:t>
-      </w:r>
-      <w:r>
-        <w:rPr>
-          <w:rFonts w:ascii="Courier New" w:hAnsi="Courier New" w:cs="Courier New"/>
-        </w:rPr>
-        <w:br/>
-        <w:t xml:space="preserve">      2b. K</w:t>
+      <w:proofErr w:type="spellEnd"/>
+      <w:r>
+        <w:rPr>
+          <w:rFonts w:ascii="Courier New" w:hAnsi="Courier New" w:cs="Courier New"/>
+        </w:rPr>
+        <w:t xml:space="preserve"> </w:t>
+      </w:r>
+      <w:r>
+        <w:rPr>
+          <w:rFonts w:ascii="Courier New" w:hAnsi="Courier New" w:cs="Courier New"/>
+        </w:rPr>
+        <w:t>+</w:t>
+      </w:r>
+      <w:r>
+        <w:rPr>
+          <w:rFonts w:ascii="Courier New" w:hAnsi="Courier New" w:cs="Courier New"/>
+        </w:rPr>
+        <w:t xml:space="preserve"> </w:t>
+      </w:r>
+      <w:r>
+        <w:rPr>
+          <w:rFonts w:ascii="Courier New" w:hAnsi="Courier New" w:cs="Courier New"/>
+        </w:rPr>
+        <w:t>1</w:t>
+      </w:r>
+      <w:r>
+        <w:rPr>
+          <w:rFonts w:ascii="Courier New" w:hAnsi="Courier New" w:cs="Courier New"/>
+        </w:rPr>
+        <w:t>)</w:t>
+      </w:r>
+      <w:r>
+        <w:rPr>
+          <w:rFonts w:ascii="Courier New" w:hAnsi="Courier New" w:cs="Courier New"/>
+        </w:rPr>
+        <w:br/>
+        <w:t xml:space="preserve">      2g. K</w:t>
       </w:r>
       <w:r>
         <w:rPr>
@@ -703,7 +2015,14 @@
         <w:rPr>
           <w:rFonts w:ascii="Courier New" w:hAnsi="Courier New" w:cs="Courier New"/>
         </w:rPr>
-        <w:t>, y</w:t>
+        <w:t xml:space="preserve">, </w:t>
+      </w:r>
+      <w:proofErr w:type="spellStart"/>
+      <w:r>
+        <w:rPr>
+          <w:rFonts w:ascii="Courier New" w:hAnsi="Courier New" w:cs="Courier New"/>
+        </w:rPr>
+        <w:t>y</w:t>
       </w:r>
       <w:r>
         <w:rPr>
@@ -712,11 +2031,19 @@
         </w:rPr>
         <w:t>a</w:t>
       </w:r>
-      <w:r>
-        <w:rPr>
-          <w:rFonts w:ascii="Courier New" w:hAnsi="Courier New" w:cs="Courier New"/>
-        </w:rPr>
-        <w:t>) ≠ K</w:t>
+      <w:proofErr w:type="spellEnd"/>
+      <w:r>
+        <w:rPr>
+          <w:rFonts w:ascii="Courier New" w:hAnsi="Courier New" w:cs="Courier New"/>
+        </w:rPr>
+        <w:t xml:space="preserve">) ≠ </w:t>
+      </w:r>
+      <w:proofErr w:type="spellStart"/>
+      <w:r>
+        <w:rPr>
+          <w:rFonts w:ascii="Courier New" w:hAnsi="Courier New" w:cs="Courier New"/>
+        </w:rPr>
+        <w:t>K</w:t>
       </w:r>
       <w:r>
         <w:rPr>
@@ -725,6 +2052,7 @@
         </w:rPr>
         <w:t>b</w:t>
       </w:r>
+      <w:proofErr w:type="spellEnd"/>
       <w:r>
         <w:rPr>
           <w:rFonts w:ascii="Courier New" w:hAnsi="Courier New" w:cs="Courier New"/>
@@ -742,7 +2070,26 @@
         <w:rPr>
           <w:rFonts w:ascii="Courier New" w:hAnsi="Courier New" w:cs="Courier New"/>
         </w:rPr>
-        <w:t>- 1, y</w:t>
+        <w:t xml:space="preserve">+ </w:t>
+      </w:r>
+      <w:r>
+        <w:rPr>
+          <w:rFonts w:ascii="Courier New" w:hAnsi="Courier New" w:cs="Courier New"/>
+        </w:rPr>
+        <w:t>2</w:t>
+      </w:r>
+      <w:r>
+        <w:rPr>
+          <w:rFonts w:ascii="Courier New" w:hAnsi="Courier New" w:cs="Courier New"/>
+        </w:rPr>
+        <w:t xml:space="preserve">, </w:t>
+      </w:r>
+      <w:proofErr w:type="spellStart"/>
+      <w:r>
+        <w:rPr>
+          <w:rFonts w:ascii="Courier New" w:hAnsi="Courier New" w:cs="Courier New"/>
+        </w:rPr>
+        <w:t>y</w:t>
       </w:r>
       <w:r>
         <w:rPr>
@@ -751,18 +2098,43 @@
         </w:rPr>
         <w:t>a</w:t>
       </w:r>
-      <w:r>
-        <w:rPr>
-          <w:rFonts w:ascii="Courier New" w:hAnsi="Courier New" w:cs="Courier New"/>
-        </w:rPr>
-        <w:t xml:space="preserve"> + 2)</w:t>
-      </w:r>
-      <w:r>
-        <w:rPr>
-          <w:rFonts w:ascii="Courier New" w:hAnsi="Courier New" w:cs="Courier New"/>
-        </w:rPr>
-        <w:br/>
-        <w:t xml:space="preserve">      2c. K</w:t>
+      <w:proofErr w:type="spellEnd"/>
+      <w:r>
+        <w:rPr>
+          <w:rFonts w:ascii="Courier New" w:hAnsi="Courier New" w:cs="Courier New"/>
+        </w:rPr>
+        <w:t xml:space="preserve"> </w:t>
+      </w:r>
+      <w:r>
+        <w:rPr>
+          <w:rFonts w:ascii="Courier New" w:hAnsi="Courier New" w:cs="Courier New"/>
+        </w:rPr>
+        <w:t>-</w:t>
+      </w:r>
+      <w:r>
+        <w:rPr>
+          <w:rFonts w:ascii="Courier New" w:hAnsi="Courier New" w:cs="Courier New"/>
+        </w:rPr>
+        <w:t xml:space="preserve"> </w:t>
+      </w:r>
+      <w:r>
+        <w:rPr>
+          <w:rFonts w:ascii="Courier New" w:hAnsi="Courier New" w:cs="Courier New"/>
+        </w:rPr>
+        <w:t>1</w:t>
+      </w:r>
+      <w:r>
+        <w:rPr>
+          <w:rFonts w:ascii="Courier New" w:hAnsi="Courier New" w:cs="Courier New"/>
+        </w:rPr>
+        <w:t>)</w:t>
+      </w:r>
+      <w:r>
+        <w:rPr>
+          <w:rFonts w:ascii="Courier New" w:hAnsi="Courier New" w:cs="Courier New"/>
+        </w:rPr>
+        <w:br/>
+        <w:t xml:space="preserve">      2h. K</w:t>
       </w:r>
       <w:r>
         <w:rPr>
@@ -788,7 +2160,14 @@
         <w:rPr>
           <w:rFonts w:ascii="Courier New" w:hAnsi="Courier New" w:cs="Courier New"/>
         </w:rPr>
-        <w:t>, y</w:t>
+        <w:t xml:space="preserve">, </w:t>
+      </w:r>
+      <w:proofErr w:type="spellStart"/>
+      <w:r>
+        <w:rPr>
+          <w:rFonts w:ascii="Courier New" w:hAnsi="Courier New" w:cs="Courier New"/>
+        </w:rPr>
+        <w:t>y</w:t>
       </w:r>
       <w:r>
         <w:rPr>
@@ -797,11 +2176,19 @@
         </w:rPr>
         <w:t>a</w:t>
       </w:r>
-      <w:r>
-        <w:rPr>
-          <w:rFonts w:ascii="Courier New" w:hAnsi="Courier New" w:cs="Courier New"/>
-        </w:rPr>
-        <w:t>) ≠ K</w:t>
+      <w:proofErr w:type="spellEnd"/>
+      <w:r>
+        <w:rPr>
+          <w:rFonts w:ascii="Courier New" w:hAnsi="Courier New" w:cs="Courier New"/>
+        </w:rPr>
+        <w:t xml:space="preserve">) ≠ </w:t>
+      </w:r>
+      <w:proofErr w:type="spellStart"/>
+      <w:r>
+        <w:rPr>
+          <w:rFonts w:ascii="Courier New" w:hAnsi="Courier New" w:cs="Courier New"/>
+        </w:rPr>
+        <w:t>K</w:t>
       </w:r>
       <w:r>
         <w:rPr>
@@ -810,6 +2197,7 @@
         </w:rPr>
         <w:t>b</w:t>
       </w:r>
+      <w:proofErr w:type="spellEnd"/>
       <w:r>
         <w:rPr>
           <w:rFonts w:ascii="Courier New" w:hAnsi="Courier New" w:cs="Courier New"/>
@@ -827,7 +2215,32 @@
         <w:rPr>
           <w:rFonts w:ascii="Courier New" w:hAnsi="Courier New" w:cs="Courier New"/>
         </w:rPr>
-        <w:t>+ 1, y</w:t>
+        <w:t>-</w:t>
+      </w:r>
+      <w:r>
+        <w:rPr>
+          <w:rFonts w:ascii="Courier New" w:hAnsi="Courier New" w:cs="Courier New"/>
+        </w:rPr>
+        <w:t xml:space="preserve"> </w:t>
+      </w:r>
+      <w:r>
+        <w:rPr>
+          <w:rFonts w:ascii="Courier New" w:hAnsi="Courier New" w:cs="Courier New"/>
+        </w:rPr>
+        <w:t>2</w:t>
+      </w:r>
+      <w:r>
+        <w:rPr>
+          <w:rFonts w:ascii="Courier New" w:hAnsi="Courier New" w:cs="Courier New"/>
+        </w:rPr>
+        <w:t xml:space="preserve">, </w:t>
+      </w:r>
+      <w:proofErr w:type="spellStart"/>
+      <w:r>
+        <w:rPr>
+          <w:rFonts w:ascii="Courier New" w:hAnsi="Courier New" w:cs="Courier New"/>
+        </w:rPr>
+        <w:t>y</w:t>
       </w:r>
       <w:r>
         <w:rPr>
@@ -836,539 +2249,7 @@
         </w:rPr>
         <w:t>a</w:t>
       </w:r>
-      <w:r>
-        <w:rPr>
-          <w:rFonts w:ascii="Courier New" w:hAnsi="Courier New" w:cs="Courier New"/>
-        </w:rPr>
-        <w:t xml:space="preserve"> - 2)</w:t>
-      </w:r>
-      <w:r>
-        <w:rPr>
-          <w:rFonts w:ascii="Courier New" w:hAnsi="Courier New" w:cs="Courier New"/>
-        </w:rPr>
-        <w:br/>
-        <w:t xml:space="preserve">      2d. K</w:t>
-      </w:r>
-      <w:r>
-        <w:rPr>
-          <w:rFonts w:ascii="Courier New" w:hAnsi="Courier New" w:cs="Courier New"/>
-          <w:vertAlign w:val="subscript"/>
-        </w:rPr>
-        <w:t>a</w:t>
-      </w:r>
-      <w:r>
-        <w:rPr>
-          <w:rFonts w:ascii="Courier New" w:hAnsi="Courier New" w:cs="Courier New"/>
-        </w:rPr>
-        <w:t xml:space="preserve"> (x</w:t>
-      </w:r>
-      <w:r>
-        <w:rPr>
-          <w:rFonts w:ascii="Courier New" w:hAnsi="Courier New" w:cs="Courier New"/>
-          <w:vertAlign w:val="subscript"/>
-        </w:rPr>
-        <w:t>a</w:t>
-      </w:r>
-      <w:r>
-        <w:rPr>
-          <w:rFonts w:ascii="Courier New" w:hAnsi="Courier New" w:cs="Courier New"/>
-        </w:rPr>
-        <w:t>, y</w:t>
-      </w:r>
-      <w:r>
-        <w:rPr>
-          <w:rFonts w:ascii="Courier New" w:hAnsi="Courier New" w:cs="Courier New"/>
-          <w:vertAlign w:val="subscript"/>
-        </w:rPr>
-        <w:t>a</w:t>
-      </w:r>
-      <w:r>
-        <w:rPr>
-          <w:rFonts w:ascii="Courier New" w:hAnsi="Courier New" w:cs="Courier New"/>
-        </w:rPr>
-        <w:t>) ≠ K</w:t>
-      </w:r>
-      <w:r>
-        <w:rPr>
-          <w:rFonts w:ascii="Courier New" w:hAnsi="Courier New" w:cs="Courier New"/>
-          <w:vertAlign w:val="subscript"/>
-        </w:rPr>
-        <w:t>b</w:t>
-      </w:r>
-      <w:r>
-        <w:rPr>
-          <w:rFonts w:ascii="Courier New" w:hAnsi="Courier New" w:cs="Courier New"/>
-        </w:rPr>
-        <w:t xml:space="preserve"> (x</w:t>
-      </w:r>
-      <w:r>
-        <w:rPr>
-          <w:rFonts w:ascii="Courier New" w:hAnsi="Courier New" w:cs="Courier New"/>
-          <w:vertAlign w:val="subscript"/>
-        </w:rPr>
-        <w:t xml:space="preserve">a </w:t>
-      </w:r>
-      <w:r>
-        <w:rPr>
-          <w:rFonts w:ascii="Courier New" w:hAnsi="Courier New" w:cs="Courier New"/>
-        </w:rPr>
-        <w:t>- 1, y</w:t>
-      </w:r>
-      <w:r>
-        <w:rPr>
-          <w:rFonts w:ascii="Courier New" w:hAnsi="Courier New" w:cs="Courier New"/>
-          <w:vertAlign w:val="subscript"/>
-        </w:rPr>
-        <w:t>a</w:t>
-      </w:r>
-      <w:r>
-        <w:rPr>
-          <w:rFonts w:ascii="Courier New" w:hAnsi="Courier New" w:cs="Courier New"/>
-        </w:rPr>
-        <w:t xml:space="preserve"> - 2)</w:t>
-      </w:r>
-      <w:r>
-        <w:rPr>
-          <w:rFonts w:ascii="Courier New" w:hAnsi="Courier New" w:cs="Courier New"/>
-        </w:rPr>
-        <w:br/>
-        <w:t xml:space="preserve">      2e. K</w:t>
-      </w:r>
-      <w:r>
-        <w:rPr>
-          <w:rFonts w:ascii="Courier New" w:hAnsi="Courier New" w:cs="Courier New"/>
-          <w:vertAlign w:val="subscript"/>
-        </w:rPr>
-        <w:t>a</w:t>
-      </w:r>
-      <w:r>
-        <w:rPr>
-          <w:rFonts w:ascii="Courier New" w:hAnsi="Courier New" w:cs="Courier New"/>
-        </w:rPr>
-        <w:t xml:space="preserve"> (x</w:t>
-      </w:r>
-      <w:r>
-        <w:rPr>
-          <w:rFonts w:ascii="Courier New" w:hAnsi="Courier New" w:cs="Courier New"/>
-          <w:vertAlign w:val="subscript"/>
-        </w:rPr>
-        <w:t>a</w:t>
-      </w:r>
-      <w:r>
-        <w:rPr>
-          <w:rFonts w:ascii="Courier New" w:hAnsi="Courier New" w:cs="Courier New"/>
-        </w:rPr>
-        <w:t>, y</w:t>
-      </w:r>
-      <w:r>
-        <w:rPr>
-          <w:rFonts w:ascii="Courier New" w:hAnsi="Courier New" w:cs="Courier New"/>
-          <w:vertAlign w:val="subscript"/>
-        </w:rPr>
-        <w:t>a</w:t>
-      </w:r>
-      <w:r>
-        <w:rPr>
-          <w:rFonts w:ascii="Courier New" w:hAnsi="Courier New" w:cs="Courier New"/>
-        </w:rPr>
-        <w:t>) ≠ K</w:t>
-      </w:r>
-      <w:r>
-        <w:rPr>
-          <w:rFonts w:ascii="Courier New" w:hAnsi="Courier New" w:cs="Courier New"/>
-          <w:vertAlign w:val="subscript"/>
-        </w:rPr>
-        <w:t>b</w:t>
-      </w:r>
-      <w:r>
-        <w:rPr>
-          <w:rFonts w:ascii="Courier New" w:hAnsi="Courier New" w:cs="Courier New"/>
-        </w:rPr>
-        <w:t xml:space="preserve"> (x</w:t>
-      </w:r>
-      <w:r>
-        <w:rPr>
-          <w:rFonts w:ascii="Courier New" w:hAnsi="Courier New" w:cs="Courier New"/>
-          <w:vertAlign w:val="subscript"/>
-        </w:rPr>
-        <w:t xml:space="preserve">a </w:t>
-      </w:r>
-      <w:r>
-        <w:rPr>
-          <w:rFonts w:ascii="Courier New" w:hAnsi="Courier New" w:cs="Courier New"/>
-        </w:rPr>
-        <w:t xml:space="preserve">+ </w:t>
-      </w:r>
-      <w:r>
-        <w:rPr>
-          <w:rFonts w:ascii="Courier New" w:hAnsi="Courier New" w:cs="Courier New"/>
-        </w:rPr>
-        <w:t>2</w:t>
-      </w:r>
-      <w:r>
-        <w:rPr>
-          <w:rFonts w:ascii="Courier New" w:hAnsi="Courier New" w:cs="Courier New"/>
-        </w:rPr>
-        <w:t>, y</w:t>
-      </w:r>
-      <w:r>
-        <w:rPr>
-          <w:rFonts w:ascii="Courier New" w:hAnsi="Courier New" w:cs="Courier New"/>
-          <w:vertAlign w:val="subscript"/>
-        </w:rPr>
-        <w:t>a</w:t>
-      </w:r>
-      <w:r>
-        <w:rPr>
-          <w:rFonts w:ascii="Courier New" w:hAnsi="Courier New" w:cs="Courier New"/>
-        </w:rPr>
-        <w:t xml:space="preserve"> + </w:t>
-      </w:r>
-      <w:r>
-        <w:rPr>
-          <w:rFonts w:ascii="Courier New" w:hAnsi="Courier New" w:cs="Courier New"/>
-        </w:rPr>
-        <w:t>1</w:t>
-      </w:r>
-      <w:r>
-        <w:rPr>
-          <w:rFonts w:ascii="Courier New" w:hAnsi="Courier New" w:cs="Courier New"/>
-        </w:rPr>
-        <w:t>)</w:t>
-      </w:r>
-      <w:r>
-        <w:rPr>
-          <w:rFonts w:ascii="Courier New" w:hAnsi="Courier New" w:cs="Courier New"/>
-        </w:rPr>
-        <w:br/>
-        <w:t xml:space="preserve">      2f. K</w:t>
-      </w:r>
-      <w:r>
-        <w:rPr>
-          <w:rFonts w:ascii="Courier New" w:hAnsi="Courier New" w:cs="Courier New"/>
-          <w:vertAlign w:val="subscript"/>
-        </w:rPr>
-        <w:t>a</w:t>
-      </w:r>
-      <w:r>
-        <w:rPr>
-          <w:rFonts w:ascii="Courier New" w:hAnsi="Courier New" w:cs="Courier New"/>
-        </w:rPr>
-        <w:t xml:space="preserve"> (x</w:t>
-      </w:r>
-      <w:r>
-        <w:rPr>
-          <w:rFonts w:ascii="Courier New" w:hAnsi="Courier New" w:cs="Courier New"/>
-          <w:vertAlign w:val="subscript"/>
-        </w:rPr>
-        <w:t>a</w:t>
-      </w:r>
-      <w:r>
-        <w:rPr>
-          <w:rFonts w:ascii="Courier New" w:hAnsi="Courier New" w:cs="Courier New"/>
-        </w:rPr>
-        <w:t>, y</w:t>
-      </w:r>
-      <w:r>
-        <w:rPr>
-          <w:rFonts w:ascii="Courier New" w:hAnsi="Courier New" w:cs="Courier New"/>
-          <w:vertAlign w:val="subscript"/>
-        </w:rPr>
-        <w:t>a</w:t>
-      </w:r>
-      <w:r>
-        <w:rPr>
-          <w:rFonts w:ascii="Courier New" w:hAnsi="Courier New" w:cs="Courier New"/>
-        </w:rPr>
-        <w:t>) ≠ K</w:t>
-      </w:r>
-      <w:r>
-        <w:rPr>
-          <w:rFonts w:ascii="Courier New" w:hAnsi="Courier New" w:cs="Courier New"/>
-          <w:vertAlign w:val="subscript"/>
-        </w:rPr>
-        <w:t>b</w:t>
-      </w:r>
-      <w:r>
-        <w:rPr>
-          <w:rFonts w:ascii="Courier New" w:hAnsi="Courier New" w:cs="Courier New"/>
-        </w:rPr>
-        <w:t xml:space="preserve"> (x</w:t>
-      </w:r>
-      <w:r>
-        <w:rPr>
-          <w:rFonts w:ascii="Courier New" w:hAnsi="Courier New" w:cs="Courier New"/>
-          <w:vertAlign w:val="subscript"/>
-        </w:rPr>
-        <w:t xml:space="preserve">a </w:t>
-      </w:r>
-      <w:r>
-        <w:rPr>
-          <w:rFonts w:ascii="Courier New" w:hAnsi="Courier New" w:cs="Courier New"/>
-        </w:rPr>
-        <w:t>- 2</w:t>
-      </w:r>
-      <w:r>
-        <w:rPr>
-          <w:rFonts w:ascii="Courier New" w:hAnsi="Courier New" w:cs="Courier New"/>
-        </w:rPr>
-        <w:t>, y</w:t>
-      </w:r>
-      <w:r>
-        <w:rPr>
-          <w:rFonts w:ascii="Courier New" w:hAnsi="Courier New" w:cs="Courier New"/>
-          <w:vertAlign w:val="subscript"/>
-        </w:rPr>
-        <w:t>a</w:t>
-      </w:r>
-      <w:r>
-        <w:rPr>
-          <w:rFonts w:ascii="Courier New" w:hAnsi="Courier New" w:cs="Courier New"/>
-        </w:rPr>
-        <w:t xml:space="preserve"> </w:t>
-      </w:r>
-      <w:r>
-        <w:rPr>
-          <w:rFonts w:ascii="Courier New" w:hAnsi="Courier New" w:cs="Courier New"/>
-        </w:rPr>
-        <w:t>+</w:t>
-      </w:r>
-      <w:r>
-        <w:rPr>
-          <w:rFonts w:ascii="Courier New" w:hAnsi="Courier New" w:cs="Courier New"/>
-        </w:rPr>
-        <w:t xml:space="preserve"> </w:t>
-      </w:r>
-      <w:r>
-        <w:rPr>
-          <w:rFonts w:ascii="Courier New" w:hAnsi="Courier New" w:cs="Courier New"/>
-        </w:rPr>
-        <w:t>1</w:t>
-      </w:r>
-      <w:r>
-        <w:rPr>
-          <w:rFonts w:ascii="Courier New" w:hAnsi="Courier New" w:cs="Courier New"/>
-        </w:rPr>
-        <w:t>)</w:t>
-      </w:r>
-      <w:r>
-        <w:rPr>
-          <w:rFonts w:ascii="Courier New" w:hAnsi="Courier New" w:cs="Courier New"/>
-        </w:rPr>
-        <w:br/>
-        <w:t xml:space="preserve">      2g. K</w:t>
-      </w:r>
-      <w:r>
-        <w:rPr>
-          <w:rFonts w:ascii="Courier New" w:hAnsi="Courier New" w:cs="Courier New"/>
-          <w:vertAlign w:val="subscript"/>
-        </w:rPr>
-        <w:t>a</w:t>
-      </w:r>
-      <w:r>
-        <w:rPr>
-          <w:rFonts w:ascii="Courier New" w:hAnsi="Courier New" w:cs="Courier New"/>
-        </w:rPr>
-        <w:t xml:space="preserve"> (x</w:t>
-      </w:r>
-      <w:r>
-        <w:rPr>
-          <w:rFonts w:ascii="Courier New" w:hAnsi="Courier New" w:cs="Courier New"/>
-          <w:vertAlign w:val="subscript"/>
-        </w:rPr>
-        <w:t>a</w:t>
-      </w:r>
-      <w:r>
-        <w:rPr>
-          <w:rFonts w:ascii="Courier New" w:hAnsi="Courier New" w:cs="Courier New"/>
-        </w:rPr>
-        <w:t>, y</w:t>
-      </w:r>
-      <w:r>
-        <w:rPr>
-          <w:rFonts w:ascii="Courier New" w:hAnsi="Courier New" w:cs="Courier New"/>
-          <w:vertAlign w:val="subscript"/>
-        </w:rPr>
-        <w:t>a</w:t>
-      </w:r>
-      <w:r>
-        <w:rPr>
-          <w:rFonts w:ascii="Courier New" w:hAnsi="Courier New" w:cs="Courier New"/>
-        </w:rPr>
-        <w:t>) ≠ K</w:t>
-      </w:r>
-      <w:r>
-        <w:rPr>
-          <w:rFonts w:ascii="Courier New" w:hAnsi="Courier New" w:cs="Courier New"/>
-          <w:vertAlign w:val="subscript"/>
-        </w:rPr>
-        <w:t>b</w:t>
-      </w:r>
-      <w:r>
-        <w:rPr>
-          <w:rFonts w:ascii="Courier New" w:hAnsi="Courier New" w:cs="Courier New"/>
-        </w:rPr>
-        <w:t xml:space="preserve"> (x</w:t>
-      </w:r>
-      <w:r>
-        <w:rPr>
-          <w:rFonts w:ascii="Courier New" w:hAnsi="Courier New" w:cs="Courier New"/>
-          <w:vertAlign w:val="subscript"/>
-        </w:rPr>
-        <w:t xml:space="preserve">a </w:t>
-      </w:r>
-      <w:r>
-        <w:rPr>
-          <w:rFonts w:ascii="Courier New" w:hAnsi="Courier New" w:cs="Courier New"/>
-        </w:rPr>
-        <w:t xml:space="preserve">+ </w:t>
-      </w:r>
-      <w:r>
-        <w:rPr>
-          <w:rFonts w:ascii="Courier New" w:hAnsi="Courier New" w:cs="Courier New"/>
-        </w:rPr>
-        <w:t>2</w:t>
-      </w:r>
-      <w:r>
-        <w:rPr>
-          <w:rFonts w:ascii="Courier New" w:hAnsi="Courier New" w:cs="Courier New"/>
-        </w:rPr>
-        <w:t>, y</w:t>
-      </w:r>
-      <w:r>
-        <w:rPr>
-          <w:rFonts w:ascii="Courier New" w:hAnsi="Courier New" w:cs="Courier New"/>
-          <w:vertAlign w:val="subscript"/>
-        </w:rPr>
-        <w:t>a</w:t>
-      </w:r>
-      <w:r>
-        <w:rPr>
-          <w:rFonts w:ascii="Courier New" w:hAnsi="Courier New" w:cs="Courier New"/>
-        </w:rPr>
-        <w:t xml:space="preserve"> </w:t>
-      </w:r>
-      <w:r>
-        <w:rPr>
-          <w:rFonts w:ascii="Courier New" w:hAnsi="Courier New" w:cs="Courier New"/>
-        </w:rPr>
-        <w:t>-</w:t>
-      </w:r>
-      <w:r>
-        <w:rPr>
-          <w:rFonts w:ascii="Courier New" w:hAnsi="Courier New" w:cs="Courier New"/>
-        </w:rPr>
-        <w:t xml:space="preserve"> </w:t>
-      </w:r>
-      <w:r>
-        <w:rPr>
-          <w:rFonts w:ascii="Courier New" w:hAnsi="Courier New" w:cs="Courier New"/>
-        </w:rPr>
-        <w:t>1</w:t>
-      </w:r>
-      <w:r>
-        <w:rPr>
-          <w:rFonts w:ascii="Courier New" w:hAnsi="Courier New" w:cs="Courier New"/>
-        </w:rPr>
-        <w:t>)</w:t>
-      </w:r>
-      <w:r>
-        <w:rPr>
-          <w:rFonts w:ascii="Courier New" w:hAnsi="Courier New" w:cs="Courier New"/>
-        </w:rPr>
-        <w:br/>
-        <w:t xml:space="preserve">      2h. K</w:t>
-      </w:r>
-      <w:r>
-        <w:rPr>
-          <w:rFonts w:ascii="Courier New" w:hAnsi="Courier New" w:cs="Courier New"/>
-          <w:vertAlign w:val="subscript"/>
-        </w:rPr>
-        <w:t>a</w:t>
-      </w:r>
-      <w:r>
-        <w:rPr>
-          <w:rFonts w:ascii="Courier New" w:hAnsi="Courier New" w:cs="Courier New"/>
-        </w:rPr>
-        <w:t xml:space="preserve"> (x</w:t>
-      </w:r>
-      <w:r>
-        <w:rPr>
-          <w:rFonts w:ascii="Courier New" w:hAnsi="Courier New" w:cs="Courier New"/>
-          <w:vertAlign w:val="subscript"/>
-        </w:rPr>
-        <w:t>a</w:t>
-      </w:r>
-      <w:r>
-        <w:rPr>
-          <w:rFonts w:ascii="Courier New" w:hAnsi="Courier New" w:cs="Courier New"/>
-        </w:rPr>
-        <w:t>, y</w:t>
-      </w:r>
-      <w:r>
-        <w:rPr>
-          <w:rFonts w:ascii="Courier New" w:hAnsi="Courier New" w:cs="Courier New"/>
-          <w:vertAlign w:val="subscript"/>
-        </w:rPr>
-        <w:t>a</w:t>
-      </w:r>
-      <w:r>
-        <w:rPr>
-          <w:rFonts w:ascii="Courier New" w:hAnsi="Courier New" w:cs="Courier New"/>
-        </w:rPr>
-        <w:t>) ≠ K</w:t>
-      </w:r>
-      <w:r>
-        <w:rPr>
-          <w:rFonts w:ascii="Courier New" w:hAnsi="Courier New" w:cs="Courier New"/>
-          <w:vertAlign w:val="subscript"/>
-        </w:rPr>
-        <w:t>b</w:t>
-      </w:r>
-      <w:r>
-        <w:rPr>
-          <w:rFonts w:ascii="Courier New" w:hAnsi="Courier New" w:cs="Courier New"/>
-        </w:rPr>
-        <w:t xml:space="preserve"> (x</w:t>
-      </w:r>
-      <w:r>
-        <w:rPr>
-          <w:rFonts w:ascii="Courier New" w:hAnsi="Courier New" w:cs="Courier New"/>
-          <w:vertAlign w:val="subscript"/>
-        </w:rPr>
-        <w:t xml:space="preserve">a </w:t>
-      </w:r>
-      <w:r>
-        <w:rPr>
-          <w:rFonts w:ascii="Courier New" w:hAnsi="Courier New" w:cs="Courier New"/>
-        </w:rPr>
-        <w:t>-</w:t>
-      </w:r>
-      <w:r>
-        <w:rPr>
-          <w:rFonts w:ascii="Courier New" w:hAnsi="Courier New" w:cs="Courier New"/>
-        </w:rPr>
-        <w:t xml:space="preserve"> </w:t>
-      </w:r>
-      <w:r>
-        <w:rPr>
-          <w:rFonts w:ascii="Courier New" w:hAnsi="Courier New" w:cs="Courier New"/>
-        </w:rPr>
-        <w:t>2</w:t>
-      </w:r>
-      <w:r>
-        <w:rPr>
-          <w:rFonts w:ascii="Courier New" w:hAnsi="Courier New" w:cs="Courier New"/>
-        </w:rPr>
-        <w:t>, y</w:t>
-      </w:r>
-      <w:r>
-        <w:rPr>
-          <w:rFonts w:ascii="Courier New" w:hAnsi="Courier New" w:cs="Courier New"/>
-          <w:vertAlign w:val="subscript"/>
-        </w:rPr>
-        <w:t>a</w:t>
-      </w:r>
+      <w:proofErr w:type="spellEnd"/>
       <w:r>
         <w:rPr>
           <w:rFonts w:ascii="Courier New" w:hAnsi="Courier New" w:cs="Courier New"/>
@@ -1433,38 +2314,61 @@
     </w:p>
     <w:p>
       <w:r>
-        <w:t>Here I would utilize the ACTIONS function, which would return all possible board states that a knight can presently be placed without conflicts.</w:t>
-      </w:r>
-      <w:r>
-        <w:br/>
-        <w:t>The RESULT function would be a function that only returns a new board state after a knight is placed.</w:t>
-      </w:r>
-      <w:r>
-        <w:br/>
-        <w:t>The objective function would have to prioritize the maximum number of knights possible within the board space provided by “n”, until we reach the desired number of knights “</w:t>
-      </w:r>
-      <w:r>
-        <w:rPr>
-          <w:b/>
-          <w:bCs/>
-        </w:rPr>
-        <w:t>k</w:t>
-      </w:r>
-      <w:r>
-        <w:t>”.</w:t>
-      </w:r>
-      <w:r>
-        <w:br/>
-        <w:t>Possibly stupidly, I would initialize the function by randomly placing all required knights, checking if we are in goal state, then proceeding to move the knights one at a time, prioritizing those with the highest number of conflicts, then rechecking, rinse and repeate.</w:t>
-      </w:r>
-      <w:r>
-        <w:br/>
-      </w:r>
-    </w:p>
-    <w:p/>
-    <w:p>
-      <w:r>
-        <w:lastRenderedPageBreak/>
+        <w:t>ACTIONS:</w:t>
+      </w:r>
+      <w:r>
+        <w:br/>
+        <w:t>Function to return all possible actions (permitted within the current board state) where we adjust all knights currently on the board.</w:t>
+      </w:r>
+    </w:p>
+    <w:p>
+      <w:r>
+        <w:t>F(</w:t>
+      </w:r>
+      <w:proofErr w:type="spellStart"/>
+      <w:r>
+        <w:t>Curr_State</w:t>
+      </w:r>
+      <w:proofErr w:type="spellEnd"/>
+      <w:r>
+        <w:t>) = Tuple of all</w:t>
+      </w:r>
+      <w:r>
+        <w:t xml:space="preserve"> </w:t>
+      </w:r>
+      <w:r>
+        <w:t>possible states to be evaluated next where each knight moves in any possible direction by one. If only one knight is on the board, then return would be 4 board states, with the new coordinate of that one knight.</w:t>
+      </w:r>
+    </w:p>
+    <w:p>
+      <w:r>
+        <w:t>RESULT:</w:t>
+      </w:r>
+      <w:r>
+        <w:br/>
+        <w:t>Function to return a number for all number of attacks possible. This problem would be seeking 0 return for no attacks possible.</w:t>
+      </w:r>
+    </w:p>
+    <w:p>
+      <w:r>
+        <w:t>F(</w:t>
+      </w:r>
+      <w:proofErr w:type="spellStart"/>
+      <w:r>
+        <w:t>Evaluated_State</w:t>
+      </w:r>
+      <w:proofErr w:type="spellEnd"/>
+      <w:r>
+        <w:t>) = Number of attacks all knights are capable of against another knight.</w:t>
+      </w:r>
+    </w:p>
+    <w:p>
+      <w:r>
+        <w:t>Using these two functions, I would start with a randomized initial state, then pick a new state based off feeding the ACTIONS function the current board state, then picking the best (or first best if multiple have the same score) from the result of all returned actions. This would repeat on a loop until the RESULT function of the current game state returns 0.</w:t>
+      </w:r>
+    </w:p>
+    <w:p>
+      <w:r>
         <w:t>Problem 3:</w:t>
       </w:r>
     </w:p>
@@ -1595,6 +2499,7 @@
         <w:spacing w:after="0"/>
       </w:pPr>
       <w:r>
+        <w:lastRenderedPageBreak/>
         <w:t>Kit Kats are eaten in the yellow house.</w:t>
       </w:r>
     </w:p>
@@ -1739,11 +2644,6 @@
           <w:rFonts w:ascii="Courier New" w:hAnsi="Courier New" w:cs="Courier New"/>
         </w:rPr>
         <w:br/>
-      </w:r>
-      <w:r>
-        <w:rPr>
-          <w:rFonts w:ascii="Courier New" w:hAnsi="Courier New" w:cs="Courier New"/>
-        </w:rPr>
         <w:t xml:space="preserve">Englishman </w:t>
       </w:r>
       <w:r>
@@ -1751,11 +2651,6 @@
           <w:rFonts w:ascii="Courier New" w:hAnsi="Courier New" w:cs="Courier New"/>
         </w:rPr>
         <w:br/>
-      </w:r>
-      <w:r>
-        <w:rPr>
-          <w:rFonts w:ascii="Courier New" w:hAnsi="Courier New" w:cs="Courier New"/>
-        </w:rPr>
         <w:t>Spaniard</w:t>
       </w:r>
       <w:r>
@@ -1763,11 +2658,6 @@
           <w:rFonts w:ascii="Courier New" w:hAnsi="Courier New" w:cs="Courier New"/>
         </w:rPr>
         <w:br/>
-      </w:r>
-      <w:r>
-        <w:rPr>
-          <w:rFonts w:ascii="Courier New" w:hAnsi="Courier New" w:cs="Courier New"/>
-        </w:rPr>
         <w:t>Norwegian</w:t>
       </w:r>
       <w:r>
@@ -1775,11 +2665,6 @@
           <w:rFonts w:ascii="Courier New" w:hAnsi="Courier New" w:cs="Courier New"/>
         </w:rPr>
         <w:br/>
-      </w:r>
-      <w:r>
-        <w:rPr>
-          <w:rFonts w:ascii="Courier New" w:hAnsi="Courier New" w:cs="Courier New"/>
-        </w:rPr>
         <w:t>Ukrainian</w:t>
       </w:r>
       <w:r>
@@ -1787,11 +2672,6 @@
           <w:rFonts w:ascii="Courier New" w:hAnsi="Courier New" w:cs="Courier New"/>
         </w:rPr>
         <w:br/>
-      </w:r>
-      <w:r>
-        <w:rPr>
-          <w:rFonts w:ascii="Courier New" w:hAnsi="Courier New" w:cs="Courier New"/>
-        </w:rPr>
         <w:t>Japanese</w:t>
       </w:r>
     </w:p>
@@ -1819,11 +2699,6 @@
           <w:rFonts w:ascii="Courier New" w:hAnsi="Courier New" w:cs="Courier New"/>
         </w:rPr>
         <w:br/>
-      </w:r>
-      <w:r>
-        <w:rPr>
-          <w:rFonts w:ascii="Courier New" w:hAnsi="Courier New" w:cs="Courier New"/>
-        </w:rPr>
         <w:t>Green</w:t>
       </w:r>
       <w:r>
@@ -1831,11 +2706,6 @@
           <w:rFonts w:ascii="Courier New" w:hAnsi="Courier New" w:cs="Courier New"/>
         </w:rPr>
         <w:br/>
-      </w:r>
-      <w:r>
-        <w:rPr>
-          <w:rFonts w:ascii="Courier New" w:hAnsi="Courier New" w:cs="Courier New"/>
-        </w:rPr>
         <w:t>Ivory</w:t>
       </w:r>
       <w:r>
@@ -1843,173 +2713,139 @@
           <w:rFonts w:ascii="Courier New" w:hAnsi="Courier New" w:cs="Courier New"/>
         </w:rPr>
         <w:br/>
-      </w:r>
+        <w:t>Yellow</w:t>
+      </w:r>
+      <w:r>
+        <w:rPr>
+          <w:rFonts w:ascii="Courier New" w:hAnsi="Courier New" w:cs="Courier New"/>
+        </w:rPr>
+        <w:br/>
+        <w:t>Blue</w:t>
+      </w:r>
+    </w:p>
+    <w:p>
+      <w:pPr>
+        <w:rPr>
+          <w:rFonts w:ascii="Courier New" w:hAnsi="Courier New" w:cs="Courier New"/>
+        </w:rPr>
+      </w:pPr>
+      <w:r>
+        <w:rPr>
+          <w:rFonts w:ascii="Courier New" w:hAnsi="Courier New" w:cs="Courier New"/>
+        </w:rPr>
+        <w:t>Candy-</w:t>
+      </w:r>
+      <w:r>
+        <w:rPr>
+          <w:rFonts w:ascii="Courier New" w:hAnsi="Courier New" w:cs="Courier New"/>
+        </w:rPr>
+        <w:br/>
+      </w:r>
+      <w:proofErr w:type="spellStart"/>
+      <w:r>
+        <w:rPr>
+          <w:rFonts w:ascii="Courier New" w:hAnsi="Courier New" w:cs="Courier New"/>
+        </w:rPr>
+        <w:t>Hersheys</w:t>
+      </w:r>
+      <w:proofErr w:type="spellEnd"/>
+      <w:r>
+        <w:rPr>
+          <w:rFonts w:ascii="Courier New" w:hAnsi="Courier New" w:cs="Courier New"/>
+        </w:rPr>
+        <w:br/>
+      </w:r>
+      <w:proofErr w:type="spellStart"/>
+      <w:r>
+        <w:rPr>
+          <w:rFonts w:ascii="Courier New" w:hAnsi="Courier New" w:cs="Courier New"/>
+        </w:rPr>
+        <w:t>Kitkat</w:t>
+      </w:r>
+      <w:proofErr w:type="spellEnd"/>
+      <w:r>
+        <w:rPr>
+          <w:rFonts w:ascii="Courier New" w:hAnsi="Courier New" w:cs="Courier New"/>
+        </w:rPr>
+        <w:br/>
+        <w:t>Smarties</w:t>
+      </w:r>
+      <w:r>
+        <w:rPr>
+          <w:rFonts w:ascii="Courier New" w:hAnsi="Courier New" w:cs="Courier New"/>
+        </w:rPr>
+        <w:br/>
+        <w:t>Snickers</w:t>
+      </w:r>
+      <w:r>
+        <w:rPr>
+          <w:rFonts w:ascii="Courier New" w:hAnsi="Courier New" w:cs="Courier New"/>
+        </w:rPr>
+        <w:br/>
+      </w:r>
+      <w:proofErr w:type="spellStart"/>
+      <w:r>
+        <w:rPr>
+          <w:rFonts w:ascii="Courier New" w:hAnsi="Courier New" w:cs="Courier New"/>
+        </w:rPr>
+        <w:t>MilkyWay</w:t>
+      </w:r>
+      <w:proofErr w:type="spellEnd"/>
+    </w:p>
+    <w:p>
+      <w:pPr>
+        <w:rPr>
+          <w:rFonts w:ascii="Courier New" w:hAnsi="Courier New" w:cs="Courier New"/>
+        </w:rPr>
+      </w:pPr>
+      <w:r>
+        <w:rPr>
+          <w:rFonts w:ascii="Courier New" w:hAnsi="Courier New" w:cs="Courier New"/>
+        </w:rPr>
+        <w:t>Drinks-</w:t>
+      </w:r>
+      <w:r>
+        <w:rPr>
+          <w:rFonts w:ascii="Courier New" w:hAnsi="Courier New" w:cs="Courier New"/>
+        </w:rPr>
+        <w:br/>
+        <w:t>Orange Juice</w:t>
+      </w:r>
+      <w:r>
+        <w:rPr>
+          <w:rFonts w:ascii="Courier New" w:hAnsi="Courier New" w:cs="Courier New"/>
+        </w:rPr>
+        <w:br/>
+        <w:t>Coffee</w:t>
+      </w:r>
+      <w:r>
+        <w:rPr>
+          <w:rFonts w:ascii="Courier New" w:hAnsi="Courier New" w:cs="Courier New"/>
+        </w:rPr>
+        <w:br/>
+        <w:t>Tea</w:t>
+      </w:r>
+      <w:r>
+        <w:rPr>
+          <w:rFonts w:ascii="Courier New" w:hAnsi="Courier New" w:cs="Courier New"/>
+        </w:rPr>
+        <w:br/>
+        <w:t>Milk</w:t>
+      </w:r>
+      <w:r>
+        <w:rPr>
+          <w:rFonts w:ascii="Courier New" w:hAnsi="Courier New" w:cs="Courier New"/>
+        </w:rPr>
+        <w:br/>
+        <w:t>Water</w:t>
+      </w:r>
+    </w:p>
+    <w:p>
       <w:r>
         <w:rPr>
           <w:rFonts w:ascii="Courier New" w:hAnsi="Courier New" w:cs="Courier New"/>
         </w:rPr>
         <w:lastRenderedPageBreak/>
-        <w:t>Yellow</w:t>
-      </w:r>
-      <w:r>
-        <w:rPr>
-          <w:rFonts w:ascii="Courier New" w:hAnsi="Courier New" w:cs="Courier New"/>
-        </w:rPr>
-        <w:br/>
-      </w:r>
-      <w:r>
-        <w:rPr>
-          <w:rFonts w:ascii="Courier New" w:hAnsi="Courier New" w:cs="Courier New"/>
-        </w:rPr>
-        <w:t>Blue</w:t>
-      </w:r>
-    </w:p>
-    <w:p>
-      <w:pPr>
-        <w:rPr>
-          <w:rFonts w:ascii="Courier New" w:hAnsi="Courier New" w:cs="Courier New"/>
-        </w:rPr>
-      </w:pPr>
-      <w:r>
-        <w:rPr>
-          <w:rFonts w:ascii="Courier New" w:hAnsi="Courier New" w:cs="Courier New"/>
-        </w:rPr>
-        <w:t>Candy-</w:t>
-      </w:r>
-      <w:r>
-        <w:rPr>
-          <w:rFonts w:ascii="Courier New" w:hAnsi="Courier New" w:cs="Courier New"/>
-        </w:rPr>
-        <w:br/>
-      </w:r>
-      <w:r>
-        <w:rPr>
-          <w:rFonts w:ascii="Courier New" w:hAnsi="Courier New" w:cs="Courier New"/>
-        </w:rPr>
-        <w:t>Hersheys</w:t>
-      </w:r>
-      <w:r>
-        <w:rPr>
-          <w:rFonts w:ascii="Courier New" w:hAnsi="Courier New" w:cs="Courier New"/>
-        </w:rPr>
-        <w:br/>
-      </w:r>
-      <w:r>
-        <w:rPr>
-          <w:rFonts w:ascii="Courier New" w:hAnsi="Courier New" w:cs="Courier New"/>
-        </w:rPr>
-        <w:t>Kitkat</w:t>
-      </w:r>
-      <w:r>
-        <w:rPr>
-          <w:rFonts w:ascii="Courier New" w:hAnsi="Courier New" w:cs="Courier New"/>
-        </w:rPr>
-        <w:br/>
-      </w:r>
-      <w:r>
-        <w:rPr>
-          <w:rFonts w:ascii="Courier New" w:hAnsi="Courier New" w:cs="Courier New"/>
-        </w:rPr>
-        <w:t>Smarties</w:t>
-      </w:r>
-      <w:r>
-        <w:rPr>
-          <w:rFonts w:ascii="Courier New" w:hAnsi="Courier New" w:cs="Courier New"/>
-        </w:rPr>
-        <w:br/>
-      </w:r>
-      <w:r>
-        <w:rPr>
-          <w:rFonts w:ascii="Courier New" w:hAnsi="Courier New" w:cs="Courier New"/>
-        </w:rPr>
-        <w:t>Snickers</w:t>
-      </w:r>
-      <w:r>
-        <w:rPr>
-          <w:rFonts w:ascii="Courier New" w:hAnsi="Courier New" w:cs="Courier New"/>
-        </w:rPr>
-        <w:br/>
-      </w:r>
-      <w:r>
-        <w:rPr>
-          <w:rFonts w:ascii="Courier New" w:hAnsi="Courier New" w:cs="Courier New"/>
-        </w:rPr>
-        <w:t>MilkyWay</w:t>
-      </w:r>
-    </w:p>
-    <w:p>
-      <w:pPr>
-        <w:rPr>
-          <w:rFonts w:ascii="Courier New" w:hAnsi="Courier New" w:cs="Courier New"/>
-        </w:rPr>
-      </w:pPr>
-      <w:r>
-        <w:rPr>
-          <w:rFonts w:ascii="Courier New" w:hAnsi="Courier New" w:cs="Courier New"/>
-        </w:rPr>
-        <w:t>Drinks-</w:t>
-      </w:r>
-      <w:r>
-        <w:rPr>
-          <w:rFonts w:ascii="Courier New" w:hAnsi="Courier New" w:cs="Courier New"/>
-        </w:rPr>
-        <w:br/>
-        <w:t>Orange Juice</w:t>
-      </w:r>
-      <w:r>
-        <w:rPr>
-          <w:rFonts w:ascii="Courier New" w:hAnsi="Courier New" w:cs="Courier New"/>
-        </w:rPr>
-        <w:br/>
-      </w:r>
-      <w:r>
-        <w:rPr>
-          <w:rFonts w:ascii="Courier New" w:hAnsi="Courier New" w:cs="Courier New"/>
-        </w:rPr>
-        <w:t>Coffee</w:t>
-      </w:r>
-      <w:r>
-        <w:rPr>
-          <w:rFonts w:ascii="Courier New" w:hAnsi="Courier New" w:cs="Courier New"/>
-        </w:rPr>
-        <w:br/>
-      </w:r>
-      <w:r>
-        <w:rPr>
-          <w:rFonts w:ascii="Courier New" w:hAnsi="Courier New" w:cs="Courier New"/>
-        </w:rPr>
-        <w:t>Tea</w:t>
-      </w:r>
-      <w:r>
-        <w:rPr>
-          <w:rFonts w:ascii="Courier New" w:hAnsi="Courier New" w:cs="Courier New"/>
-        </w:rPr>
-        <w:br/>
-      </w:r>
-      <w:r>
-        <w:rPr>
-          <w:rFonts w:ascii="Courier New" w:hAnsi="Courier New" w:cs="Courier New"/>
-        </w:rPr>
-        <w:t>Milk</w:t>
-      </w:r>
-      <w:r>
-        <w:rPr>
-          <w:rFonts w:ascii="Courier New" w:hAnsi="Courier New" w:cs="Courier New"/>
-        </w:rPr>
-        <w:br/>
-      </w:r>
-      <w:r>
-        <w:rPr>
-          <w:rFonts w:ascii="Courier New" w:hAnsi="Courier New" w:cs="Courier New"/>
-        </w:rPr>
-        <w:t>Water</w:t>
-      </w:r>
-    </w:p>
-    <w:p>
-      <w:r>
-        <w:rPr>
-          <w:rFonts w:ascii="Courier New" w:hAnsi="Courier New" w:cs="Courier New"/>
-        </w:rPr>
         <w:t>Pets-</w:t>
       </w:r>
       <w:r>
@@ -2024,11 +2860,6 @@
           <w:rFonts w:ascii="Courier New" w:hAnsi="Courier New" w:cs="Courier New"/>
         </w:rPr>
         <w:br/>
-      </w:r>
-      <w:r>
-        <w:rPr>
-          <w:rFonts w:ascii="Courier New" w:hAnsi="Courier New" w:cs="Courier New"/>
-        </w:rPr>
         <w:t>Zebra</w:t>
       </w:r>
       <w:r>
@@ -2036,11 +2867,6 @@
           <w:rFonts w:ascii="Courier New" w:hAnsi="Courier New" w:cs="Courier New"/>
         </w:rPr>
         <w:br/>
-      </w:r>
-      <w:r>
-        <w:rPr>
-          <w:rFonts w:ascii="Courier New" w:hAnsi="Courier New" w:cs="Courier New"/>
-        </w:rPr>
         <w:t>Fox</w:t>
       </w:r>
       <w:r>
@@ -2048,11 +2874,6 @@
           <w:rFonts w:ascii="Courier New" w:hAnsi="Courier New" w:cs="Courier New"/>
         </w:rPr>
         <w:br/>
-      </w:r>
-      <w:r>
-        <w:rPr>
-          <w:rFonts w:ascii="Courier New" w:hAnsi="Courier New" w:cs="Courier New"/>
-        </w:rPr>
         <w:t>Snails</w:t>
       </w:r>
       <w:r>
@@ -2060,11 +2881,6 @@
           <w:rFonts w:ascii="Courier New" w:hAnsi="Courier New" w:cs="Courier New"/>
         </w:rPr>
         <w:br/>
-      </w:r>
-      <w:r>
-        <w:rPr>
-          <w:rFonts w:ascii="Courier New" w:hAnsi="Courier New" w:cs="Courier New"/>
-        </w:rPr>
         <w:t>Horse</w:t>
       </w:r>
       <w:r>
@@ -2130,6 +2946,18 @@
         <w:rPr>
           <w:rFonts w:ascii="Courier New" w:hAnsi="Courier New" w:cs="Courier New"/>
         </w:rPr>
+        <w:t>(Englishman, Red)</w:t>
+      </w:r>
+      <w:r>
+        <w:rPr>
+          <w:rFonts w:ascii="Courier New" w:hAnsi="Courier New" w:cs="Courier New"/>
+        </w:rPr>
+        <w:t xml:space="preserve">, </w:t>
+      </w:r>
+      <w:r>
+        <w:rPr>
+          <w:rFonts w:ascii="Courier New" w:hAnsi="Courier New" w:cs="Courier New"/>
+        </w:rPr>
         <w:t xml:space="preserve">Englishman = </w:t>
       </w:r>
       <w:r>
@@ -2154,6 +2982,12 @@
         <w:rPr>
           <w:rFonts w:ascii="Courier New" w:hAnsi="Courier New" w:cs="Courier New"/>
         </w:rPr>
+        <w:t xml:space="preserve">(Spaniard, Dog), </w:t>
+      </w:r>
+      <w:r>
+        <w:rPr>
+          <w:rFonts w:ascii="Courier New" w:hAnsi="Courier New" w:cs="Courier New"/>
+        </w:rPr>
         <w:t>Spaniard = Dog</w:t>
       </w:r>
     </w:p>
@@ -2172,6 +3006,12 @@
         <w:rPr>
           <w:rFonts w:ascii="Courier New" w:hAnsi="Courier New" w:cs="Courier New"/>
         </w:rPr>
+        <w:t xml:space="preserve">(Norwegian), </w:t>
+      </w:r>
+      <w:r>
+        <w:rPr>
+          <w:rFonts w:ascii="Courier New" w:hAnsi="Courier New" w:cs="Courier New"/>
+        </w:rPr>
         <w:t>Norwegian = 1</w:t>
       </w:r>
     </w:p>
@@ -2190,6 +3030,12 @@
         <w:rPr>
           <w:rFonts w:ascii="Courier New" w:hAnsi="Courier New" w:cs="Courier New"/>
         </w:rPr>
+        <w:t xml:space="preserve">(Green, Ivory), </w:t>
+      </w:r>
+      <w:r>
+        <w:rPr>
+          <w:rFonts w:ascii="Courier New" w:hAnsi="Courier New" w:cs="Courier New"/>
+        </w:rPr>
         <w:t>Green = Ivory + 1</w:t>
       </w:r>
     </w:p>
@@ -2208,7 +3054,35 @@
         <w:rPr>
           <w:rFonts w:ascii="Courier New" w:hAnsi="Courier New" w:cs="Courier New"/>
         </w:rPr>
-        <w:t>Hersheys = Fox ± 1</w:t>
+        <w:t>(</w:t>
+      </w:r>
+      <w:proofErr w:type="spellStart"/>
+      <w:r>
+        <w:rPr>
+          <w:rFonts w:ascii="Courier New" w:hAnsi="Courier New" w:cs="Courier New"/>
+        </w:rPr>
+        <w:t>Hersheys</w:t>
+      </w:r>
+      <w:proofErr w:type="spellEnd"/>
+      <w:r>
+        <w:rPr>
+          <w:rFonts w:ascii="Courier New" w:hAnsi="Courier New" w:cs="Courier New"/>
+        </w:rPr>
+        <w:t xml:space="preserve">, Fox), </w:t>
+      </w:r>
+      <w:proofErr w:type="spellStart"/>
+      <w:r>
+        <w:rPr>
+          <w:rFonts w:ascii="Courier New" w:hAnsi="Courier New" w:cs="Courier New"/>
+        </w:rPr>
+        <w:t>Hersheys</w:t>
+      </w:r>
+      <w:proofErr w:type="spellEnd"/>
+      <w:r>
+        <w:rPr>
+          <w:rFonts w:ascii="Courier New" w:hAnsi="Courier New" w:cs="Courier New"/>
+        </w:rPr>
+        <w:t xml:space="preserve"> = Fox ± 1</w:t>
       </w:r>
     </w:p>
     <w:p>
@@ -2226,6 +3100,12 @@
         <w:rPr>
           <w:rFonts w:ascii="Courier New" w:hAnsi="Courier New" w:cs="Courier New"/>
         </w:rPr>
+        <w:t xml:space="preserve">(KitKat, Yellow), </w:t>
+      </w:r>
+      <w:r>
+        <w:rPr>
+          <w:rFonts w:ascii="Courier New" w:hAnsi="Courier New" w:cs="Courier New"/>
+        </w:rPr>
         <w:t>KitKat = Yellow</w:t>
       </w:r>
     </w:p>
@@ -2244,19 +3124,27 @@
         <w:rPr>
           <w:rFonts w:ascii="Courier New" w:hAnsi="Courier New" w:cs="Courier New"/>
         </w:rPr>
-        <w:t xml:space="preserve">Norwegian = Blue </w:t>
-      </w:r>
-      <w:r>
-        <w:rPr>
-          <w:rFonts w:ascii="Courier New" w:hAnsi="Courier New" w:cs="Courier New"/>
-        </w:rPr>
-        <w:t>±</w:t>
-      </w:r>
-      <w:r>
-        <w:rPr>
-          <w:rFonts w:ascii="Courier New" w:hAnsi="Courier New" w:cs="Courier New"/>
-        </w:rPr>
-        <w:t xml:space="preserve"> 1</w:t>
+        <w:t xml:space="preserve">(Norwegian, </w:t>
+      </w:r>
+      <w:proofErr w:type="gramStart"/>
+      <w:r>
+        <w:rPr>
+          <w:rFonts w:ascii="Courier New" w:hAnsi="Courier New" w:cs="Courier New"/>
+        </w:rPr>
+        <w:t>Blue)</w:t>
+      </w:r>
+      <w:r>
+        <w:rPr>
+          <w:rFonts w:ascii="Courier New" w:hAnsi="Courier New" w:cs="Courier New"/>
+        </w:rPr>
+        <w:t>Norwegian</w:t>
+      </w:r>
+      <w:proofErr w:type="gramEnd"/>
+      <w:r>
+        <w:rPr>
+          <w:rFonts w:ascii="Courier New" w:hAnsi="Courier New" w:cs="Courier New"/>
+        </w:rPr>
+        <w:t xml:space="preserve"> = Blue ± 1</w:t>
       </w:r>
     </w:p>
     <w:p>
@@ -2274,6 +3162,12 @@
         <w:rPr>
           <w:rFonts w:ascii="Courier New" w:hAnsi="Courier New" w:cs="Courier New"/>
         </w:rPr>
+        <w:t xml:space="preserve">(Smarties, Snails), </w:t>
+      </w:r>
+      <w:r>
+        <w:rPr>
+          <w:rFonts w:ascii="Courier New" w:hAnsi="Courier New" w:cs="Courier New"/>
+        </w:rPr>
         <w:t>Smarties = Snails</w:t>
       </w:r>
     </w:p>
@@ -2292,6 +3186,12 @@
         <w:rPr>
           <w:rFonts w:ascii="Courier New" w:hAnsi="Courier New" w:cs="Courier New"/>
         </w:rPr>
+        <w:t xml:space="preserve">(Snickers, Orange Juice), </w:t>
+      </w:r>
+      <w:r>
+        <w:rPr>
+          <w:rFonts w:ascii="Courier New" w:hAnsi="Courier New" w:cs="Courier New"/>
+        </w:rPr>
         <w:t>Snickers = Orange Juice</w:t>
       </w:r>
     </w:p>
@@ -2310,6 +3210,12 @@
         <w:rPr>
           <w:rFonts w:ascii="Courier New" w:hAnsi="Courier New" w:cs="Courier New"/>
         </w:rPr>
+        <w:t xml:space="preserve">(Ukrainian, Tea), </w:t>
+      </w:r>
+      <w:r>
+        <w:rPr>
+          <w:rFonts w:ascii="Courier New" w:hAnsi="Courier New" w:cs="Courier New"/>
+        </w:rPr>
         <w:t>Ukrainian = Tea</w:t>
       </w:r>
     </w:p>
@@ -2328,8 +3234,36 @@
         <w:rPr>
           <w:rFonts w:ascii="Courier New" w:hAnsi="Courier New" w:cs="Courier New"/>
         </w:rPr>
-        <w:t>Japanese = MilkyWay</w:t>
-      </w:r>
+        <w:t xml:space="preserve">(Japanese, </w:t>
+      </w:r>
+      <w:proofErr w:type="spellStart"/>
+      <w:r>
+        <w:rPr>
+          <w:rFonts w:ascii="Courier New" w:hAnsi="Courier New" w:cs="Courier New"/>
+        </w:rPr>
+        <w:t>MilkyWay</w:t>
+      </w:r>
+      <w:proofErr w:type="spellEnd"/>
+      <w:r>
+        <w:rPr>
+          <w:rFonts w:ascii="Courier New" w:hAnsi="Courier New" w:cs="Courier New"/>
+        </w:rPr>
+        <w:t xml:space="preserve">), </w:t>
+      </w:r>
+      <w:r>
+        <w:rPr>
+          <w:rFonts w:ascii="Courier New" w:hAnsi="Courier New" w:cs="Courier New"/>
+        </w:rPr>
+        <w:t xml:space="preserve">Japanese = </w:t>
+      </w:r>
+      <w:proofErr w:type="spellStart"/>
+      <w:r>
+        <w:rPr>
+          <w:rFonts w:ascii="Courier New" w:hAnsi="Courier New" w:cs="Courier New"/>
+        </w:rPr>
+        <w:t>MilkyWay</w:t>
+      </w:r>
+      <w:proofErr w:type="spellEnd"/>
     </w:p>
     <w:p>
       <w:pPr>
@@ -2346,19 +3280,13 @@
         <w:rPr>
           <w:rFonts w:ascii="Courier New" w:hAnsi="Courier New" w:cs="Courier New"/>
         </w:rPr>
-        <w:t xml:space="preserve">KitKat = Horse </w:t>
-      </w:r>
-      <w:r>
-        <w:rPr>
-          <w:rFonts w:ascii="Courier New" w:hAnsi="Courier New" w:cs="Courier New"/>
-        </w:rPr>
-        <w:t>±</w:t>
-      </w:r>
-      <w:r>
-        <w:rPr>
-          <w:rFonts w:ascii="Courier New" w:hAnsi="Courier New" w:cs="Courier New"/>
-        </w:rPr>
-        <w:t xml:space="preserve"> 1</w:t>
+        <w:t xml:space="preserve">(KitKat, Horse), </w:t>
+      </w:r>
+      <w:r>
+        <w:rPr>
+          <w:rFonts w:ascii="Courier New" w:hAnsi="Courier New" w:cs="Courier New"/>
+        </w:rPr>
+        <w:t>KitKat = Horse ± 1</w:t>
       </w:r>
     </w:p>
     <w:p>
@@ -2376,6 +3304,12 @@
         <w:rPr>
           <w:rFonts w:ascii="Courier New" w:hAnsi="Courier New" w:cs="Courier New"/>
         </w:rPr>
+        <w:t xml:space="preserve">(Coffee, Green), </w:t>
+      </w:r>
+      <w:r>
+        <w:rPr>
+          <w:rFonts w:ascii="Courier New" w:hAnsi="Courier New" w:cs="Courier New"/>
+        </w:rPr>
         <w:t>Coffee = Green</w:t>
       </w:r>
     </w:p>
@@ -2394,7 +3328,12 @@
         <w:rPr>
           <w:rFonts w:ascii="Courier New" w:hAnsi="Courier New" w:cs="Courier New"/>
         </w:rPr>
-        <w:lastRenderedPageBreak/>
+        <w:t xml:space="preserve">(Milk), </w:t>
+      </w:r>
+      <w:r>
+        <w:rPr>
+          <w:rFonts w:ascii="Courier New" w:hAnsi="Courier New" w:cs="Courier New"/>
+        </w:rPr>
         <w:t>Milk = 3</w:t>
       </w:r>
     </w:p>
@@ -2438,6 +3377,7 @@
           <w:szCs w:val="20"/>
         </w:rPr>
       </w:pPr>
+      <w:proofErr w:type="spellStart"/>
       <w:proofErr w:type="gramStart"/>
       <w:r>
         <w:rPr>
@@ -2445,7 +3385,16 @@
           <w:sz w:val="20"/>
           <w:szCs w:val="20"/>
         </w:rPr>
-        <w:t>AllDifferent(</w:t>
+        <w:t>AllDifferent</w:t>
+      </w:r>
+      <w:proofErr w:type="spellEnd"/>
+      <w:r>
+        <w:rPr>
+          <w:rFonts w:ascii="Courier New" w:hAnsi="Courier New" w:cs="Courier New"/>
+          <w:sz w:val="20"/>
+          <w:szCs w:val="20"/>
+        </w:rPr>
+        <w:t>(</w:t>
       </w:r>
       <w:proofErr w:type="gramEnd"/>
       <w:r>
@@ -2471,6 +3420,7 @@
           <w:szCs w:val="20"/>
         </w:rPr>
       </w:pPr>
+      <w:proofErr w:type="spellStart"/>
       <w:proofErr w:type="gramStart"/>
       <w:r>
         <w:rPr>
@@ -2478,7 +3428,16 @@
           <w:sz w:val="20"/>
           <w:szCs w:val="20"/>
         </w:rPr>
-        <w:t>AllDifferent(</w:t>
+        <w:t>AllDifferent</w:t>
+      </w:r>
+      <w:proofErr w:type="spellEnd"/>
+      <w:r>
+        <w:rPr>
+          <w:rFonts w:ascii="Courier New" w:hAnsi="Courier New" w:cs="Courier New"/>
+          <w:sz w:val="20"/>
+          <w:szCs w:val="20"/>
+        </w:rPr>
+        <w:t>(</w:t>
       </w:r>
       <w:proofErr w:type="gramEnd"/>
       <w:r>
@@ -2504,6 +3463,7 @@
           <w:szCs w:val="20"/>
         </w:rPr>
       </w:pPr>
+      <w:proofErr w:type="spellStart"/>
       <w:proofErr w:type="gramStart"/>
       <w:r>
         <w:rPr>
@@ -2511,16 +3471,71 @@
           <w:sz w:val="20"/>
           <w:szCs w:val="20"/>
         </w:rPr>
-        <w:t>AllDifferent(</w:t>
-      </w:r>
-      <w:proofErr w:type="gramEnd"/>
+        <w:t>AllDifferent</w:t>
+      </w:r>
+      <w:proofErr w:type="spellEnd"/>
       <w:r>
         <w:rPr>
           <w:rFonts w:ascii="Courier New" w:hAnsi="Courier New" w:cs="Courier New"/>
           <w:sz w:val="20"/>
           <w:szCs w:val="20"/>
         </w:rPr>
-        <w:t>Hersheys, Kitkat, Smarties, Snickers, MilkyWay)</w:t>
+        <w:t>(</w:t>
+      </w:r>
+      <w:proofErr w:type="spellStart"/>
+      <w:proofErr w:type="gramEnd"/>
+      <w:r>
+        <w:rPr>
+          <w:rFonts w:ascii="Courier New" w:hAnsi="Courier New" w:cs="Courier New"/>
+          <w:sz w:val="20"/>
+          <w:szCs w:val="20"/>
+        </w:rPr>
+        <w:t>Hersheys</w:t>
+      </w:r>
+      <w:proofErr w:type="spellEnd"/>
+      <w:r>
+        <w:rPr>
+          <w:rFonts w:ascii="Courier New" w:hAnsi="Courier New" w:cs="Courier New"/>
+          <w:sz w:val="20"/>
+          <w:szCs w:val="20"/>
+        </w:rPr>
+        <w:t xml:space="preserve">, </w:t>
+      </w:r>
+      <w:proofErr w:type="spellStart"/>
+      <w:r>
+        <w:rPr>
+          <w:rFonts w:ascii="Courier New" w:hAnsi="Courier New" w:cs="Courier New"/>
+          <w:sz w:val="20"/>
+          <w:szCs w:val="20"/>
+        </w:rPr>
+        <w:t>Kitkat</w:t>
+      </w:r>
+      <w:proofErr w:type="spellEnd"/>
+      <w:r>
+        <w:rPr>
+          <w:rFonts w:ascii="Courier New" w:hAnsi="Courier New" w:cs="Courier New"/>
+          <w:sz w:val="20"/>
+          <w:szCs w:val="20"/>
+        </w:rPr>
+        <w:t xml:space="preserve">, Smarties, Snickers, </w:t>
+      </w:r>
+      <w:proofErr w:type="spellStart"/>
+      <w:r>
+        <w:rPr>
+          <w:rFonts w:ascii="Courier New" w:hAnsi="Courier New" w:cs="Courier New"/>
+          <w:sz w:val="20"/>
+          <w:szCs w:val="20"/>
+        </w:rPr>
+        <w:t>MilkyWay</w:t>
+      </w:r>
+      <w:proofErr w:type="spellEnd"/>
+      <w:r>
+        <w:rPr>
+          <w:rFonts w:ascii="Courier New" w:hAnsi="Courier New" w:cs="Courier New"/>
+          <w:sz w:val="20"/>
+          <w:szCs w:val="20"/>
+        </w:rPr>
+        <w:t>)</w:t>
       </w:r>
     </w:p>
     <w:p>
@@ -2537,6 +3552,7 @@
           <w:szCs w:val="20"/>
         </w:rPr>
       </w:pPr>
+      <w:proofErr w:type="spellStart"/>
       <w:proofErr w:type="gramStart"/>
       <w:r>
         <w:rPr>
@@ -2544,16 +3560,35 @@
           <w:sz w:val="20"/>
           <w:szCs w:val="20"/>
         </w:rPr>
-        <w:t>AllDifferent(</w:t>
-      </w:r>
-      <w:proofErr w:type="gramEnd"/>
+        <w:t>AllDifferent</w:t>
+      </w:r>
+      <w:proofErr w:type="spellEnd"/>
       <w:r>
         <w:rPr>
           <w:rFonts w:ascii="Courier New" w:hAnsi="Courier New" w:cs="Courier New"/>
           <w:sz w:val="20"/>
           <w:szCs w:val="20"/>
         </w:rPr>
-        <w:t>OrangeJuice, Coffee, Tea, Milk, Water)</w:t>
+        <w:t>(</w:t>
+      </w:r>
+      <w:proofErr w:type="spellStart"/>
+      <w:proofErr w:type="gramEnd"/>
+      <w:r>
+        <w:rPr>
+          <w:rFonts w:ascii="Courier New" w:hAnsi="Courier New" w:cs="Courier New"/>
+          <w:sz w:val="20"/>
+          <w:szCs w:val="20"/>
+        </w:rPr>
+        <w:t>OrangeJuice</w:t>
+      </w:r>
+      <w:proofErr w:type="spellEnd"/>
+      <w:r>
+        <w:rPr>
+          <w:rFonts w:ascii="Courier New" w:hAnsi="Courier New" w:cs="Courier New"/>
+          <w:sz w:val="20"/>
+          <w:szCs w:val="20"/>
+        </w:rPr>
+        <w:t>, Coffee, Tea, Milk, Water)</w:t>
       </w:r>
     </w:p>
     <w:p>
@@ -2570,6 +3605,7 @@
           <w:szCs w:val="20"/>
         </w:rPr>
       </w:pPr>
+      <w:proofErr w:type="spellStart"/>
       <w:proofErr w:type="gramStart"/>
       <w:r>
         <w:rPr>
@@ -2577,15 +3613,24 @@
           <w:sz w:val="20"/>
           <w:szCs w:val="20"/>
         </w:rPr>
-        <w:t>AllDifferent(</w:t>
-      </w:r>
-      <w:proofErr w:type="gramEnd"/>
+        <w:t>AllDifferent</w:t>
+      </w:r>
+      <w:proofErr w:type="spellEnd"/>
       <w:r>
         <w:rPr>
           <w:rFonts w:ascii="Courier New" w:hAnsi="Courier New" w:cs="Courier New"/>
           <w:sz w:val="20"/>
           <w:szCs w:val="20"/>
         </w:rPr>
+        <w:t>(</w:t>
+      </w:r>
+      <w:proofErr w:type="gramEnd"/>
+      <w:r>
+        <w:rPr>
+          <w:rFonts w:ascii="Courier New" w:hAnsi="Courier New" w:cs="Courier New"/>
+          <w:sz w:val="20"/>
+          <w:szCs w:val="20"/>
+        </w:rPr>
         <w:t>Dog, Zebra, Fox, Snails, Horse)</w:t>
       </w:r>
     </w:p>
@@ -2607,19 +3652,8 @@
         <w:rPr>
           <w:rFonts w:ascii="Courier New" w:hAnsi="Courier New" w:cs="Courier New"/>
         </w:rPr>
-        <w:t xml:space="preserve">Houses, H = </w:t>
-      </w:r>
-      <w:r>
-        <w:rPr>
-          <w:rFonts w:ascii="Courier New" w:hAnsi="Courier New" w:cs="Courier New"/>
-        </w:rPr>
-        <w:t>{</w:t>
-      </w:r>
-      <w:r>
-        <w:rPr>
-          <w:rFonts w:ascii="Courier New" w:hAnsi="Courier New" w:cs="Courier New"/>
-        </w:rPr>
-        <w:t>H</w:t>
+        <w:lastRenderedPageBreak/>
+        <w:t>Houses, H = {H</w:t>
       </w:r>
       <w:r>
         <w:rPr>
@@ -2632,13 +3666,7 @@
         <w:rPr>
           <w:rFonts w:ascii="Courier New" w:hAnsi="Courier New" w:cs="Courier New"/>
         </w:rPr>
-        <w:t>{</w:t>
-      </w:r>
-      <w:r>
-        <w:rPr>
-          <w:rFonts w:ascii="Courier New" w:hAnsi="Courier New" w:cs="Courier New"/>
-        </w:rPr>
-        <w:t>P</w:t>
+        <w:t>{P</w:t>
       </w:r>
       <w:r>
         <w:rPr>
@@ -2651,13 +3679,7 @@
         <w:rPr>
           <w:rFonts w:ascii="Courier New" w:hAnsi="Courier New" w:cs="Courier New"/>
         </w:rPr>
-        <w:t xml:space="preserve">, </w:t>
-      </w:r>
-      <w:r>
-        <w:rPr>
-          <w:rFonts w:ascii="Courier New" w:hAnsi="Courier New" w:cs="Courier New"/>
-        </w:rPr>
-        <w:t>Co</w:t>
+        <w:t>, Co</w:t>
       </w:r>
       <w:r>
         <w:rPr>
@@ -2670,13 +3692,7 @@
         <w:rPr>
           <w:rFonts w:ascii="Courier New" w:hAnsi="Courier New" w:cs="Courier New"/>
         </w:rPr>
-        <w:t xml:space="preserve">, </w:t>
-      </w:r>
-      <w:r>
-        <w:rPr>
-          <w:rFonts w:ascii="Courier New" w:hAnsi="Courier New" w:cs="Courier New"/>
-        </w:rPr>
-        <w:t>C</w:t>
+        <w:t>, C</w:t>
       </w:r>
       <w:r>
         <w:rPr>
@@ -2689,13 +3705,7 @@
         <w:rPr>
           <w:rFonts w:ascii="Courier New" w:hAnsi="Courier New" w:cs="Courier New"/>
         </w:rPr>
-        <w:t xml:space="preserve">, </w:t>
-      </w:r>
-      <w:r>
-        <w:rPr>
-          <w:rFonts w:ascii="Courier New" w:hAnsi="Courier New" w:cs="Courier New"/>
-        </w:rPr>
-        <w:t>D</w:t>
+        <w:t>, D</w:t>
       </w:r>
       <w:r>
         <w:rPr>
@@ -2708,13 +3718,7 @@
         <w:rPr>
           <w:rFonts w:ascii="Courier New" w:hAnsi="Courier New" w:cs="Courier New"/>
         </w:rPr>
-        <w:t xml:space="preserve">, </w:t>
-      </w:r>
-      <w:r>
-        <w:rPr>
-          <w:rFonts w:ascii="Courier New" w:hAnsi="Courier New" w:cs="Courier New"/>
-        </w:rPr>
-        <w:t>Pe</w:t>
+        <w:t>, Pe</w:t>
       </w:r>
       <w:r>
         <w:rPr>
@@ -2727,45 +3731,171 @@
         <w:rPr>
           <w:rFonts w:ascii="Courier New" w:hAnsi="Courier New" w:cs="Courier New"/>
         </w:rPr>
+        <w:t>}, …,  P</w:t>
+      </w:r>
+      <w:r>
+        <w:rPr>
+          <w:rFonts w:ascii="Courier New" w:hAnsi="Courier New" w:cs="Courier New"/>
+          <w:vertAlign w:val="subscript"/>
+        </w:rPr>
+        <w:t>5</w:t>
+      </w:r>
+      <w:r>
+        <w:rPr>
+          <w:rFonts w:ascii="Courier New" w:hAnsi="Courier New" w:cs="Courier New"/>
+        </w:rPr>
+        <w:t>{P</w:t>
+      </w:r>
+      <w:r>
+        <w:rPr>
+          <w:rFonts w:ascii="Courier New" w:hAnsi="Courier New" w:cs="Courier New"/>
+          <w:vertAlign w:val="subscript"/>
+        </w:rPr>
+        <w:t>5</w:t>
+      </w:r>
+      <w:r>
+        <w:rPr>
+          <w:rFonts w:ascii="Courier New" w:hAnsi="Courier New" w:cs="Courier New"/>
+        </w:rPr>
+        <w:t>, Co</w:t>
+      </w:r>
+      <w:r>
+        <w:rPr>
+          <w:rFonts w:ascii="Courier New" w:hAnsi="Courier New" w:cs="Courier New"/>
+          <w:vertAlign w:val="subscript"/>
+        </w:rPr>
+        <w:t>5</w:t>
+      </w:r>
+      <w:r>
+        <w:rPr>
+          <w:rFonts w:ascii="Courier New" w:hAnsi="Courier New" w:cs="Courier New"/>
+        </w:rPr>
+        <w:t>, C</w:t>
+      </w:r>
+      <w:r>
+        <w:rPr>
+          <w:rFonts w:ascii="Courier New" w:hAnsi="Courier New" w:cs="Courier New"/>
+          <w:vertAlign w:val="subscript"/>
+        </w:rPr>
+        <w:t>5</w:t>
+      </w:r>
+      <w:r>
+        <w:rPr>
+          <w:rFonts w:ascii="Courier New" w:hAnsi="Courier New" w:cs="Courier New"/>
+        </w:rPr>
+        <w:t>, D</w:t>
+      </w:r>
+      <w:r>
+        <w:rPr>
+          <w:rFonts w:ascii="Courier New" w:hAnsi="Courier New" w:cs="Courier New"/>
+          <w:vertAlign w:val="subscript"/>
+        </w:rPr>
+        <w:t>5</w:t>
+      </w:r>
+      <w:r>
+        <w:rPr>
+          <w:rFonts w:ascii="Courier New" w:hAnsi="Courier New" w:cs="Courier New"/>
+        </w:rPr>
+        <w:t>, Pe</w:t>
+      </w:r>
+      <w:r>
+        <w:rPr>
+          <w:rFonts w:ascii="Courier New" w:hAnsi="Courier New" w:cs="Courier New"/>
+          <w:vertAlign w:val="subscript"/>
+        </w:rPr>
+        <w:t>5</w:t>
+      </w:r>
+      <w:r>
+        <w:rPr>
+          <w:rFonts w:ascii="Courier New" w:hAnsi="Courier New" w:cs="Courier New"/>
+        </w:rPr>
+        <w:t>}}</w:t>
+      </w:r>
+      <w:r>
+        <w:rPr>
+          <w:rFonts w:ascii="Courier New" w:hAnsi="Courier New" w:cs="Courier New"/>
+        </w:rPr>
+        <w:br/>
+        <w:t>Persons, P = {P</w:t>
+      </w:r>
+      <w:r>
+        <w:rPr>
+          <w:rFonts w:ascii="Courier New" w:hAnsi="Courier New" w:cs="Courier New"/>
+          <w:vertAlign w:val="subscript"/>
+        </w:rPr>
+        <w:t>1</w:t>
+      </w:r>
+      <w:r>
+        <w:rPr>
+          <w:rFonts w:ascii="Courier New" w:hAnsi="Courier New" w:cs="Courier New"/>
+        </w:rPr>
+        <w:t>, P</w:t>
+      </w:r>
+      <w:r>
+        <w:rPr>
+          <w:rFonts w:ascii="Courier New" w:hAnsi="Courier New" w:cs="Courier New"/>
+          <w:vertAlign w:val="subscript"/>
+        </w:rPr>
+        <w:t>2</w:t>
+      </w:r>
+      <w:r>
+        <w:rPr>
+          <w:rFonts w:ascii="Courier New" w:hAnsi="Courier New" w:cs="Courier New"/>
+        </w:rPr>
+        <w:t>, P</w:t>
+      </w:r>
+      <w:r>
+        <w:rPr>
+          <w:rFonts w:ascii="Courier New" w:hAnsi="Courier New" w:cs="Courier New"/>
+          <w:vertAlign w:val="subscript"/>
+        </w:rPr>
+        <w:t>3</w:t>
+      </w:r>
+      <w:r>
+        <w:rPr>
+          <w:rFonts w:ascii="Courier New" w:hAnsi="Courier New" w:cs="Courier New"/>
+        </w:rPr>
+        <w:t>, P</w:t>
+      </w:r>
+      <w:r>
+        <w:rPr>
+          <w:rFonts w:ascii="Courier New" w:hAnsi="Courier New" w:cs="Courier New"/>
+          <w:vertAlign w:val="subscript"/>
+        </w:rPr>
+        <w:t>4</w:t>
+      </w:r>
+      <w:r>
+        <w:rPr>
+          <w:rFonts w:ascii="Courier New" w:hAnsi="Courier New" w:cs="Courier New"/>
+        </w:rPr>
+        <w:t>, P</w:t>
+      </w:r>
+      <w:r>
+        <w:rPr>
+          <w:rFonts w:ascii="Courier New" w:hAnsi="Courier New" w:cs="Courier New"/>
+          <w:vertAlign w:val="subscript"/>
+        </w:rPr>
+        <w:t>5</w:t>
+      </w:r>
+      <w:r>
+        <w:rPr>
+          <w:rFonts w:ascii="Courier New" w:hAnsi="Courier New" w:cs="Courier New"/>
+        </w:rPr>
         <w:t>}</w:t>
       </w:r>
       <w:r>
         <w:rPr>
           <w:rFonts w:ascii="Courier New" w:hAnsi="Courier New" w:cs="Courier New"/>
         </w:rPr>
-        <w:t xml:space="preserve">, </w:t>
-      </w:r>
-      <w:r>
-        <w:rPr>
-          <w:rFonts w:ascii="Courier New" w:hAnsi="Courier New" w:cs="Courier New"/>
-        </w:rPr>
-        <w:t xml:space="preserve">…, </w:t>
-      </w:r>
-      <w:r>
-        <w:rPr>
-          <w:rFonts w:ascii="Courier New" w:hAnsi="Courier New" w:cs="Courier New"/>
-        </w:rPr>
-        <w:t xml:space="preserve"> P</w:t>
-      </w:r>
-      <w:r>
-        <w:rPr>
-          <w:rFonts w:ascii="Courier New" w:hAnsi="Courier New" w:cs="Courier New"/>
-          <w:vertAlign w:val="subscript"/>
-        </w:rPr>
-        <w:t>5</w:t>
-      </w:r>
-      <w:r>
-        <w:rPr>
-          <w:rFonts w:ascii="Courier New" w:hAnsi="Courier New" w:cs="Courier New"/>
-        </w:rPr>
-        <w:t>{P</w:t>
-      </w:r>
-      <w:r>
-        <w:rPr>
-          <w:rFonts w:ascii="Courier New" w:hAnsi="Courier New" w:cs="Courier New"/>
-          <w:vertAlign w:val="subscript"/>
-        </w:rPr>
-        <w:t>5</w:t>
+        <w:br/>
+        <w:t>Colors, Co = {Co</w:t>
+      </w:r>
+      <w:r>
+        <w:rPr>
+          <w:rFonts w:ascii="Courier New" w:hAnsi="Courier New" w:cs="Courier New"/>
+          <w:vertAlign w:val="subscript"/>
+        </w:rPr>
+        <w:t>1</w:t>
       </w:r>
       <w:r>
         <w:rPr>
@@ -2778,85 +3908,13 @@
           <w:rFonts w:ascii="Courier New" w:hAnsi="Courier New" w:cs="Courier New"/>
           <w:vertAlign w:val="subscript"/>
         </w:rPr>
-        <w:t>5</w:t>
-      </w:r>
-      <w:r>
-        <w:rPr>
-          <w:rFonts w:ascii="Courier New" w:hAnsi="Courier New" w:cs="Courier New"/>
-        </w:rPr>
-        <w:t>, C</w:t>
-      </w:r>
-      <w:r>
-        <w:rPr>
-          <w:rFonts w:ascii="Courier New" w:hAnsi="Courier New" w:cs="Courier New"/>
-          <w:vertAlign w:val="subscript"/>
-        </w:rPr>
-        <w:t>5</w:t>
-      </w:r>
-      <w:r>
-        <w:rPr>
-          <w:rFonts w:ascii="Courier New" w:hAnsi="Courier New" w:cs="Courier New"/>
-        </w:rPr>
-        <w:t>, D</w:t>
-      </w:r>
-      <w:r>
-        <w:rPr>
-          <w:rFonts w:ascii="Courier New" w:hAnsi="Courier New" w:cs="Courier New"/>
-          <w:vertAlign w:val="subscript"/>
-        </w:rPr>
-        <w:t>5</w:t>
-      </w:r>
-      <w:r>
-        <w:rPr>
-          <w:rFonts w:ascii="Courier New" w:hAnsi="Courier New" w:cs="Courier New"/>
-        </w:rPr>
-        <w:t>, Pe</w:t>
-      </w:r>
-      <w:r>
-        <w:rPr>
-          <w:rFonts w:ascii="Courier New" w:hAnsi="Courier New" w:cs="Courier New"/>
-          <w:vertAlign w:val="subscript"/>
-        </w:rPr>
-        <w:t>5</w:t>
-      </w:r>
-      <w:r>
-        <w:rPr>
-          <w:rFonts w:ascii="Courier New" w:hAnsi="Courier New" w:cs="Courier New"/>
-        </w:rPr>
-        <w:t>}}</w:t>
-      </w:r>
-      <w:r>
-        <w:rPr>
-          <w:rFonts w:ascii="Courier New" w:hAnsi="Courier New" w:cs="Courier New"/>
-        </w:rPr>
-        <w:br/>
-        <w:t>Persons, P = {P</w:t>
-      </w:r>
-      <w:r>
-        <w:rPr>
-          <w:rFonts w:ascii="Courier New" w:hAnsi="Courier New" w:cs="Courier New"/>
-          <w:vertAlign w:val="subscript"/>
-        </w:rPr>
-        <w:t>1</w:t>
-      </w:r>
-      <w:r>
-        <w:rPr>
-          <w:rFonts w:ascii="Courier New" w:hAnsi="Courier New" w:cs="Courier New"/>
-        </w:rPr>
-        <w:t>, P</w:t>
-      </w:r>
-      <w:r>
-        <w:rPr>
-          <w:rFonts w:ascii="Courier New" w:hAnsi="Courier New" w:cs="Courier New"/>
-          <w:vertAlign w:val="subscript"/>
-        </w:rPr>
         <w:t>2</w:t>
       </w:r>
       <w:r>
         <w:rPr>
           <w:rFonts w:ascii="Courier New" w:hAnsi="Courier New" w:cs="Courier New"/>
         </w:rPr>
-        <w:t>, P</w:t>
+        <w:t>, Co</w:t>
       </w:r>
       <w:r>
         <w:rPr>
@@ -2869,7 +3927,7 @@
         <w:rPr>
           <w:rFonts w:ascii="Courier New" w:hAnsi="Courier New" w:cs="Courier New"/>
         </w:rPr>
-        <w:t>, P</w:t>
+        <w:t>, Co</w:t>
       </w:r>
       <w:r>
         <w:rPr>
@@ -2882,115 +3940,7 @@
         <w:rPr>
           <w:rFonts w:ascii="Courier New" w:hAnsi="Courier New" w:cs="Courier New"/>
         </w:rPr>
-        <w:t>, P</w:t>
-      </w:r>
-      <w:r>
-        <w:rPr>
-          <w:rFonts w:ascii="Courier New" w:hAnsi="Courier New" w:cs="Courier New"/>
-          <w:vertAlign w:val="subscript"/>
-        </w:rPr>
-        <w:t>5</w:t>
-      </w:r>
-      <w:r>
-        <w:rPr>
-          <w:rFonts w:ascii="Courier New" w:hAnsi="Courier New" w:cs="Courier New"/>
-        </w:rPr>
-        <w:t>}</w:t>
-      </w:r>
-      <w:r>
-        <w:rPr>
-          <w:rFonts w:ascii="Courier New" w:hAnsi="Courier New" w:cs="Courier New"/>
-        </w:rPr>
-        <w:br/>
-        <w:t xml:space="preserve">Colors, Co = </w:t>
-      </w:r>
-      <w:r>
-        <w:rPr>
-          <w:rFonts w:ascii="Courier New" w:hAnsi="Courier New" w:cs="Courier New"/>
-        </w:rPr>
-        <w:t>{C</w:t>
-      </w:r>
-      <w:r>
-        <w:rPr>
-          <w:rFonts w:ascii="Courier New" w:hAnsi="Courier New" w:cs="Courier New"/>
-        </w:rPr>
-        <w:t>o</w:t>
-      </w:r>
-      <w:r>
-        <w:rPr>
-          <w:rFonts w:ascii="Courier New" w:hAnsi="Courier New" w:cs="Courier New"/>
-          <w:vertAlign w:val="subscript"/>
-        </w:rPr>
-        <w:t>1</w:t>
-      </w:r>
-      <w:r>
-        <w:rPr>
-          <w:rFonts w:ascii="Courier New" w:hAnsi="Courier New" w:cs="Courier New"/>
-        </w:rPr>
-        <w:t>, C</w:t>
-      </w:r>
-      <w:r>
-        <w:rPr>
-          <w:rFonts w:ascii="Courier New" w:hAnsi="Courier New" w:cs="Courier New"/>
-        </w:rPr>
-        <w:t>o</w:t>
-      </w:r>
-      <w:r>
-        <w:rPr>
-          <w:rFonts w:ascii="Courier New" w:hAnsi="Courier New" w:cs="Courier New"/>
-          <w:vertAlign w:val="subscript"/>
-        </w:rPr>
-        <w:t>2</w:t>
-      </w:r>
-      <w:r>
-        <w:rPr>
-          <w:rFonts w:ascii="Courier New" w:hAnsi="Courier New" w:cs="Courier New"/>
-        </w:rPr>
-        <w:t>, C</w:t>
-      </w:r>
-      <w:r>
-        <w:rPr>
-          <w:rFonts w:ascii="Courier New" w:hAnsi="Courier New" w:cs="Courier New"/>
-        </w:rPr>
-        <w:t>o</w:t>
-      </w:r>
-      <w:r>
-        <w:rPr>
-          <w:rFonts w:ascii="Courier New" w:hAnsi="Courier New" w:cs="Courier New"/>
-          <w:vertAlign w:val="subscript"/>
-        </w:rPr>
-        <w:t>3</w:t>
-      </w:r>
-      <w:r>
-        <w:rPr>
-          <w:rFonts w:ascii="Courier New" w:hAnsi="Courier New" w:cs="Courier New"/>
-        </w:rPr>
-        <w:t>, C</w:t>
-      </w:r>
-      <w:r>
-        <w:rPr>
-          <w:rFonts w:ascii="Courier New" w:hAnsi="Courier New" w:cs="Courier New"/>
-        </w:rPr>
-        <w:t>o</w:t>
-      </w:r>
-      <w:r>
-        <w:rPr>
-          <w:rFonts w:ascii="Courier New" w:hAnsi="Courier New" w:cs="Courier New"/>
-          <w:vertAlign w:val="subscript"/>
-        </w:rPr>
-        <w:t>4</w:t>
-      </w:r>
-      <w:r>
-        <w:rPr>
-          <w:rFonts w:ascii="Courier New" w:hAnsi="Courier New" w:cs="Courier New"/>
-        </w:rPr>
-        <w:t>, C</w:t>
-      </w:r>
-      <w:r>
-        <w:rPr>
-          <w:rFonts w:ascii="Courier New" w:hAnsi="Courier New" w:cs="Courier New"/>
-        </w:rPr>
-        <w:t>o</w:t>
+        <w:t>, Co</w:t>
       </w:r>
       <w:r>
         <w:rPr>
@@ -3341,7 +4291,14 @@
           <w:rFonts w:ascii="Courier New" w:hAnsi="Courier New" w:cs="Courier New"/>
         </w:rPr>
         <w:br/>
-        <w:t>C = {H</w:t>
+        <w:t>C = {</w:t>
+      </w:r>
+      <w:proofErr w:type="spellStart"/>
+      <w:r>
+        <w:rPr>
+          <w:rFonts w:ascii="Courier New" w:hAnsi="Courier New" w:cs="Courier New"/>
+        </w:rPr>
+        <w:t>H</w:t>
       </w:r>
       <w:r>
         <w:rPr>
@@ -3349,11 +4306,19 @@
         </w:rPr>
         <w:t>ersheys</w:t>
       </w:r>
-      <w:r>
-        <w:rPr>
-          <w:rFonts w:ascii="Courier New" w:hAnsi="Courier New" w:cs="Courier New"/>
-        </w:rPr>
-        <w:t>, K</w:t>
+      <w:proofErr w:type="spellEnd"/>
+      <w:r>
+        <w:rPr>
+          <w:rFonts w:ascii="Courier New" w:hAnsi="Courier New" w:cs="Courier New"/>
+        </w:rPr>
+        <w:t xml:space="preserve">, </w:t>
+      </w:r>
+      <w:proofErr w:type="spellStart"/>
+      <w:r>
+        <w:rPr>
+          <w:rFonts w:ascii="Courier New" w:hAnsi="Courier New" w:cs="Courier New"/>
+        </w:rPr>
+        <w:t>K</w:t>
       </w:r>
       <w:r>
         <w:rPr>
@@ -3373,6 +4338,7 @@
         </w:rPr>
         <w:t>at</w:t>
       </w:r>
+      <w:proofErr w:type="spellEnd"/>
       <w:r>
         <w:rPr>
           <w:rFonts w:ascii="Courier New" w:hAnsi="Courier New" w:cs="Courier New"/>
@@ -3401,7 +4367,14 @@
         <w:rPr>
           <w:rFonts w:ascii="Courier New" w:hAnsi="Courier New" w:cs="Courier New"/>
         </w:rPr>
-        <w:t>, M</w:t>
+        <w:t xml:space="preserve">, </w:t>
+      </w:r>
+      <w:proofErr w:type="spellStart"/>
+      <w:r>
+        <w:rPr>
+          <w:rFonts w:ascii="Courier New" w:hAnsi="Courier New" w:cs="Courier New"/>
+        </w:rPr>
+        <w:t>M</w:t>
       </w:r>
       <w:r>
         <w:rPr>
@@ -3409,6 +4382,7 @@
         </w:rPr>
         <w:t>ilkyWay</w:t>
       </w:r>
+      <w:proofErr w:type="spellEnd"/>
       <w:r>
         <w:rPr>
           <w:rFonts w:ascii="Courier New" w:hAnsi="Courier New" w:cs="Courier New"/>
@@ -3732,7 +4706,6 @@
         <w:rPr>
           <w:rFonts w:ascii="Courier New" w:hAnsi="Courier New" w:cs="Courier New"/>
         </w:rPr>
-        <w:lastRenderedPageBreak/>
         <w:t>C</w:t>
       </w:r>
       <w:r>
@@ -3746,7 +4719,21 @@
         <w:rPr>
           <w:rFonts w:ascii="Courier New" w:hAnsi="Courier New" w:cs="Courier New"/>
         </w:rPr>
-        <w:t xml:space="preserve"> = Hersheys &amp;&amp; Pe</w:t>
+        <w:t xml:space="preserve"> = </w:t>
+      </w:r>
+      <w:proofErr w:type="spellStart"/>
+      <w:r>
+        <w:rPr>
+          <w:rFonts w:ascii="Courier New" w:hAnsi="Courier New" w:cs="Courier New"/>
+        </w:rPr>
+        <w:t>Hersheys</w:t>
+      </w:r>
+      <w:proofErr w:type="spellEnd"/>
+      <w:r>
+        <w:rPr>
+          <w:rFonts w:ascii="Courier New" w:hAnsi="Courier New" w:cs="Courier New"/>
+        </w:rPr>
+        <w:t xml:space="preserve"> &amp;&amp; Pe</w:t>
       </w:r>
       <w:r>
         <w:rPr>
@@ -4164,7 +5151,15 @@
     </w:p>
     <w:p>
       <w:r>
-        <w:t xml:space="preserve">Here you can see that I tried my best to shorthand a lot of this to be more legible, but everytime you wanted to get information for a specific variable, it would </w:t>
+        <w:t xml:space="preserve">Here you can see that I tried my best to shorthand a lot of this to be more legible, but </w:t>
+      </w:r>
+      <w:proofErr w:type="spellStart"/>
+      <w:r>
+        <w:t>everytime</w:t>
+      </w:r>
+      <w:proofErr w:type="spellEnd"/>
+      <w:r>
+        <w:t xml:space="preserve"> you wanted to get information for a specific variable, it would </w:t>
       </w:r>
       <w:proofErr w:type="gramStart"/>
       <w:r>
@@ -4191,7 +5186,11 @@
         <w:t xml:space="preserve"> = Milk”, which is a tad harder to read.</w:t>
       </w:r>
       <w:r>
-        <w:t xml:space="preserve"> It also relies on any of the calculations within to never allow an addition where “</w:t>
+        <w:t xml:space="preserve"> It also relies on any of </w:t>
+      </w:r>
+      <w:r>
+        <w:lastRenderedPageBreak/>
+        <w:t>the calculations within to never allow an addition where “</w:t>
       </w:r>
       <w:r>
         <w:rPr>
@@ -4996,6 +5995,95 @@
     <w:nsid w:val="6AD2520D"/>
     <w:multiLevelType w:val="hybridMultilevel"/>
     <w:tmpl w:val="8F589E84"/>
+    <w:lvl w:ilvl="0" w:tplc="0409000F">
+      <w:start w:val="1"/>
+      <w:numFmt w:val="decimal"/>
+      <w:lvlText w:val="%1."/>
+      <w:lvlJc w:val="left"/>
+      <w:pPr>
+        <w:ind w:left="720" w:hanging="360"/>
+      </w:pPr>
+      <w:rPr>
+        <w:rFonts w:hint="default"/>
+      </w:rPr>
+    </w:lvl>
+    <w:lvl w:ilvl="1" w:tplc="04090019" w:tentative="1">
+      <w:start w:val="1"/>
+      <w:numFmt w:val="lowerLetter"/>
+      <w:lvlText w:val="%2."/>
+      <w:lvlJc w:val="left"/>
+      <w:pPr>
+        <w:ind w:left="1440" w:hanging="360"/>
+      </w:pPr>
+    </w:lvl>
+    <w:lvl w:ilvl="2" w:tplc="0409001B" w:tentative="1">
+      <w:start w:val="1"/>
+      <w:numFmt w:val="lowerRoman"/>
+      <w:lvlText w:val="%3."/>
+      <w:lvlJc w:val="right"/>
+      <w:pPr>
+        <w:ind w:left="2160" w:hanging="180"/>
+      </w:pPr>
+    </w:lvl>
+    <w:lvl w:ilvl="3" w:tplc="0409000F" w:tentative="1">
+      <w:start w:val="1"/>
+      <w:numFmt w:val="decimal"/>
+      <w:lvlText w:val="%4."/>
+      <w:lvlJc w:val="left"/>
+      <w:pPr>
+        <w:ind w:left="2880" w:hanging="360"/>
+      </w:pPr>
+    </w:lvl>
+    <w:lvl w:ilvl="4" w:tplc="04090019" w:tentative="1">
+      <w:start w:val="1"/>
+      <w:numFmt w:val="lowerLetter"/>
+      <w:lvlText w:val="%5."/>
+      <w:lvlJc w:val="left"/>
+      <w:pPr>
+        <w:ind w:left="3600" w:hanging="360"/>
+      </w:pPr>
+    </w:lvl>
+    <w:lvl w:ilvl="5" w:tplc="0409001B" w:tentative="1">
+      <w:start w:val="1"/>
+      <w:numFmt w:val="lowerRoman"/>
+      <w:lvlText w:val="%6."/>
+      <w:lvlJc w:val="right"/>
+      <w:pPr>
+        <w:ind w:left="4320" w:hanging="180"/>
+      </w:pPr>
+    </w:lvl>
+    <w:lvl w:ilvl="6" w:tplc="0409000F" w:tentative="1">
+      <w:start w:val="1"/>
+      <w:numFmt w:val="decimal"/>
+      <w:lvlText w:val="%7."/>
+      <w:lvlJc w:val="left"/>
+      <w:pPr>
+        <w:ind w:left="5040" w:hanging="360"/>
+      </w:pPr>
+    </w:lvl>
+    <w:lvl w:ilvl="7" w:tplc="04090019" w:tentative="1">
+      <w:start w:val="1"/>
+      <w:numFmt w:val="lowerLetter"/>
+      <w:lvlText w:val="%8."/>
+      <w:lvlJc w:val="left"/>
+      <w:pPr>
+        <w:ind w:left="5760" w:hanging="360"/>
+      </w:pPr>
+    </w:lvl>
+    <w:lvl w:ilvl="8" w:tplc="0409001B" w:tentative="1">
+      <w:start w:val="1"/>
+      <w:numFmt w:val="lowerRoman"/>
+      <w:lvlText w:val="%9."/>
+      <w:lvlJc w:val="right"/>
+      <w:pPr>
+        <w:ind w:left="6480" w:hanging="180"/>
+      </w:pPr>
+    </w:lvl>
+  </w:abstractNum>
+  <w:abstractNum w:abstractNumId="8" w15:restartNumberingAfterBreak="0">
+    <w:nsid w:val="72CE0D2A"/>
+    <w:multiLevelType w:val="hybridMultilevel"/>
+    <w:tmpl w:val="3ACABB36"/>
     <w:lvl w:ilvl="0" w:tplc="0409000F">
       <w:start w:val="1"/>
       <w:numFmt w:val="decimal"/>
@@ -5104,6 +6192,9 @@
   </w:num>
   <w:num w:numId="8" w16cid:durableId="1201169170">
     <w:abstractNumId w:val="1"/>
+  </w:num>
+  <w:num w:numId="9" w16cid:durableId="1916935356">
+    <w:abstractNumId w:val="8"/>
   </w:num>
 </w:numbering>
 </file>

</xml_diff>